<commit_message>
Enabled NOTA for SSA list
</commit_message>
<xml_diff>
--- a/docassemble/ssareportchangesletter/data/templates/ssa_report_change.docx
+++ b/docassemble/ssareportchangesletter/data/templates/ssa_report_change.docx
@@ -89,8 +89,6 @@
           <w:szCs w:val="36"/>
         </w:rPr>
       </w:pPr>
-      <w:bookmarkStart w:id="0" w:name="_GoBack"/>
-      <w:bookmarkEnd w:id="0"/>
       <w:r>
         <w:rPr>
           <w:rFonts w:ascii="Calibri" w:eastAsia="Times New Roman" w:hAnsi="Calibri" w:cs="Calibri"/>
@@ -119,7 +117,16 @@
           <w:sz w:val="24"/>
           <w:szCs w:val="24"/>
         </w:rPr>
-        <w:t xml:space="preserve">Call Social Security at 1-800-772-1213 and make an appointment to take the letter into the office. Take the letter to your social security office at [address of local </w:t>
+        <w:t xml:space="preserve">Call Social Security at 1-800-772-1213 and make an appointment to take the letter into the office. Take the letter to your social security office at </w:t>
+      </w:r>
+      <w:r>
+        <w:rPr>
+          <w:rFonts w:ascii="Calibri" w:eastAsia="Times New Roman" w:hAnsi="Calibri" w:cs="Calibri"/>
+          <w:color w:val="000000"/>
+          <w:sz w:val="24"/>
+          <w:szCs w:val="24"/>
+        </w:rPr>
+        <w:t>{{</w:t>
       </w:r>
       <w:proofErr w:type="spellStart"/>
       <w:r>
@@ -129,7 +136,36 @@
           <w:sz w:val="24"/>
           <w:szCs w:val="24"/>
         </w:rPr>
-        <w:t>ssa</w:t>
+        <w:t>ssa_</w:t>
+      </w:r>
+      <w:proofErr w:type="gramStart"/>
+      <w:r>
+        <w:rPr>
+          <w:rFonts w:ascii="Calibri" w:eastAsia="Times New Roman" w:hAnsi="Calibri" w:cs="Calibri"/>
+          <w:color w:val="000000"/>
+          <w:sz w:val="24"/>
+          <w:szCs w:val="24"/>
+        </w:rPr>
+        <w:t>office.</w:t>
+      </w:r>
+      <w:r>
+        <w:rPr>
+          <w:rFonts w:ascii="Calibri" w:eastAsia="Times New Roman" w:hAnsi="Calibri" w:cs="Calibri"/>
+          <w:color w:val="000000"/>
+          <w:sz w:val="24"/>
+          <w:szCs w:val="24"/>
+        </w:rPr>
+        <w:t>address</w:t>
+      </w:r>
+      <w:proofErr w:type="gramEnd"/>
+      <w:r>
+        <w:rPr>
+          <w:rFonts w:ascii="Calibri" w:eastAsia="Times New Roman" w:hAnsi="Calibri" w:cs="Calibri"/>
+          <w:color w:val="000000"/>
+          <w:sz w:val="24"/>
+          <w:szCs w:val="24"/>
+        </w:rPr>
+        <w:t>.on_one_line</w:t>
       </w:r>
       <w:proofErr w:type="spellEnd"/>
       <w:r>
@@ -139,7 +175,16 @@
           <w:sz w:val="24"/>
           <w:szCs w:val="24"/>
         </w:rPr>
-        <w:t xml:space="preserve"> office]. </w:t>
+        <w:t>()}}</w:t>
+      </w:r>
+      <w:r>
+        <w:rPr>
+          <w:rFonts w:ascii="Calibri" w:eastAsia="Times New Roman" w:hAnsi="Calibri" w:cs="Calibri"/>
+          <w:color w:val="000000"/>
+          <w:sz w:val="24"/>
+          <w:szCs w:val="24"/>
+        </w:rPr>
+        <w:t xml:space="preserve">. </w:t>
       </w:r>
     </w:p>
     <w:p>
@@ -268,7 +313,16 @@
           <w:sz w:val="24"/>
           <w:szCs w:val="24"/>
         </w:rPr>
-        <w:t xml:space="preserve">At the Post Office, ask to send your letter by certified mail (with return receipt?). They will give you a receipt.  Put the receipt with the copy of the letter you are keeping for yourself. Send the letter to [address of local </w:t>
+        <w:t xml:space="preserve">At the Post Office, ask to send your letter by certified mail (with return receipt?). They will give you a receipt.  Put the receipt with the copy of the letter you are keeping for yourself. Send the letter to </w:t>
+      </w:r>
+      <w:r>
+        <w:rPr>
+          <w:rFonts w:ascii="Calibri" w:eastAsia="Times New Roman" w:hAnsi="Calibri" w:cs="Calibri"/>
+          <w:color w:val="000000"/>
+          <w:sz w:val="24"/>
+          <w:szCs w:val="24"/>
+        </w:rPr>
+        <w:t>{{</w:t>
       </w:r>
       <w:proofErr w:type="spellStart"/>
       <w:r>
@@ -278,7 +332,27 @@
           <w:sz w:val="24"/>
           <w:szCs w:val="24"/>
         </w:rPr>
-        <w:t>ssa</w:t>
+        <w:t>ssa_</w:t>
+      </w:r>
+      <w:proofErr w:type="gramStart"/>
+      <w:r>
+        <w:rPr>
+          <w:rFonts w:ascii="Calibri" w:eastAsia="Times New Roman" w:hAnsi="Calibri" w:cs="Calibri"/>
+          <w:color w:val="000000"/>
+          <w:sz w:val="24"/>
+          <w:szCs w:val="24"/>
+        </w:rPr>
+        <w:t>office.address</w:t>
+      </w:r>
+      <w:proofErr w:type="gramEnd"/>
+      <w:r>
+        <w:rPr>
+          <w:rFonts w:ascii="Calibri" w:eastAsia="Times New Roman" w:hAnsi="Calibri" w:cs="Calibri"/>
+          <w:color w:val="000000"/>
+          <w:sz w:val="24"/>
+          <w:szCs w:val="24"/>
+        </w:rPr>
+        <w:t>.on_one_line</w:t>
       </w:r>
       <w:proofErr w:type="spellEnd"/>
       <w:r>
@@ -288,7 +362,16 @@
           <w:sz w:val="24"/>
           <w:szCs w:val="24"/>
         </w:rPr>
-        <w:t xml:space="preserve"> office].</w:t>
+        <w:t>()}}</w:t>
+      </w:r>
+      <w:r>
+        <w:rPr>
+          <w:rFonts w:ascii="Calibri" w:eastAsia="Times New Roman" w:hAnsi="Calibri" w:cs="Calibri"/>
+          <w:color w:val="000000"/>
+          <w:sz w:val="24"/>
+          <w:szCs w:val="24"/>
+        </w:rPr>
+        <w:t>.</w:t>
       </w:r>
     </w:p>
     <w:p>
@@ -853,6 +936,30 @@
           <w:szCs w:val="24"/>
         </w:rPr>
       </w:pPr>
+      <w:r>
+        <w:rPr>
+          <w:rFonts w:ascii="Times New Roman" w:eastAsia="Times New Roman" w:hAnsi="Times New Roman" w:cs="Times New Roman"/>
+          <w:sz w:val="24"/>
+          <w:szCs w:val="24"/>
+        </w:rPr>
+        <w:t xml:space="preserve">{%p if </w:t>
+      </w:r>
+      <w:r>
+        <w:rPr>
+          <w:rFonts w:ascii="Times New Roman" w:eastAsia="Times New Roman" w:hAnsi="Times New Roman" w:cs="Times New Roman"/>
+          <w:sz w:val="24"/>
+          <w:szCs w:val="24"/>
+        </w:rPr>
+        <w:t>working</w:t>
+      </w:r>
+      <w:r>
+        <w:rPr>
+          <w:rFonts w:ascii="Times New Roman" w:eastAsia="Times New Roman" w:hAnsi="Times New Roman" w:cs="Times New Roman"/>
+          <w:sz w:val="24"/>
+          <w:szCs w:val="24"/>
+        </w:rPr>
+        <w:t xml:space="preserve"> %}</w:t>
+      </w:r>
     </w:p>
     <w:p>
       <w:pPr>
@@ -869,145 +976,149 @@
           <w:sz w:val="24"/>
           <w:szCs w:val="24"/>
         </w:rPr>
-        <w:t>{#</w:t>
-      </w:r>
-    </w:p>
-    <w:p>
-      <w:pPr>
-        <w:spacing w:after="200" w:line="240" w:lineRule="auto"/>
-        <w:rPr>
-          <w:rFonts w:ascii="Times New Roman" w:eastAsia="Times New Roman" w:hAnsi="Times New Roman" w:cs="Times New Roman"/>
-          <w:sz w:val="24"/>
-          <w:szCs w:val="24"/>
-        </w:rPr>
-      </w:pPr>
-      <w:r>
-        <w:rPr>
-          <w:rFonts w:ascii="Calibri" w:eastAsia="Times New Roman" w:hAnsi="Calibri" w:cs="Calibri"/>
-          <w:color w:val="000000"/>
-          <w:sz w:val="24"/>
-          <w:szCs w:val="24"/>
-        </w:rPr>
-        <w:t xml:space="preserve">A) </w:t>
-      </w:r>
-      <w:r>
-        <w:rPr>
-          <w:rFonts w:ascii="Calibri" w:eastAsia="Times New Roman" w:hAnsi="Calibri" w:cs="Calibri"/>
-          <w:color w:val="000000"/>
-          <w:sz w:val="24"/>
-          <w:szCs w:val="24"/>
-          <w:u w:val="single"/>
-        </w:rPr>
-        <w:t>IF CHANGE IS WORK AS EMPLOYEE</w:t>
-      </w:r>
-    </w:p>
-    <w:p>
-      <w:pPr>
-        <w:spacing w:after="200" w:line="240" w:lineRule="auto"/>
-        <w:rPr>
-          <w:rFonts w:ascii="Times New Roman" w:eastAsia="Times New Roman" w:hAnsi="Times New Roman" w:cs="Times New Roman"/>
-          <w:sz w:val="24"/>
-          <w:szCs w:val="24"/>
-        </w:rPr>
-      </w:pPr>
-      <w:r>
-        <w:rPr>
-          <w:rFonts w:ascii="Calibri" w:eastAsia="Times New Roman" w:hAnsi="Calibri" w:cs="Calibri"/>
-          <w:color w:val="000000"/>
-          <w:sz w:val="24"/>
-          <w:szCs w:val="24"/>
-        </w:rPr>
-        <w:t xml:space="preserve">In </w:t>
-      </w:r>
-      <w:r>
-        <w:rPr>
-          <w:rFonts w:ascii="Calibri" w:eastAsia="Times New Roman" w:hAnsi="Calibri" w:cs="Calibri"/>
-          <w:color w:val="000000"/>
-          <w:sz w:val="24"/>
-          <w:szCs w:val="24"/>
-        </w:rPr>
-        <w:t>{</w:t>
-      </w:r>
-      <w:r>
-        <w:rPr>
-          <w:rFonts w:ascii="Calibri" w:eastAsia="Times New Roman" w:hAnsi="Calibri" w:cs="Calibri"/>
-          <w:color w:val="000000"/>
-          <w:sz w:val="24"/>
-          <w:szCs w:val="24"/>
-        </w:rPr>
-        <w:t>{</w:t>
-      </w:r>
-      <w:proofErr w:type="spellStart"/>
-      <w:r>
-        <w:rPr>
-          <w:rFonts w:ascii="Calibri" w:eastAsia="Times New Roman" w:hAnsi="Calibri" w:cs="Calibri"/>
-          <w:color w:val="000000"/>
-          <w:sz w:val="24"/>
-          <w:szCs w:val="24"/>
-        </w:rPr>
-        <w:t>date_of_change</w:t>
-      </w:r>
-      <w:proofErr w:type="spellEnd"/>
-      <w:r>
-        <w:rPr>
-          <w:rFonts w:ascii="Calibri" w:eastAsia="Times New Roman" w:hAnsi="Calibri" w:cs="Calibri"/>
-          <w:color w:val="000000"/>
-          <w:sz w:val="24"/>
-          <w:szCs w:val="24"/>
-        </w:rPr>
-        <w:t>}</w:t>
-      </w:r>
-      <w:r>
-        <w:rPr>
-          <w:rFonts w:ascii="Calibri" w:eastAsia="Times New Roman" w:hAnsi="Calibri" w:cs="Calibri"/>
-          <w:color w:val="000000"/>
-          <w:sz w:val="24"/>
-          <w:szCs w:val="24"/>
-        </w:rPr>
-        <w:t>}</w:t>
-      </w:r>
-      <w:r>
-        <w:rPr>
-          <w:rFonts w:ascii="Calibri" w:eastAsia="Times New Roman" w:hAnsi="Calibri" w:cs="Calibri"/>
-          <w:color w:val="000000"/>
-          <w:sz w:val="24"/>
-          <w:szCs w:val="24"/>
-        </w:rPr>
-        <w:t xml:space="preserve">, I started working at </w:t>
-      </w:r>
-      <w:r>
-        <w:rPr>
-          <w:rFonts w:ascii="Calibri" w:eastAsia="Times New Roman" w:hAnsi="Calibri" w:cs="Calibri"/>
-          <w:color w:val="000000"/>
-          <w:sz w:val="24"/>
-          <w:szCs w:val="24"/>
-        </w:rPr>
-        <w:t>{</w:t>
-      </w:r>
-      <w:r>
-        <w:rPr>
-          <w:rFonts w:ascii="Calibri" w:eastAsia="Times New Roman" w:hAnsi="Calibri" w:cs="Calibri"/>
-          <w:color w:val="000000"/>
-          <w:sz w:val="24"/>
-          <w:szCs w:val="24"/>
-        </w:rPr>
-        <w:t>{</w:t>
+        <w:t xml:space="preserve">{%p for job in </w:t>
       </w:r>
       <w:proofErr w:type="spellStart"/>
       <w:proofErr w:type="gramStart"/>
       <w:r>
         <w:rPr>
-          <w:rFonts w:ascii="Calibri" w:eastAsia="Times New Roman" w:hAnsi="Calibri" w:cs="Calibri"/>
-          <w:color w:val="000000"/>
-          <w:sz w:val="24"/>
-          <w:szCs w:val="24"/>
-        </w:rPr>
-        <w:t>job.employer</w:t>
+          <w:rFonts w:ascii="Times New Roman" w:eastAsia="Times New Roman" w:hAnsi="Times New Roman" w:cs="Times New Roman"/>
+          <w:sz w:val="24"/>
+          <w:szCs w:val="24"/>
+        </w:rPr>
+        <w:t>jobs.filter</w:t>
       </w:r>
       <w:proofErr w:type="spellEnd"/>
       <w:proofErr w:type="gramEnd"/>
       <w:r>
         <w:rPr>
+          <w:rFonts w:ascii="Times New Roman" w:eastAsia="Times New Roman" w:hAnsi="Times New Roman" w:cs="Times New Roman"/>
+          <w:sz w:val="24"/>
+          <w:szCs w:val="24"/>
+        </w:rPr>
+        <w:t>(</w:t>
+      </w:r>
+      <w:proofErr w:type="spellStart"/>
+      <w:r>
+        <w:rPr>
+          <w:rFonts w:ascii="Times New Roman" w:eastAsia="Times New Roman" w:hAnsi="Times New Roman" w:cs="Times New Roman"/>
+          <w:sz w:val="24"/>
+          <w:szCs w:val="24"/>
+        </w:rPr>
+        <w:t>employer_type</w:t>
+      </w:r>
+      <w:proofErr w:type="spellEnd"/>
+      <w:r>
+        <w:rPr>
+          <w:rFonts w:ascii="Times New Roman" w:eastAsia="Times New Roman" w:hAnsi="Times New Roman" w:cs="Times New Roman"/>
+          <w:sz w:val="24"/>
+          <w:szCs w:val="24"/>
+        </w:rPr>
+        <w:t>='employer') %}</w:t>
+      </w:r>
+    </w:p>
+    <w:p>
+      <w:pPr>
+        <w:spacing w:after="200" w:line="240" w:lineRule="auto"/>
+        <w:rPr>
+          <w:rFonts w:ascii="Calibri" w:eastAsia="Times New Roman" w:hAnsi="Calibri" w:cs="Calibri"/>
+          <w:color w:val="000000"/>
+          <w:sz w:val="24"/>
+          <w:szCs w:val="24"/>
+        </w:rPr>
+      </w:pPr>
+      <w:r>
+        <w:rPr>
+          <w:rFonts w:ascii="Calibri" w:eastAsia="Times New Roman" w:hAnsi="Calibri" w:cs="Calibri"/>
+          <w:color w:val="000000"/>
+          <w:sz w:val="24"/>
+          <w:szCs w:val="24"/>
+        </w:rPr>
+        <w:t xml:space="preserve">On about </w:t>
+      </w:r>
+      <w:r>
+        <w:rPr>
+          <w:rFonts w:ascii="Calibri" w:eastAsia="Times New Roman" w:hAnsi="Calibri" w:cs="Calibri"/>
+          <w:color w:val="000000"/>
+          <w:sz w:val="24"/>
+          <w:szCs w:val="24"/>
+        </w:rPr>
+        <w:t>{</w:t>
+      </w:r>
+      <w:r>
+        <w:rPr>
+          <w:rFonts w:ascii="Calibri" w:eastAsia="Times New Roman" w:hAnsi="Calibri" w:cs="Calibri"/>
+          <w:color w:val="000000"/>
+          <w:sz w:val="24"/>
+          <w:szCs w:val="24"/>
+        </w:rPr>
+        <w:t>{job.</w:t>
+      </w:r>
+      <w:r>
+        <w:t xml:space="preserve"> </w:t>
+      </w:r>
+      <w:proofErr w:type="spellStart"/>
+      <w:r>
+        <w:rPr>
+          <w:rFonts w:ascii="Calibri" w:eastAsia="Times New Roman" w:hAnsi="Calibri" w:cs="Calibri"/>
+          <w:color w:val="000000"/>
+          <w:sz w:val="24"/>
+          <w:szCs w:val="24"/>
+        </w:rPr>
+        <w:t>start_date</w:t>
+      </w:r>
+      <w:proofErr w:type="spellEnd"/>
+      <w:r>
+        <w:rPr>
+          <w:rFonts w:ascii="Calibri" w:eastAsia="Times New Roman" w:hAnsi="Calibri" w:cs="Calibri"/>
+          <w:color w:val="000000"/>
+          <w:sz w:val="24"/>
+          <w:szCs w:val="24"/>
+        </w:rPr>
+        <w:t>}}</w:t>
+      </w:r>
+      <w:r>
+        <w:rPr>
+          <w:rFonts w:ascii="Calibri" w:eastAsia="Times New Roman" w:hAnsi="Calibri" w:cs="Calibri"/>
+          <w:color w:val="000000"/>
+          <w:sz w:val="24"/>
+          <w:szCs w:val="24"/>
+        </w:rPr>
+        <w:t xml:space="preserve">, I started working at </w:t>
+      </w:r>
+      <w:r>
+        <w:rPr>
+          <w:rFonts w:ascii="Calibri" w:eastAsia="Times New Roman" w:hAnsi="Calibri" w:cs="Calibri"/>
+          <w:color w:val="000000"/>
+          <w:sz w:val="24"/>
+          <w:szCs w:val="24"/>
+        </w:rPr>
+        <w:t>{</w:t>
+      </w:r>
+      <w:r>
+        <w:rPr>
+          <w:rFonts w:ascii="Calibri" w:eastAsia="Times New Roman" w:hAnsi="Calibri" w:cs="Calibri"/>
+          <w:color w:val="000000"/>
+          <w:sz w:val="24"/>
+          <w:szCs w:val="24"/>
+        </w:rPr>
+        <w:t>{</w:t>
+      </w:r>
+      <w:proofErr w:type="spellStart"/>
+      <w:proofErr w:type="gramStart"/>
+      <w:r>
+        <w:rPr>
+          <w:rFonts w:ascii="Calibri" w:eastAsia="Times New Roman" w:hAnsi="Calibri" w:cs="Calibri"/>
+          <w:color w:val="000000"/>
+          <w:sz w:val="24"/>
+          <w:szCs w:val="24"/>
+        </w:rPr>
+        <w:t>job.employer</w:t>
+      </w:r>
+      <w:proofErr w:type="spellEnd"/>
+      <w:proofErr w:type="gramEnd"/>
+      <w:r>
+        <w:rPr>
           <w:rFonts w:ascii="Calibri" w:eastAsia="Times New Roman" w:hAnsi="Calibri" w:cs="Calibri"/>
           <w:color w:val="000000"/>
           <w:sz w:val="24"/>
@@ -1096,36 +1207,261 @@
           <w:sz w:val="24"/>
           <w:szCs w:val="24"/>
         </w:rPr>
-        <w:t xml:space="preserve">. I work [number of hours per week] and get paid $[amount per hour, or gross salary]. Copies of my pay stubs are attached [if they have them]. </w:t>
-      </w:r>
+        <w:t xml:space="preserve">. I work </w:t>
+      </w:r>
+      <w:r>
+        <w:rPr>
+          <w:rFonts w:ascii="Calibri" w:eastAsia="Times New Roman" w:hAnsi="Calibri" w:cs="Calibri"/>
+          <w:color w:val="000000"/>
+          <w:sz w:val="24"/>
+          <w:szCs w:val="24"/>
+        </w:rPr>
+        <w:t>{{</w:t>
+      </w:r>
+      <w:proofErr w:type="spellStart"/>
+      <w:proofErr w:type="gramStart"/>
+      <w:r>
+        <w:rPr>
+          <w:rFonts w:ascii="Calibri" w:eastAsia="Times New Roman" w:hAnsi="Calibri" w:cs="Calibri"/>
+          <w:color w:val="000000"/>
+          <w:sz w:val="24"/>
+          <w:szCs w:val="24"/>
+        </w:rPr>
+        <w:t>job</w:t>
+      </w:r>
+      <w:r>
+        <w:rPr>
+          <w:rFonts w:ascii="Calibri" w:eastAsia="Times New Roman" w:hAnsi="Calibri" w:cs="Calibri"/>
+          <w:color w:val="000000"/>
+          <w:sz w:val="24"/>
+          <w:szCs w:val="24"/>
+        </w:rPr>
+        <w:t>.hours</w:t>
+      </w:r>
+      <w:proofErr w:type="gramEnd"/>
+      <w:r>
+        <w:rPr>
+          <w:rFonts w:ascii="Calibri" w:eastAsia="Times New Roman" w:hAnsi="Calibri" w:cs="Calibri"/>
+          <w:color w:val="000000"/>
+          <w:sz w:val="24"/>
+          <w:szCs w:val="24"/>
+        </w:rPr>
+        <w:t>_per_period</w:t>
+      </w:r>
+      <w:proofErr w:type="spellEnd"/>
+      <w:r>
+        <w:rPr>
+          <w:rFonts w:ascii="Calibri" w:eastAsia="Times New Roman" w:hAnsi="Calibri" w:cs="Calibri"/>
+          <w:color w:val="000000"/>
+          <w:sz w:val="24"/>
+          <w:szCs w:val="24"/>
+        </w:rPr>
+        <w:t xml:space="preserve"> * </w:t>
+      </w:r>
+      <w:proofErr w:type="spellStart"/>
+      <w:r>
+        <w:rPr>
+          <w:rFonts w:ascii="Calibri" w:eastAsia="Times New Roman" w:hAnsi="Calibri" w:cs="Calibri"/>
+          <w:color w:val="000000"/>
+          <w:sz w:val="24"/>
+          <w:szCs w:val="24"/>
+        </w:rPr>
+        <w:t>job.period</w:t>
+      </w:r>
+      <w:proofErr w:type="spellEnd"/>
+      <w:r>
+        <w:rPr>
+          <w:rFonts w:ascii="Calibri" w:eastAsia="Times New Roman" w:hAnsi="Calibri" w:cs="Calibri"/>
+          <w:color w:val="000000"/>
+          <w:sz w:val="24"/>
+          <w:szCs w:val="24"/>
+        </w:rPr>
+        <w:t xml:space="preserve"> / 12}} per month</w:t>
+      </w:r>
+      <w:r>
+        <w:rPr>
+          <w:rFonts w:ascii="Calibri" w:eastAsia="Times New Roman" w:hAnsi="Calibri" w:cs="Calibri"/>
+          <w:color w:val="000000"/>
+          <w:sz w:val="24"/>
+          <w:szCs w:val="24"/>
+        </w:rPr>
+        <w:t xml:space="preserve"> and get paid </w:t>
+      </w:r>
+      <w:r>
+        <w:rPr>
+          <w:rFonts w:ascii="Calibri" w:eastAsia="Times New Roman" w:hAnsi="Calibri" w:cs="Calibri"/>
+          <w:color w:val="000000"/>
+          <w:sz w:val="24"/>
+          <w:szCs w:val="24"/>
+        </w:rPr>
+        <w:t xml:space="preserve">{% if </w:t>
+      </w:r>
+      <w:proofErr w:type="spellStart"/>
+      <w:r>
+        <w:rPr>
+          <w:rFonts w:ascii="Calibri" w:eastAsia="Times New Roman" w:hAnsi="Calibri" w:cs="Calibri"/>
+          <w:color w:val="000000"/>
+          <w:sz w:val="24"/>
+          <w:szCs w:val="24"/>
+        </w:rPr>
+        <w:t>job.is_hourly</w:t>
+      </w:r>
+      <w:proofErr w:type="spellEnd"/>
+      <w:r>
+        <w:rPr>
+          <w:rFonts w:ascii="Calibri" w:eastAsia="Times New Roman" w:hAnsi="Calibri" w:cs="Calibri"/>
+          <w:color w:val="000000"/>
+          <w:sz w:val="24"/>
+          <w:szCs w:val="24"/>
+        </w:rPr>
+        <w:t xml:space="preserve"> %} {{currency(</w:t>
+      </w:r>
+      <w:proofErr w:type="spellStart"/>
+      <w:r>
+        <w:rPr>
+          <w:rFonts w:ascii="Calibri" w:eastAsia="Times New Roman" w:hAnsi="Calibri" w:cs="Calibri"/>
+          <w:color w:val="000000"/>
+          <w:sz w:val="24"/>
+          <w:szCs w:val="24"/>
+        </w:rPr>
+        <w:t>job.hourly_rate</w:t>
+      </w:r>
+      <w:proofErr w:type="spellEnd"/>
+      <w:r>
+        <w:rPr>
+          <w:rFonts w:ascii="Calibri" w:eastAsia="Times New Roman" w:hAnsi="Calibri" w:cs="Calibri"/>
+          <w:color w:val="000000"/>
+          <w:sz w:val="24"/>
+          <w:szCs w:val="24"/>
+        </w:rPr>
+        <w:t xml:space="preserve">)}} </w:t>
+      </w:r>
+      <w:r>
+        <w:rPr>
+          <w:rFonts w:ascii="Calibri" w:eastAsia="Times New Roman" w:hAnsi="Calibri" w:cs="Calibri"/>
+          <w:color w:val="000000"/>
+          <w:sz w:val="24"/>
+          <w:szCs w:val="24"/>
+        </w:rPr>
+        <w:t>per hour</w:t>
+      </w:r>
+      <w:r>
+        <w:rPr>
+          <w:rFonts w:ascii="Calibri" w:eastAsia="Times New Roman" w:hAnsi="Calibri" w:cs="Calibri"/>
+          <w:color w:val="000000"/>
+          <w:sz w:val="24"/>
+          <w:szCs w:val="24"/>
+        </w:rPr>
+        <w:t xml:space="preserve"> </w:t>
+      </w:r>
+      <w:r>
+        <w:rPr>
+          <w:rFonts w:ascii="Calibri" w:eastAsia="Times New Roman" w:hAnsi="Calibri" w:cs="Calibri"/>
+          <w:color w:val="000000"/>
+          <w:sz w:val="24"/>
+          <w:szCs w:val="24"/>
+        </w:rPr>
+        <w:t>{%else %}</w:t>
+      </w:r>
+      <w:r>
+        <w:rPr>
+          <w:rFonts w:ascii="Calibri" w:eastAsia="Times New Roman" w:hAnsi="Calibri" w:cs="Calibri"/>
+          <w:color w:val="000000"/>
+          <w:sz w:val="24"/>
+          <w:szCs w:val="24"/>
+        </w:rPr>
+        <w:t xml:space="preserve"> {{currency(</w:t>
+      </w:r>
+      <w:proofErr w:type="spellStart"/>
+      <w:r>
+        <w:rPr>
+          <w:rFonts w:ascii="Calibri" w:eastAsia="Times New Roman" w:hAnsi="Calibri" w:cs="Calibri"/>
+          <w:color w:val="000000"/>
+          <w:sz w:val="24"/>
+          <w:szCs w:val="24"/>
+        </w:rPr>
+        <w:t>job.total</w:t>
+      </w:r>
+      <w:proofErr w:type="spellEnd"/>
+      <w:r>
+        <w:rPr>
+          <w:rFonts w:ascii="Calibri" w:eastAsia="Times New Roman" w:hAnsi="Calibri" w:cs="Calibri"/>
+          <w:color w:val="000000"/>
+          <w:sz w:val="24"/>
+          <w:szCs w:val="24"/>
+        </w:rPr>
+        <w:t>(</w:t>
+      </w:r>
+      <w:proofErr w:type="spellStart"/>
+      <w:r>
+        <w:rPr>
+          <w:rFonts w:ascii="Calibri" w:eastAsia="Times New Roman" w:hAnsi="Calibri" w:cs="Calibri"/>
+          <w:color w:val="000000"/>
+          <w:sz w:val="24"/>
+          <w:szCs w:val="24"/>
+        </w:rPr>
+        <w:t>period_to_use</w:t>
+      </w:r>
+      <w:proofErr w:type="spellEnd"/>
+      <w:r>
+        <w:rPr>
+          <w:rFonts w:ascii="Calibri" w:eastAsia="Times New Roman" w:hAnsi="Calibri" w:cs="Calibri"/>
+          <w:color w:val="000000"/>
+          <w:sz w:val="24"/>
+          <w:szCs w:val="24"/>
+        </w:rPr>
+        <w:t>=12))}}  {% endif %}</w:t>
+      </w:r>
+      <w:r>
+        <w:rPr>
+          <w:rFonts w:ascii="Calibri" w:eastAsia="Times New Roman" w:hAnsi="Calibri" w:cs="Calibri"/>
+          <w:color w:val="000000"/>
+          <w:sz w:val="24"/>
+          <w:szCs w:val="24"/>
+        </w:rPr>
+        <w:t>. Copies of my pay stubs are attached [if they have them].</w:t>
+      </w:r>
+      <w:bookmarkStart w:id="0" w:name="_GoBack"/>
+      <w:bookmarkEnd w:id="0"/>
     </w:p>
     <w:p>
       <w:pPr>
         <w:spacing w:after="200" w:line="240" w:lineRule="auto"/>
         <w:rPr>
-          <w:rFonts w:ascii="Times New Roman" w:eastAsia="Times New Roman" w:hAnsi="Times New Roman" w:cs="Times New Roman"/>
-          <w:sz w:val="24"/>
-          <w:szCs w:val="24"/>
-        </w:rPr>
-      </w:pPr>
-      <w:r>
-        <w:rPr>
-          <w:rFonts w:ascii="Calibri" w:eastAsia="Times New Roman" w:hAnsi="Calibri" w:cs="Calibri"/>
-          <w:color w:val="000000"/>
-          <w:sz w:val="24"/>
-          <w:szCs w:val="24"/>
-        </w:rPr>
-        <w:t xml:space="preserve">B) </w:t>
-      </w:r>
-      <w:r>
-        <w:rPr>
-          <w:rFonts w:ascii="Calibri" w:eastAsia="Times New Roman" w:hAnsi="Calibri" w:cs="Calibri"/>
-          <w:color w:val="000000"/>
-          <w:sz w:val="24"/>
-          <w:szCs w:val="24"/>
-          <w:u w:val="single"/>
-        </w:rPr>
-        <w:t>IF CHANGE IS SELF-EMPLOYMENT</w:t>
+          <w:rFonts w:ascii="Calibri" w:eastAsia="Times New Roman" w:hAnsi="Calibri" w:cs="Calibri"/>
+          <w:color w:val="000000"/>
+          <w:sz w:val="24"/>
+          <w:szCs w:val="24"/>
+        </w:rPr>
+      </w:pPr>
+      <w:r>
+        <w:rPr>
+          <w:rFonts w:ascii="Calibri" w:eastAsia="Times New Roman" w:hAnsi="Calibri" w:cs="Calibri"/>
+          <w:color w:val="000000"/>
+          <w:sz w:val="24"/>
+          <w:szCs w:val="24"/>
+        </w:rPr>
+        <w:t xml:space="preserve">{%p </w:t>
+      </w:r>
+      <w:proofErr w:type="spellStart"/>
+      <w:r>
+        <w:rPr>
+          <w:rFonts w:ascii="Calibri" w:eastAsia="Times New Roman" w:hAnsi="Calibri" w:cs="Calibri"/>
+          <w:color w:val="000000"/>
+          <w:sz w:val="24"/>
+          <w:szCs w:val="24"/>
+        </w:rPr>
+        <w:t>endfor</w:t>
+      </w:r>
+      <w:proofErr w:type="spellEnd"/>
+      <w:r>
+        <w:rPr>
+          <w:rFonts w:ascii="Calibri" w:eastAsia="Times New Roman" w:hAnsi="Calibri" w:cs="Calibri"/>
+          <w:color w:val="000000"/>
+          <w:sz w:val="24"/>
+          <w:szCs w:val="24"/>
+        </w:rPr>
+        <w:t xml:space="preserve"> %}</w:t>
       </w:r>
     </w:p>
     <w:p>
@@ -1145,7 +1481,7 @@
           <w:sz w:val="24"/>
           <w:szCs w:val="24"/>
         </w:rPr>
-        <w:t xml:space="preserve">In [month, year or month, day year if they know it], I started working for myself doing [type of business – doing what, making what].  I work [number of hours per month]. My business earns about $[amount per month]. It costs me $[amount per month] in [type of deductible business expenses] to run my business. </w:t>
+        <w:t>{%p endif %}</w:t>
       </w:r>
     </w:p>
     <w:p>
@@ -1164,36 +1500,47 @@
           <w:sz w:val="24"/>
           <w:szCs w:val="24"/>
         </w:rPr>
-        <w:t>#}</w:t>
+        <w:t xml:space="preserve">{%p if </w:t>
+      </w:r>
+      <w:proofErr w:type="spellStart"/>
+      <w:r>
+        <w:rPr>
+          <w:rFonts w:ascii="Calibri" w:eastAsia="Times New Roman" w:hAnsi="Calibri" w:cs="Calibri"/>
+          <w:color w:val="000000"/>
+          <w:sz w:val="24"/>
+          <w:szCs w:val="24"/>
+        </w:rPr>
+        <w:t>working_for_self</w:t>
+      </w:r>
+      <w:proofErr w:type="spellEnd"/>
+      <w:r>
+        <w:rPr>
+          <w:rFonts w:ascii="Calibri" w:eastAsia="Times New Roman" w:hAnsi="Calibri" w:cs="Calibri"/>
+          <w:color w:val="000000"/>
+          <w:sz w:val="24"/>
+          <w:szCs w:val="24"/>
+        </w:rPr>
+        <w:t xml:space="preserve"> %}</w:t>
       </w:r>
     </w:p>
     <w:p>
       <w:pPr>
         <w:spacing w:after="200" w:line="240" w:lineRule="auto"/>
         <w:rPr>
-          <w:rFonts w:ascii="Times New Roman" w:eastAsia="Times New Roman" w:hAnsi="Times New Roman" w:cs="Times New Roman"/>
-          <w:sz w:val="24"/>
-          <w:szCs w:val="24"/>
-        </w:rPr>
-      </w:pPr>
-      <w:r>
-        <w:rPr>
-          <w:rFonts w:ascii="Calibri" w:eastAsia="Times New Roman" w:hAnsi="Calibri" w:cs="Calibri"/>
-          <w:color w:val="000000"/>
-          <w:sz w:val="24"/>
-          <w:szCs w:val="24"/>
-        </w:rPr>
-        <w:t xml:space="preserve">C) </w:t>
-      </w:r>
-      <w:r>
-        <w:rPr>
-          <w:rFonts w:ascii="Calibri" w:eastAsia="Times New Roman" w:hAnsi="Calibri" w:cs="Calibri"/>
-          <w:color w:val="000000"/>
-          <w:sz w:val="24"/>
-          <w:szCs w:val="24"/>
-          <w:u w:val="single"/>
-        </w:rPr>
-        <w:t>IF CHANGE IS NOT RELATED TO WORK (only for SSI recipients)</w:t>
+          <w:rFonts w:ascii="Calibri" w:eastAsia="Times New Roman" w:hAnsi="Calibri" w:cs="Calibri"/>
+          <w:color w:val="000000"/>
+          <w:sz w:val="24"/>
+          <w:szCs w:val="24"/>
+        </w:rPr>
+      </w:pPr>
+      <w:r>
+        <w:rPr>
+          <w:rFonts w:ascii="Calibri" w:eastAsia="Times New Roman" w:hAnsi="Calibri" w:cs="Calibri"/>
+          <w:color w:val="000000"/>
+          <w:sz w:val="24"/>
+          <w:szCs w:val="24"/>
+        </w:rPr>
+        <w:t>In [month, year or month, day year if they know it], I started working for myself doing [type of business – doing what, making what].  I work [number of hours per month]. My business earns about $[amount per month]. It costs me $[amount per month] in [type of deductible business expenses] to run my business.</w:t>
       </w:r>
     </w:p>
     <w:p>
@@ -1213,26 +1560,48 @@
           <w:sz w:val="24"/>
           <w:szCs w:val="24"/>
         </w:rPr>
-        <w:t xml:space="preserve">In </w:t>
-      </w:r>
-      <w:r>
-        <w:rPr>
-          <w:rFonts w:ascii="Calibri" w:eastAsia="Times New Roman" w:hAnsi="Calibri" w:cs="Calibri"/>
-          <w:color w:val="000000"/>
-          <w:sz w:val="24"/>
-          <w:szCs w:val="24"/>
-        </w:rPr>
-        <w:t>{{</w:t>
+        <w:t>{%p endif %}</w:t>
+      </w:r>
+    </w:p>
+    <w:p>
+      <w:pPr>
+        <w:spacing w:after="200" w:line="240" w:lineRule="auto"/>
+        <w:rPr>
+          <w:rFonts w:ascii="Calibri" w:eastAsia="Times New Roman" w:hAnsi="Calibri" w:cs="Calibri"/>
+          <w:color w:val="000000"/>
+          <w:sz w:val="24"/>
+          <w:szCs w:val="24"/>
+        </w:rPr>
+      </w:pPr>
+      <w:r>
+        <w:rPr>
+          <w:rFonts w:ascii="Calibri" w:eastAsia="Times New Roman" w:hAnsi="Calibri" w:cs="Calibri"/>
+          <w:color w:val="000000"/>
+          <w:sz w:val="24"/>
+          <w:szCs w:val="24"/>
+        </w:rPr>
+        <w:t xml:space="preserve">{%p if </w:t>
       </w:r>
       <w:proofErr w:type="spellStart"/>
-      <w:r>
-        <w:rPr>
-          <w:rFonts w:ascii="Calibri" w:eastAsia="Times New Roman" w:hAnsi="Calibri" w:cs="Calibri"/>
-          <w:color w:val="000000"/>
-          <w:sz w:val="24"/>
-          <w:szCs w:val="24"/>
-        </w:rPr>
-        <w:t>date_of_change</w:t>
+      <w:proofErr w:type="gramStart"/>
+      <w:r>
+        <w:rPr>
+          <w:rFonts w:ascii="Calibri" w:eastAsia="Times New Roman" w:hAnsi="Calibri" w:cs="Calibri"/>
+          <w:color w:val="000000"/>
+          <w:sz w:val="24"/>
+          <w:szCs w:val="24"/>
+        </w:rPr>
+        <w:t>changes.true</w:t>
+      </w:r>
+      <w:proofErr w:type="gramEnd"/>
+      <w:r>
+        <w:rPr>
+          <w:rFonts w:ascii="Calibri" w:eastAsia="Times New Roman" w:hAnsi="Calibri" w:cs="Calibri"/>
+          <w:color w:val="000000"/>
+          <w:sz w:val="24"/>
+          <w:szCs w:val="24"/>
+        </w:rPr>
+        <w:t>_values</w:t>
       </w:r>
       <w:proofErr w:type="spellEnd"/>
       <w:r>
@@ -1242,16 +1611,47 @@
           <w:sz w:val="24"/>
           <w:szCs w:val="24"/>
         </w:rPr>
-        <w:t>}}</w:t>
-      </w:r>
-      <w:r>
-        <w:rPr>
-          <w:rFonts w:ascii="Calibri" w:eastAsia="Times New Roman" w:hAnsi="Calibri" w:cs="Calibri"/>
-          <w:color w:val="000000"/>
-          <w:sz w:val="24"/>
-          <w:szCs w:val="24"/>
-        </w:rPr>
-        <w:t xml:space="preserve">, </w:t>
+        <w:t>().number() &gt; 0 %}</w:t>
+      </w:r>
+    </w:p>
+    <w:p>
+      <w:pPr>
+        <w:spacing w:after="200" w:line="240" w:lineRule="auto"/>
+        <w:rPr>
+          <w:rFonts w:ascii="Calibri" w:eastAsia="Times New Roman" w:hAnsi="Calibri" w:cs="Calibri"/>
+          <w:color w:val="000000"/>
+          <w:sz w:val="24"/>
+          <w:szCs w:val="24"/>
+        </w:rPr>
+      </w:pPr>
+      <w:r>
+        <w:rPr>
+          <w:rFonts w:ascii="Calibri" w:eastAsia="Times New Roman" w:hAnsi="Calibri" w:cs="Calibri"/>
+          <w:color w:val="000000"/>
+          <w:sz w:val="24"/>
+          <w:szCs w:val="24"/>
+        </w:rPr>
+        <w:t xml:space="preserve">I {{'also' if working or </w:t>
+      </w:r>
+      <w:proofErr w:type="spellStart"/>
+      <w:r>
+        <w:rPr>
+          <w:rFonts w:ascii="Calibri" w:eastAsia="Times New Roman" w:hAnsi="Calibri" w:cs="Calibri"/>
+          <w:color w:val="000000"/>
+          <w:sz w:val="24"/>
+          <w:szCs w:val="24"/>
+        </w:rPr>
+        <w:t>working_for_self</w:t>
+      </w:r>
+      <w:proofErr w:type="spellEnd"/>
+      <w:r>
+        <w:rPr>
+          <w:rFonts w:ascii="Calibri" w:eastAsia="Times New Roman" w:hAnsi="Calibri" w:cs="Calibri"/>
+          <w:color w:val="000000"/>
+          <w:sz w:val="24"/>
+          <w:szCs w:val="24"/>
+        </w:rPr>
+        <w:t xml:space="preserve"> else ''}} need to report to Social Security that:</w:t>
       </w:r>
     </w:p>
     <w:p>
@@ -1287,16 +1687,16 @@
           <w:sz w:val="24"/>
           <w:szCs w:val="24"/>
         </w:rPr>
-        <w:t>changes</w:t>
-      </w:r>
-      <w:r>
-        <w:rPr>
-          <w:rFonts w:ascii="Noto Sans Symbols" w:eastAsia="Times New Roman" w:hAnsi="Noto Sans Symbols" w:cs="Times New Roman"/>
-          <w:color w:val="000000"/>
-          <w:sz w:val="24"/>
-          <w:szCs w:val="24"/>
-        </w:rPr>
-        <w:t>.true</w:t>
+        <w:t>change</w:t>
+      </w:r>
+      <w:r>
+        <w:rPr>
+          <w:rFonts w:ascii="Noto Sans Symbols" w:eastAsia="Times New Roman" w:hAnsi="Noto Sans Symbols" w:cs="Times New Roman"/>
+          <w:color w:val="000000"/>
+          <w:sz w:val="24"/>
+          <w:szCs w:val="24"/>
+        </w:rPr>
+        <w:t>s.true</w:t>
       </w:r>
       <w:proofErr w:type="gramEnd"/>
       <w:r>
@@ -1325,7 +1725,7 @@
           <w:sz w:val="24"/>
           <w:szCs w:val="24"/>
         </w:rPr>
-        <w:t xml:space="preserve"> %}</w:t>
+        <w:t>%}</w:t>
       </w:r>
     </w:p>
     <w:p>
@@ -1350,7 +1750,34 @@
           <w:sz w:val="24"/>
           <w:szCs w:val="24"/>
         </w:rPr>
-        <w:t>{%p if change == "move" %}</w:t>
+        <w:t xml:space="preserve">{%p if change == </w:t>
+      </w:r>
+      <w:r>
+        <w:rPr>
+          <w:rFonts w:ascii="Noto Sans Symbols" w:eastAsia="Times New Roman" w:hAnsi="Noto Sans Symbols" w:cs="Times New Roman"/>
+          <w:color w:val="000000"/>
+          <w:sz w:val="24"/>
+          <w:szCs w:val="24"/>
+        </w:rPr>
+        <w:t>"</w:t>
+      </w:r>
+      <w:r>
+        <w:rPr>
+          <w:rFonts w:ascii="Noto Sans Symbols" w:eastAsia="Times New Roman" w:hAnsi="Noto Sans Symbols" w:cs="Times New Roman"/>
+          <w:color w:val="000000"/>
+          <w:sz w:val="24"/>
+          <w:szCs w:val="24"/>
+        </w:rPr>
+        <w:t>I moved</w:t>
+      </w:r>
+      <w:r>
+        <w:rPr>
+          <w:rFonts w:ascii="Noto Sans Symbols" w:eastAsia="Times New Roman" w:hAnsi="Noto Sans Symbols" w:cs="Times New Roman"/>
+          <w:color w:val="000000"/>
+          <w:sz w:val="24"/>
+          <w:szCs w:val="24"/>
+        </w:rPr>
+        <w:t>" %}</w:t>
       </w:r>
     </w:p>
     <w:p>
@@ -1375,7 +1802,65 @@
           <w:sz w:val="24"/>
           <w:szCs w:val="24"/>
         </w:rPr>
-        <w:t xml:space="preserve">I moved. My new address is </w:t>
+        <w:t>I moved</w:t>
+      </w:r>
+      <w:r>
+        <w:rPr>
+          <w:rFonts w:ascii="Calibri" w:eastAsia="Times New Roman" w:hAnsi="Calibri" w:cs="Calibri"/>
+          <w:color w:val="000000"/>
+          <w:sz w:val="24"/>
+          <w:szCs w:val="24"/>
+        </w:rPr>
+        <w:t xml:space="preserve"> on </w:t>
+      </w:r>
+      <w:proofErr w:type="gramStart"/>
+      <w:r>
+        <w:rPr>
+          <w:rFonts w:ascii="Calibri" w:eastAsia="Times New Roman" w:hAnsi="Calibri" w:cs="Calibri"/>
+          <w:color w:val="000000"/>
+          <w:sz w:val="24"/>
+          <w:szCs w:val="24"/>
+        </w:rPr>
+        <w:t xml:space="preserve">{{ </w:t>
+      </w:r>
+      <w:proofErr w:type="spellStart"/>
+      <w:r>
+        <w:rPr>
+          <w:rFonts w:ascii="Calibri" w:eastAsia="Times New Roman" w:hAnsi="Calibri" w:cs="Calibri"/>
+          <w:color w:val="000000"/>
+          <w:sz w:val="24"/>
+          <w:szCs w:val="24"/>
+        </w:rPr>
+        <w:t>change</w:t>
+      </w:r>
+      <w:proofErr w:type="gramEnd"/>
+      <w:r>
+        <w:rPr>
+          <w:rFonts w:ascii="Calibri" w:eastAsia="Times New Roman" w:hAnsi="Calibri" w:cs="Calibri"/>
+          <w:color w:val="000000"/>
+          <w:sz w:val="24"/>
+          <w:szCs w:val="24"/>
+        </w:rPr>
+        <w:t>_details</w:t>
+      </w:r>
+      <w:proofErr w:type="spellEnd"/>
+      <w:r>
+        <w:rPr>
+          <w:rFonts w:ascii="Calibri" w:eastAsia="Times New Roman" w:hAnsi="Calibri" w:cs="Calibri"/>
+          <w:color w:val="000000"/>
+          <w:sz w:val="24"/>
+          <w:szCs w:val="24"/>
+        </w:rPr>
+        <w:t>[change].date}}</w:t>
+      </w:r>
+      <w:r>
+        <w:rPr>
+          <w:rFonts w:ascii="Calibri" w:eastAsia="Times New Roman" w:hAnsi="Calibri" w:cs="Calibri"/>
+          <w:color w:val="000000"/>
+          <w:sz w:val="24"/>
+          <w:szCs w:val="24"/>
+        </w:rPr>
+        <w:t xml:space="preserve">. My new address is </w:t>
       </w:r>
       <w:r>
         <w:rPr>
@@ -1478,7 +1963,16 @@
           <w:sz w:val="24"/>
           <w:szCs w:val="24"/>
         </w:rPr>
-        <w:t>household" %}</w:t>
+        <w:t>The number of people in my household changed</w:t>
+      </w:r>
+      <w:r>
+        <w:rPr>
+          <w:rFonts w:ascii="Noto Sans Symbols" w:eastAsia="Times New Roman" w:hAnsi="Noto Sans Symbols" w:cs="Times New Roman"/>
+          <w:color w:val="000000"/>
+          <w:sz w:val="24"/>
+          <w:szCs w:val="24"/>
+        </w:rPr>
+        <w:t>" %}</w:t>
       </w:r>
     </w:p>
     <w:p>
@@ -1503,7 +1997,159 @@
           <w:sz w:val="24"/>
           <w:szCs w:val="24"/>
         </w:rPr>
-        <w:t>My household changed. I [live alone, have roommates, live with my spouse]</w:t>
+        <w:t>My household changed</w:t>
+      </w:r>
+      <w:r>
+        <w:rPr>
+          <w:rFonts w:ascii="Calibri" w:eastAsia="Times New Roman" w:hAnsi="Calibri" w:cs="Calibri"/>
+          <w:color w:val="000000"/>
+          <w:sz w:val="24"/>
+          <w:szCs w:val="24"/>
+        </w:rPr>
+        <w:t xml:space="preserve"> on </w:t>
+      </w:r>
+      <w:proofErr w:type="gramStart"/>
+      <w:r>
+        <w:rPr>
+          <w:rFonts w:ascii="Calibri" w:eastAsia="Times New Roman" w:hAnsi="Calibri" w:cs="Calibri"/>
+          <w:color w:val="000000"/>
+          <w:sz w:val="24"/>
+          <w:szCs w:val="24"/>
+        </w:rPr>
+        <w:t>{{</w:t>
+      </w:r>
+      <w:r>
+        <w:rPr>
+          <w:rFonts w:ascii="Noto Sans Symbols" w:eastAsia="Times New Roman" w:hAnsi="Noto Sans Symbols" w:cs="Times New Roman"/>
+          <w:color w:val="000000"/>
+          <w:sz w:val="24"/>
+          <w:szCs w:val="24"/>
+        </w:rPr>
+        <w:t xml:space="preserve"> </w:t>
+      </w:r>
+      <w:proofErr w:type="spellStart"/>
+      <w:r>
+        <w:rPr>
+          <w:rFonts w:ascii="Noto Sans Symbols" w:eastAsia="Times New Roman" w:hAnsi="Noto Sans Symbols" w:cs="Times New Roman"/>
+          <w:color w:val="000000"/>
+          <w:sz w:val="24"/>
+          <w:szCs w:val="24"/>
+        </w:rPr>
+        <w:t>change</w:t>
+      </w:r>
+      <w:proofErr w:type="gramEnd"/>
+      <w:r>
+        <w:rPr>
+          <w:rFonts w:ascii="Noto Sans Symbols" w:eastAsia="Times New Roman" w:hAnsi="Noto Sans Symbols" w:cs="Times New Roman"/>
+          <w:color w:val="000000"/>
+          <w:sz w:val="24"/>
+          <w:szCs w:val="24"/>
+        </w:rPr>
+        <w:t>_details</w:t>
+      </w:r>
+      <w:proofErr w:type="spellEnd"/>
+      <w:r>
+        <w:rPr>
+          <w:rFonts w:ascii="Noto Sans Symbols" w:eastAsia="Times New Roman" w:hAnsi="Noto Sans Symbols" w:cs="Times New Roman"/>
+          <w:color w:val="000000"/>
+          <w:sz w:val="24"/>
+          <w:szCs w:val="24"/>
+        </w:rPr>
+        <w:t xml:space="preserve">[change].date </w:t>
+      </w:r>
+      <w:r>
+        <w:rPr>
+          <w:rFonts w:ascii="Calibri" w:eastAsia="Times New Roman" w:hAnsi="Calibri" w:cs="Calibri"/>
+          <w:color w:val="000000"/>
+          <w:sz w:val="24"/>
+          <w:szCs w:val="24"/>
+        </w:rPr>
+        <w:t>}}</w:t>
+      </w:r>
+      <w:r>
+        <w:rPr>
+          <w:rFonts w:ascii="Calibri" w:eastAsia="Times New Roman" w:hAnsi="Calibri" w:cs="Calibri"/>
+          <w:color w:val="000000"/>
+          <w:sz w:val="24"/>
+          <w:szCs w:val="24"/>
+        </w:rPr>
+        <w:t>.</w:t>
+      </w:r>
+      <w:r>
+        <w:rPr>
+          <w:rFonts w:ascii="Calibri" w:eastAsia="Times New Roman" w:hAnsi="Calibri" w:cs="Calibri"/>
+          <w:color w:val="000000"/>
+          <w:sz w:val="24"/>
+          <w:szCs w:val="24"/>
+        </w:rPr>
+        <w:t xml:space="preserve"> </w:t>
+      </w:r>
+      <w:proofErr w:type="gramStart"/>
+      <w:r>
+        <w:rPr>
+          <w:rFonts w:ascii="Calibri" w:eastAsia="Times New Roman" w:hAnsi="Calibri" w:cs="Calibri"/>
+          <w:color w:val="000000"/>
+          <w:sz w:val="24"/>
+          <w:szCs w:val="24"/>
+        </w:rPr>
+        <w:t>{{</w:t>
+      </w:r>
+      <w:r>
+        <w:rPr>
+          <w:rFonts w:ascii="Noto Sans Symbols" w:eastAsia="Times New Roman" w:hAnsi="Noto Sans Symbols" w:cs="Times New Roman"/>
+          <w:color w:val="000000"/>
+          <w:sz w:val="24"/>
+          <w:szCs w:val="24"/>
+        </w:rPr>
+        <w:t xml:space="preserve"> </w:t>
+      </w:r>
+      <w:proofErr w:type="spellStart"/>
+      <w:r>
+        <w:rPr>
+          <w:rFonts w:ascii="Noto Sans Symbols" w:eastAsia="Times New Roman" w:hAnsi="Noto Sans Symbols" w:cs="Times New Roman"/>
+          <w:color w:val="000000"/>
+          <w:sz w:val="24"/>
+          <w:szCs w:val="24"/>
+        </w:rPr>
+        <w:t>change</w:t>
+      </w:r>
+      <w:proofErr w:type="gramEnd"/>
+      <w:r>
+        <w:rPr>
+          <w:rFonts w:ascii="Noto Sans Symbols" w:eastAsia="Times New Roman" w:hAnsi="Noto Sans Symbols" w:cs="Times New Roman"/>
+          <w:color w:val="000000"/>
+          <w:sz w:val="24"/>
+          <w:szCs w:val="24"/>
+        </w:rPr>
+        <w:t>_details</w:t>
+      </w:r>
+      <w:proofErr w:type="spellEnd"/>
+      <w:r>
+        <w:rPr>
+          <w:rFonts w:ascii="Noto Sans Symbols" w:eastAsia="Times New Roman" w:hAnsi="Noto Sans Symbols" w:cs="Times New Roman"/>
+          <w:color w:val="000000"/>
+          <w:sz w:val="24"/>
+          <w:szCs w:val="24"/>
+        </w:rPr>
+        <w:t>[change]</w:t>
+      </w:r>
+      <w:r>
+        <w:rPr>
+          <w:rFonts w:ascii="Calibri" w:eastAsia="Times New Roman" w:hAnsi="Calibri" w:cs="Calibri"/>
+          <w:color w:val="000000"/>
+          <w:sz w:val="24"/>
+          <w:szCs w:val="24"/>
+        </w:rPr>
+        <w:t>.reasons}}</w:t>
+      </w:r>
+      <w:r>
+        <w:rPr>
+          <w:rFonts w:ascii="Calibri" w:eastAsia="Times New Roman" w:hAnsi="Calibri" w:cs="Calibri"/>
+          <w:color w:val="000000"/>
+          <w:sz w:val="24"/>
+          <w:szCs w:val="24"/>
+        </w:rPr>
+        <w:t>.</w:t>
       </w:r>
     </w:p>
     <w:p>
@@ -1528,6 +2174,7 @@
           <w:sz w:val="24"/>
           <w:szCs w:val="24"/>
         </w:rPr>
+        <w:lastRenderedPageBreak/>
         <w:t>{%p else %}</w:t>
       </w:r>
     </w:p>
@@ -1566,6 +2213,44 @@
         </w:rPr>
         <w:t xml:space="preserve"> }}</w:t>
       </w:r>
+      <w:r>
+        <w:rPr>
+          <w:rFonts w:ascii="Noto Sans Symbols" w:eastAsia="Times New Roman" w:hAnsi="Noto Sans Symbols" w:cs="Times New Roman"/>
+          <w:color w:val="000000"/>
+          <w:sz w:val="24"/>
+          <w:szCs w:val="24"/>
+        </w:rPr>
+        <w:t xml:space="preserve"> on {{</w:t>
+      </w:r>
+      <w:proofErr w:type="spellStart"/>
+      <w:r>
+        <w:rPr>
+          <w:rFonts w:ascii="Noto Sans Symbols" w:eastAsia="Times New Roman" w:hAnsi="Noto Sans Symbols" w:cs="Times New Roman"/>
+          <w:color w:val="000000"/>
+          <w:sz w:val="24"/>
+          <w:szCs w:val="24"/>
+        </w:rPr>
+        <w:t>change_details</w:t>
+      </w:r>
+      <w:proofErr w:type="spellEnd"/>
+      <w:r>
+        <w:rPr>
+          <w:rFonts w:ascii="Noto Sans Symbols" w:eastAsia="Times New Roman" w:hAnsi="Noto Sans Symbols" w:cs="Times New Roman"/>
+          <w:color w:val="000000"/>
+          <w:sz w:val="24"/>
+          <w:szCs w:val="24"/>
+        </w:rPr>
+        <w:t xml:space="preserve">[change].date </w:t>
+      </w:r>
+      <w:r>
+        <w:rPr>
+          <w:rFonts w:ascii="Noto Sans Symbols" w:eastAsia="Times New Roman" w:hAnsi="Noto Sans Symbols" w:cs="Times New Roman"/>
+          <w:color w:val="000000"/>
+          <w:sz w:val="24"/>
+          <w:szCs w:val="24"/>
+        </w:rPr>
+        <w:t>}}.</w:t>
+      </w:r>
     </w:p>
     <w:p>
       <w:pPr>
@@ -1591,6 +2276,15 @@
         </w:rPr>
         <w:t>{%p endif %}</w:t>
       </w:r>
+      <w:r>
+        <w:rPr>
+          <w:rFonts w:ascii="Noto Sans Symbols" w:eastAsia="Times New Roman" w:hAnsi="Noto Sans Symbols" w:cs="Times New Roman"/>
+          <w:color w:val="000000"/>
+          <w:sz w:val="24"/>
+          <w:szCs w:val="24"/>
+        </w:rPr>
+        <w:t xml:space="preserve"> </w:t>
+      </w:r>
     </w:p>
     <w:p>
       <w:pPr>
@@ -1648,23 +2342,43 @@
           <w:szCs w:val="24"/>
         </w:rPr>
       </w:pPr>
+      <w:r>
+        <w:rPr>
+          <w:rFonts w:ascii="Noto Sans Symbols" w:eastAsia="Times New Roman" w:hAnsi="Noto Sans Symbols" w:cs="Times New Roman"/>
+          <w:color w:val="000000"/>
+          <w:sz w:val="24"/>
+          <w:szCs w:val="24"/>
+        </w:rPr>
+        <w:t>{%p endif %}</w:t>
+      </w:r>
     </w:p>
     <w:p>
       <w:pPr>
         <w:spacing w:after="0" w:line="240" w:lineRule="auto"/>
-        <w:rPr>
-          <w:rFonts w:ascii="Times New Roman" w:eastAsia="Times New Roman" w:hAnsi="Times New Roman" w:cs="Times New Roman"/>
-          <w:sz w:val="24"/>
-          <w:szCs w:val="24"/>
-        </w:rPr>
-      </w:pPr>
-      <w:r>
-        <w:rPr>
-          <w:rFonts w:ascii="Times New Roman" w:eastAsia="Times New Roman" w:hAnsi="Times New Roman" w:cs="Times New Roman"/>
-          <w:sz w:val="24"/>
-          <w:szCs w:val="24"/>
-        </w:rPr>
-        <w:lastRenderedPageBreak/>
+        <w:textAlignment w:val="baseline"/>
+        <w:rPr>
+          <w:rFonts w:ascii="Noto Sans Symbols" w:eastAsia="Times New Roman" w:hAnsi="Noto Sans Symbols" w:cs="Times New Roman"/>
+          <w:color w:val="000000"/>
+          <w:sz w:val="24"/>
+          <w:szCs w:val="24"/>
+        </w:rPr>
+      </w:pPr>
+    </w:p>
+    <w:p>
+      <w:pPr>
+        <w:spacing w:after="0" w:line="240" w:lineRule="auto"/>
+        <w:rPr>
+          <w:rFonts w:ascii="Times New Roman" w:eastAsia="Times New Roman" w:hAnsi="Times New Roman" w:cs="Times New Roman"/>
+          <w:sz w:val="24"/>
+          <w:szCs w:val="24"/>
+        </w:rPr>
+      </w:pPr>
+      <w:r>
+        <w:rPr>
+          <w:rFonts w:ascii="Times New Roman" w:eastAsia="Times New Roman" w:hAnsi="Times New Roman" w:cs="Times New Roman"/>
+          <w:sz w:val="24"/>
+          <w:szCs w:val="24"/>
+        </w:rPr>
         <w:t xml:space="preserve">{%p if </w:t>
       </w:r>
       <w:proofErr w:type="spellStart"/>
@@ -2281,7 +2995,7 @@
         <w:sz w:val="20"/>
       </w:rPr>
     </w:lvl>
-    <w:lvl w:ilvl="1" w:tentative="1">
+    <w:lvl w:ilvl="1">
       <w:start w:val="1"/>
       <w:numFmt w:val="bullet"/>
       <w:lvlText w:val="o"/>

</xml_diff>

<commit_message>
Work on question order and commpleting letter
</commit_message>
<xml_diff>
--- a/docassemble/ssareportchangesletter/data/templates/ssa_report_change.docx
+++ b/docassemble/ssareportchangesletter/data/templates/ssa_report_change.docx
@@ -146,16 +146,7 @@
           <w:sz w:val="24"/>
           <w:szCs w:val="24"/>
         </w:rPr>
-        <w:t>office.</w:t>
-      </w:r>
-      <w:r>
-        <w:rPr>
-          <w:rFonts w:ascii="Calibri" w:eastAsia="Times New Roman" w:hAnsi="Calibri" w:cs="Calibri"/>
-          <w:color w:val="000000"/>
-          <w:sz w:val="24"/>
-          <w:szCs w:val="24"/>
-        </w:rPr>
-        <w:t>address</w:t>
+        <w:t>office.address</w:t>
       </w:r>
       <w:proofErr w:type="gramEnd"/>
       <w:r>
@@ -1352,25 +1343,7 @@
           <w:sz w:val="24"/>
           <w:szCs w:val="24"/>
         </w:rPr>
-        <w:t xml:space="preserve"> </w:t>
-      </w:r>
-      <w:r>
-        <w:rPr>
-          <w:rFonts w:ascii="Calibri" w:eastAsia="Times New Roman" w:hAnsi="Calibri" w:cs="Calibri"/>
-          <w:color w:val="000000"/>
-          <w:sz w:val="24"/>
-          <w:szCs w:val="24"/>
-        </w:rPr>
-        <w:t>{%else %}</w:t>
-      </w:r>
-      <w:r>
-        <w:rPr>
-          <w:rFonts w:ascii="Calibri" w:eastAsia="Times New Roman" w:hAnsi="Calibri" w:cs="Calibri"/>
-          <w:color w:val="000000"/>
-          <w:sz w:val="24"/>
-          <w:szCs w:val="24"/>
-        </w:rPr>
-        <w:t xml:space="preserve"> {{currency(</w:t>
+        <w:t xml:space="preserve"> {%else %} {{currency(</w:t>
       </w:r>
       <w:proofErr w:type="spellStart"/>
       <w:r>
@@ -1419,10 +1392,66 @@
           <w:sz w:val="24"/>
           <w:szCs w:val="24"/>
         </w:rPr>
-        <w:t>. Copies of my pay stubs are attached [if they have them].</w:t>
+        <w:t xml:space="preserve">. </w:t>
+      </w:r>
+      <w:r>
+        <w:rPr>
+          <w:rFonts w:ascii="Calibri" w:eastAsia="Times New Roman" w:hAnsi="Calibri" w:cs="Calibri"/>
+          <w:color w:val="000000"/>
+          <w:sz w:val="24"/>
+          <w:szCs w:val="24"/>
+        </w:rPr>
+        <w:t>{%</w:t>
       </w:r>
       <w:bookmarkStart w:id="0" w:name="_GoBack"/>
       <w:bookmarkEnd w:id="0"/>
+      <w:r>
+        <w:rPr>
+          <w:rFonts w:ascii="Calibri" w:eastAsia="Times New Roman" w:hAnsi="Calibri" w:cs="Calibri"/>
+          <w:color w:val="000000"/>
+          <w:sz w:val="24"/>
+          <w:szCs w:val="24"/>
+        </w:rPr>
+        <w:t xml:space="preserve"> if </w:t>
+      </w:r>
+      <w:proofErr w:type="spellStart"/>
+      <w:r>
+        <w:rPr>
+          <w:rFonts w:ascii="Calibri" w:eastAsia="Times New Roman" w:hAnsi="Calibri" w:cs="Calibri"/>
+          <w:color w:val="000000"/>
+          <w:sz w:val="24"/>
+          <w:szCs w:val="24"/>
+        </w:rPr>
+        <w:t>job.have_pay_stubs</w:t>
+      </w:r>
+      <w:proofErr w:type="spellEnd"/>
+      <w:r>
+        <w:rPr>
+          <w:rFonts w:ascii="Calibri" w:eastAsia="Times New Roman" w:hAnsi="Calibri" w:cs="Calibri"/>
+          <w:color w:val="000000"/>
+          <w:sz w:val="24"/>
+          <w:szCs w:val="24"/>
+        </w:rPr>
+        <w:t xml:space="preserve"> %} </w:t>
+      </w:r>
+      <w:r>
+        <w:rPr>
+          <w:rFonts w:ascii="Calibri" w:eastAsia="Times New Roman" w:hAnsi="Calibri" w:cs="Calibri"/>
+          <w:color w:val="000000"/>
+          <w:sz w:val="24"/>
+          <w:szCs w:val="24"/>
+        </w:rPr>
+        <w:t>Copies of my pay stubs are attached.</w:t>
+      </w:r>
+      <w:r>
+        <w:rPr>
+          <w:rFonts w:ascii="Calibri" w:eastAsia="Times New Roman" w:hAnsi="Calibri" w:cs="Calibri"/>
+          <w:color w:val="000000"/>
+          <w:sz w:val="24"/>
+          <w:szCs w:val="24"/>
+        </w:rPr>
+        <w:t>{% endif %}</w:t>
+      </w:r>
     </w:p>
     <w:p>
       <w:pPr>
@@ -1488,7 +1517,8 @@
       <w:pPr>
         <w:spacing w:after="200" w:line="240" w:lineRule="auto"/>
         <w:rPr>
-          <w:rFonts w:ascii="Times New Roman" w:eastAsia="Times New Roman" w:hAnsi="Times New Roman" w:cs="Times New Roman"/>
+          <w:rFonts w:ascii="Calibri" w:eastAsia="Times New Roman" w:hAnsi="Calibri" w:cs="Calibri"/>
+          <w:color w:val="000000"/>
           <w:sz w:val="24"/>
           <w:szCs w:val="24"/>
         </w:rPr>
@@ -1525,6 +1555,78 @@
     </w:p>
     <w:p>
       <w:pPr>
+        <w:spacing w:after="0" w:line="240" w:lineRule="auto"/>
+        <w:rPr>
+          <w:rFonts w:ascii="Times New Roman" w:eastAsia="Times New Roman" w:hAnsi="Times New Roman" w:cs="Times New Roman"/>
+          <w:sz w:val="24"/>
+          <w:szCs w:val="24"/>
+        </w:rPr>
+      </w:pPr>
+      <w:r>
+        <w:rPr>
+          <w:rFonts w:ascii="Times New Roman" w:eastAsia="Times New Roman" w:hAnsi="Times New Roman" w:cs="Times New Roman"/>
+          <w:sz w:val="24"/>
+          <w:szCs w:val="24"/>
+        </w:rPr>
+        <w:t xml:space="preserve">{%p for job in </w:t>
+      </w:r>
+      <w:proofErr w:type="spellStart"/>
+      <w:proofErr w:type="gramStart"/>
+      <w:r>
+        <w:rPr>
+          <w:rFonts w:ascii="Times New Roman" w:eastAsia="Times New Roman" w:hAnsi="Times New Roman" w:cs="Times New Roman"/>
+          <w:sz w:val="24"/>
+          <w:szCs w:val="24"/>
+        </w:rPr>
+        <w:t>jobs.filter</w:t>
+      </w:r>
+      <w:proofErr w:type="spellEnd"/>
+      <w:proofErr w:type="gramEnd"/>
+      <w:r>
+        <w:rPr>
+          <w:rFonts w:ascii="Times New Roman" w:eastAsia="Times New Roman" w:hAnsi="Times New Roman" w:cs="Times New Roman"/>
+          <w:sz w:val="24"/>
+          <w:szCs w:val="24"/>
+        </w:rPr>
+        <w:t>(</w:t>
+      </w:r>
+      <w:proofErr w:type="spellStart"/>
+      <w:r>
+        <w:rPr>
+          <w:rFonts w:ascii="Times New Roman" w:eastAsia="Times New Roman" w:hAnsi="Times New Roman" w:cs="Times New Roman"/>
+          <w:sz w:val="24"/>
+          <w:szCs w:val="24"/>
+        </w:rPr>
+        <w:t>employer_type</w:t>
+      </w:r>
+      <w:proofErr w:type="spellEnd"/>
+      <w:r>
+        <w:rPr>
+          <w:rFonts w:ascii="Times New Roman" w:eastAsia="Times New Roman" w:hAnsi="Times New Roman" w:cs="Times New Roman"/>
+          <w:sz w:val="24"/>
+          <w:szCs w:val="24"/>
+        </w:rPr>
+        <w:t>='</w:t>
+      </w:r>
+      <w:r>
+        <w:rPr>
+          <w:rFonts w:ascii="Times New Roman" w:eastAsia="Times New Roman" w:hAnsi="Times New Roman" w:cs="Times New Roman"/>
+          <w:sz w:val="24"/>
+          <w:szCs w:val="24"/>
+        </w:rPr>
+        <w:t>self</w:t>
+      </w:r>
+      <w:r>
+        <w:rPr>
+          <w:rFonts w:ascii="Times New Roman" w:eastAsia="Times New Roman" w:hAnsi="Times New Roman" w:cs="Times New Roman"/>
+          <w:sz w:val="24"/>
+          <w:szCs w:val="24"/>
+        </w:rPr>
+        <w:t>') %}</w:t>
+      </w:r>
+    </w:p>
+    <w:p>
+      <w:pPr>
         <w:spacing w:after="200" w:line="240" w:lineRule="auto"/>
         <w:rPr>
           <w:rFonts w:ascii="Calibri" w:eastAsia="Times New Roman" w:hAnsi="Calibri" w:cs="Calibri"/>
@@ -1541,6 +1643,46 @@
           <w:szCs w:val="24"/>
         </w:rPr>
         <w:t>In [month, year or month, day year if they know it], I started working for myself doing [type of business – doing what, making what].  I work [number of hours per month]. My business earns about $[amount per month]. It costs me $[amount per month] in [type of deductible business expenses] to run my business.</w:t>
+      </w:r>
+    </w:p>
+    <w:p>
+      <w:pPr>
+        <w:spacing w:after="200" w:line="240" w:lineRule="auto"/>
+        <w:rPr>
+          <w:rFonts w:ascii="Calibri" w:eastAsia="Times New Roman" w:hAnsi="Calibri" w:cs="Calibri"/>
+          <w:color w:val="000000"/>
+          <w:sz w:val="24"/>
+          <w:szCs w:val="24"/>
+        </w:rPr>
+      </w:pPr>
+      <w:r>
+        <w:rPr>
+          <w:rFonts w:ascii="Calibri" w:eastAsia="Times New Roman" w:hAnsi="Calibri" w:cs="Calibri"/>
+          <w:color w:val="000000"/>
+          <w:sz w:val="24"/>
+          <w:szCs w:val="24"/>
+        </w:rPr>
+        <w:t xml:space="preserve">{%p </w:t>
+      </w:r>
+      <w:proofErr w:type="spellStart"/>
+      <w:r>
+        <w:rPr>
+          <w:rFonts w:ascii="Calibri" w:eastAsia="Times New Roman" w:hAnsi="Calibri" w:cs="Calibri"/>
+          <w:color w:val="000000"/>
+          <w:sz w:val="24"/>
+          <w:szCs w:val="24"/>
+        </w:rPr>
+        <w:t>endfor</w:t>
+      </w:r>
+      <w:proofErr w:type="spellEnd"/>
+      <w:r>
+        <w:rPr>
+          <w:rFonts w:ascii="Calibri" w:eastAsia="Times New Roman" w:hAnsi="Calibri" w:cs="Calibri"/>
+          <w:color w:val="000000"/>
+          <w:sz w:val="24"/>
+          <w:szCs w:val="24"/>
+        </w:rPr>
+        <w:t xml:space="preserve"> %}</w:t>
       </w:r>
     </w:p>
     <w:p>
@@ -1997,6 +2139,7 @@
           <w:sz w:val="24"/>
           <w:szCs w:val="24"/>
         </w:rPr>
+        <w:lastRenderedPageBreak/>
         <w:t>My household changed</w:t>
       </w:r>
       <w:r>
@@ -2174,7 +2317,6 @@
           <w:sz w:val="24"/>
           <w:szCs w:val="24"/>
         </w:rPr>
-        <w:lastRenderedPageBreak/>
         <w:t>{%p else %}</w:t>
       </w:r>
     </w:p>

</xml_diff>

<commit_message>
Fix layout of optional contact info
</commit_message>
<xml_diff>
--- a/docassemble/ssareportchangesletter/data/templates/ssa_report_change.docx
+++ b/docassemble/ssareportchangesletter/data/templates/ssa_report_change.docx
@@ -1,6 +1,6 @@
 
 <file path=word/document.xml><?xml version="1.0" encoding="utf-8"?>
-<w:document xmlns:wpc="http://schemas.microsoft.com/office/word/2010/wordprocessingCanvas" xmlns:cx="http://schemas.microsoft.com/office/drawing/2014/chartex" xmlns:cx1="http://schemas.microsoft.com/office/drawing/2015/9/8/chartex" xmlns:cx2="http://schemas.microsoft.com/office/drawing/2015/10/21/chartex" xmlns:cx3="http://schemas.microsoft.com/office/drawing/2016/5/9/chartex" xmlns:cx4="http://schemas.microsoft.com/office/drawing/2016/5/10/chartex" xmlns:cx5="http://schemas.microsoft.com/office/drawing/2016/5/11/chartex" xmlns:cx6="http://schemas.microsoft.com/office/drawing/2016/5/12/chartex" xmlns:cx7="http://schemas.microsoft.com/office/drawing/2016/5/13/chartex" xmlns:cx8="http://schemas.microsoft.com/office/drawing/2016/5/14/chartex" xmlns:mc="http://schemas.openxmlformats.org/markup-compatibility/2006" xmlns:aink="http://schemas.microsoft.com/office/drawing/2016/ink" xmlns:am3d="http://schemas.microsoft.com/office/drawing/2017/model3d" xmlns:o="urn:schemas-microsoft-com:office:office" xmlns:r="http://schemas.openxmlformats.org/officeDocument/2006/relationships" xmlns:m="http://schemas.openxmlformats.org/officeDocument/2006/math" xmlns:v="urn:schemas-microsoft-com:vml" xmlns:wp14="http://schemas.microsoft.com/office/word/2010/wordprocessingDrawing" xmlns:wp="http://schemas.openxmlformats.org/drawingml/2006/wordprocessingDrawing" xmlns:w10="urn:schemas-microsoft-com:office:word" xmlns:w="http://schemas.openxmlformats.org/wordprocessingml/2006/main" xmlns:w14="http://schemas.microsoft.com/office/word/2010/wordml" xmlns:w15="http://schemas.microsoft.com/office/word/2012/wordml" xmlns:w16cid="http://schemas.microsoft.com/office/word/2016/wordml/cid" xmlns:w16se="http://schemas.microsoft.com/office/word/2015/wordml/symex" xmlns:wpg="http://schemas.microsoft.com/office/word/2010/wordprocessingGroup" xmlns:wpi="http://schemas.microsoft.com/office/word/2010/wordprocessingInk" xmlns:wne="http://schemas.microsoft.com/office/word/2006/wordml" xmlns:wps="http://schemas.microsoft.com/office/word/2010/wordprocessingShape" mc:Ignorable="w14 w15 w16se w16cid wp14">
+<w:document xmlns:wpc="http://schemas.microsoft.com/office/word/2010/wordprocessingCanvas" xmlns:cx="http://schemas.microsoft.com/office/drawing/2014/chartex" xmlns:cx1="http://schemas.microsoft.com/office/drawing/2015/9/8/chartex" xmlns:mc="http://schemas.openxmlformats.org/markup-compatibility/2006" xmlns:o="urn:schemas-microsoft-com:office:office" xmlns:r="http://schemas.openxmlformats.org/officeDocument/2006/relationships" xmlns:m="http://schemas.openxmlformats.org/officeDocument/2006/math" xmlns:v="urn:schemas-microsoft-com:vml" xmlns:wp14="http://schemas.microsoft.com/office/word/2010/wordprocessingDrawing" xmlns:wp="http://schemas.openxmlformats.org/drawingml/2006/wordprocessingDrawing" xmlns:w10="urn:schemas-microsoft-com:office:word" xmlns:w="http://schemas.openxmlformats.org/wordprocessingml/2006/main" xmlns:w14="http://schemas.microsoft.com/office/word/2010/wordml" xmlns:w15="http://schemas.microsoft.com/office/word/2012/wordml" xmlns:w16se="http://schemas.microsoft.com/office/word/2015/wordml/symex" xmlns:wpg="http://schemas.microsoft.com/office/word/2010/wordprocessingGroup" xmlns:wpi="http://schemas.microsoft.com/office/word/2010/wordprocessingInk" xmlns:wne="http://schemas.microsoft.com/office/word/2006/wordml" xmlns:wps="http://schemas.microsoft.com/office/word/2010/wordprocessingShape" mc:Ignorable="w14 w15 w16se wp14">
   <w:body>
     <w:p>
       <w:pPr>
@@ -264,7 +264,25 @@
           <w:sz w:val="24"/>
           <w:szCs w:val="24"/>
         </w:rPr>
-        <w:t xml:space="preserve">At the Post Office, ask to send your letter by certified mail (with return receipt?). They will give you a receipt.  Put the receipt with the copy of the letter you are keeping for yourself. Send the letter to </w:t>
+        <w:t>At the Post Office, ask to send</w:t>
+      </w:r>
+      <w:r>
+        <w:rPr>
+          <w:rFonts w:ascii="Calibri" w:eastAsia="Times New Roman" w:hAnsi="Calibri" w:cs="Calibri"/>
+          <w:color w:val="000000"/>
+          <w:sz w:val="24"/>
+          <w:szCs w:val="24"/>
+        </w:rPr>
+        <w:t xml:space="preserve"> your letter by certified mail</w:t>
+      </w:r>
+      <w:r>
+        <w:rPr>
+          <w:rFonts w:ascii="Calibri" w:eastAsia="Times New Roman" w:hAnsi="Calibri" w:cs="Calibri"/>
+          <w:color w:val="000000"/>
+          <w:sz w:val="24"/>
+          <w:szCs w:val="24"/>
+        </w:rPr>
+        <w:t xml:space="preserve">. They will give you a receipt.  Put the receipt with the copy of the letter you are keeping for yourself. Send the letter to </w:t>
       </w:r>
       <w:r>
         <w:rPr>
@@ -325,7 +343,52 @@
           <w:sz w:val="24"/>
           <w:szCs w:val="24"/>
         </w:rPr>
-        <w:t>Fax your letter to [fax number of local SSA office]. Keep the paper receipt that shows the fax went through.</w:t>
+        <w:t>You may be able to f</w:t>
+      </w:r>
+      <w:r>
+        <w:rPr>
+          <w:rFonts w:ascii="Calibri" w:eastAsia="Times New Roman" w:hAnsi="Calibri" w:cs="Calibri"/>
+          <w:color w:val="000000"/>
+          <w:sz w:val="24"/>
+          <w:szCs w:val="24"/>
+        </w:rPr>
+        <w:t xml:space="preserve">ax your letter to </w:t>
+      </w:r>
+      <w:r>
+        <w:rPr>
+          <w:rFonts w:ascii="Calibri" w:eastAsia="Times New Roman" w:hAnsi="Calibri" w:cs="Calibri"/>
+          <w:color w:val="000000"/>
+          <w:sz w:val="24"/>
+          <w:szCs w:val="24"/>
+        </w:rPr>
+        <w:t>local SSA office</w:t>
+      </w:r>
+      <w:r>
+        <w:rPr>
+          <w:rFonts w:ascii="Calibri" w:eastAsia="Times New Roman" w:hAnsi="Calibri" w:cs="Calibri"/>
+          <w:color w:val="000000"/>
+          <w:sz w:val="24"/>
+          <w:szCs w:val="24"/>
+        </w:rPr>
+        <w:t>.</w:t>
+      </w:r>
+      <w:r>
+        <w:rPr>
+          <w:rFonts w:ascii="Calibri" w:eastAsia="Times New Roman" w:hAnsi="Calibri" w:cs="Calibri"/>
+          <w:color w:val="000000"/>
+          <w:sz w:val="24"/>
+          <w:szCs w:val="24"/>
+        </w:rPr>
+        <w:t xml:space="preserve"> Call your office to find out.</w:t>
+      </w:r>
+      <w:r>
+        <w:rPr>
+          <w:rFonts w:ascii="Calibri" w:eastAsia="Times New Roman" w:hAnsi="Calibri" w:cs="Calibri"/>
+          <w:color w:val="000000"/>
+          <w:sz w:val="24"/>
+          <w:szCs w:val="24"/>
+        </w:rPr>
+        <w:t xml:space="preserve"> Keep the paper receipt that shows the fax went through.</w:t>
       </w:r>
     </w:p>
     <w:p>
@@ -1358,8 +1421,6 @@
         </w:rPr>
         <w:t>to run my business.</w:t>
       </w:r>
-      <w:bookmarkStart w:id="0" w:name="_GoBack"/>
-      <w:bookmarkEnd w:id="0"/>
     </w:p>
     <w:p>
       <w:pPr>
@@ -2033,142 +2094,7 @@
           <w:sz w:val="24"/>
           <w:szCs w:val="24"/>
         </w:rPr>
-        <w:t xml:space="preserve">If you have questions, you can reach me at </w:t>
-      </w:r>
-      <w:r>
-        <w:rPr>
-          <w:rFonts w:eastAsia="Times New Roman" w:cstheme="minorHAnsi"/>
-          <w:color w:val="000000"/>
-          <w:sz w:val="24"/>
-          <w:szCs w:val="24"/>
-        </w:rPr>
-        <w:t>{</w:t>
-      </w:r>
-      <w:r>
-        <w:rPr>
-          <w:rFonts w:eastAsia="Times New Roman" w:cstheme="minorHAnsi"/>
-          <w:color w:val="000000"/>
-          <w:sz w:val="24"/>
-          <w:szCs w:val="24"/>
-        </w:rPr>
-        <w:t>{</w:t>
-      </w:r>
-      <w:r>
-        <w:rPr>
-          <w:rFonts w:eastAsia="Times New Roman" w:cstheme="minorHAnsi"/>
-          <w:color w:val="000000"/>
-          <w:sz w:val="24"/>
-          <w:szCs w:val="24"/>
-        </w:rPr>
-        <w:t>showifdef('</w:t>
-      </w:r>
-      <w:r>
-        <w:rPr>
-          <w:rFonts w:eastAsia="Times New Roman" w:cstheme="minorHAnsi"/>
-          <w:color w:val="000000"/>
-          <w:sz w:val="24"/>
-          <w:szCs w:val="24"/>
-        </w:rPr>
-        <w:t>client.phone_number</w:t>
-      </w:r>
-      <w:r>
-        <w:rPr>
-          <w:rFonts w:eastAsia="Times New Roman" w:cstheme="minorHAnsi"/>
-          <w:color w:val="000000"/>
-          <w:sz w:val="24"/>
-          <w:szCs w:val="24"/>
-        </w:rPr>
-        <w:t>')</w:t>
-      </w:r>
-      <w:r>
-        <w:rPr>
-          <w:rFonts w:eastAsia="Times New Roman" w:cstheme="minorHAnsi"/>
-          <w:color w:val="000000"/>
-          <w:sz w:val="24"/>
-          <w:szCs w:val="24"/>
-        </w:rPr>
-        <w:t>}</w:t>
-      </w:r>
-      <w:r>
-        <w:rPr>
-          <w:rFonts w:eastAsia="Times New Roman" w:cstheme="minorHAnsi"/>
-          <w:color w:val="000000"/>
-          <w:sz w:val="24"/>
-          <w:szCs w:val="24"/>
-        </w:rPr>
-        <w:t>}</w:t>
-      </w:r>
-      <w:r>
-        <w:rPr>
-          <w:rFonts w:eastAsia="Times New Roman" w:cstheme="minorHAnsi"/>
-          <w:color w:val="000000"/>
-          <w:sz w:val="24"/>
-          <w:szCs w:val="24"/>
-        </w:rPr>
-        <w:t xml:space="preserve"> or </w:t>
-      </w:r>
-      <w:r>
-        <w:rPr>
-          <w:rFonts w:eastAsia="Times New Roman" w:cstheme="minorHAnsi"/>
-          <w:color w:val="000000"/>
-          <w:sz w:val="24"/>
-          <w:szCs w:val="24"/>
-        </w:rPr>
-        <w:t>{</w:t>
-      </w:r>
-      <w:r>
-        <w:rPr>
-          <w:rFonts w:eastAsia="Times New Roman" w:cstheme="minorHAnsi"/>
-          <w:color w:val="000000"/>
-          <w:sz w:val="24"/>
-          <w:szCs w:val="24"/>
-        </w:rPr>
-        <w:t>{</w:t>
-      </w:r>
-      <w:r>
-        <w:rPr>
-          <w:rFonts w:eastAsia="Times New Roman" w:cstheme="minorHAnsi"/>
-          <w:color w:val="000000"/>
-          <w:sz w:val="24"/>
-          <w:szCs w:val="24"/>
-        </w:rPr>
-        <w:t>showifdef('</w:t>
-      </w:r>
-      <w:r>
-        <w:rPr>
-          <w:rFonts w:eastAsia="Times New Roman" w:cstheme="minorHAnsi"/>
-          <w:color w:val="000000"/>
-          <w:sz w:val="24"/>
-          <w:szCs w:val="24"/>
-        </w:rPr>
-        <w:t>client.email</w:t>
-      </w:r>
-      <w:r>
-        <w:rPr>
-          <w:rFonts w:eastAsia="Times New Roman" w:cstheme="minorHAnsi"/>
-          <w:color w:val="000000"/>
-          <w:sz w:val="24"/>
-          <w:szCs w:val="24"/>
-        </w:rPr>
-        <w:t>')</w:t>
-      </w:r>
-      <w:r>
-        <w:rPr>
-          <w:rFonts w:eastAsia="Times New Roman" w:cstheme="minorHAnsi"/>
-          <w:color w:val="000000"/>
-          <w:sz w:val="24"/>
-          <w:szCs w:val="24"/>
-        </w:rPr>
-        <w:t>}</w:t>
-      </w:r>
-      <w:r>
-        <w:rPr>
-          <w:rFonts w:eastAsia="Times New Roman" w:cstheme="minorHAnsi"/>
-          <w:color w:val="000000"/>
-          <w:sz w:val="24"/>
-          <w:szCs w:val="24"/>
-        </w:rPr>
-        <w:t>}</w:t>
+        <w:t>Please contact me if you have any questions.</w:t>
       </w:r>
       <w:r>
         <w:rPr>
@@ -2179,15 +2105,6 @@
         </w:rPr>
         <w:t xml:space="preserve"> </w:t>
       </w:r>
-      <w:r>
-        <w:rPr>
-          <w:rFonts w:eastAsia="Times New Roman" w:cstheme="minorHAnsi"/>
-          <w:color w:val="000000"/>
-          <w:sz w:val="24"/>
-          <w:szCs w:val="24"/>
-        </w:rPr>
-        <w:t xml:space="preserve">or at my home address. </w:t>
-      </w:r>
     </w:p>
     <w:p>
       <w:pPr>
@@ -2264,6 +2181,8 @@
         </w:rPr>
         <w:tab/>
       </w:r>
+      <w:bookmarkStart w:id="0" w:name="_GoBack"/>
+      <w:bookmarkEnd w:id="0"/>
       <w:r>
         <w:rPr>
           <w:rFonts w:eastAsia="Times New Roman" w:cstheme="minorHAnsi"/>
@@ -2468,6 +2387,47 @@
           <w:szCs w:val="24"/>
         </w:rPr>
         <w:t>}</w:t>
+      </w:r>
+    </w:p>
+    <w:p>
+      <w:pPr>
+        <w:spacing w:after="200" w:line="240" w:lineRule="auto"/>
+        <w:ind w:left="5040" w:firstLine="720"/>
+        <w:rPr>
+          <w:rFonts w:eastAsia="Times New Roman" w:cstheme="minorHAnsi"/>
+          <w:color w:val="000000"/>
+          <w:sz w:val="24"/>
+          <w:szCs w:val="24"/>
+        </w:rPr>
+      </w:pPr>
+      <w:r>
+        <w:rPr>
+          <w:rFonts w:eastAsia="Times New Roman" w:cstheme="minorHAnsi"/>
+          <w:color w:val="000000"/>
+          <w:sz w:val="24"/>
+          <w:szCs w:val="24"/>
+        </w:rPr>
+        <w:t>{{showifdef('client.phone_number')}}</w:t>
+      </w:r>
+    </w:p>
+    <w:p>
+      <w:pPr>
+        <w:spacing w:after="200" w:line="240" w:lineRule="auto"/>
+        <w:ind w:left="5040" w:firstLine="720"/>
+        <w:rPr>
+          <w:rFonts w:eastAsia="Times New Roman" w:cstheme="minorHAnsi"/>
+          <w:sz w:val="24"/>
+          <w:szCs w:val="24"/>
+        </w:rPr>
+      </w:pPr>
+      <w:r>
+        <w:rPr>
+          <w:rFonts w:eastAsia="Times New Roman" w:cstheme="minorHAnsi"/>
+          <w:color w:val="000000"/>
+          <w:sz w:val="24"/>
+          <w:szCs w:val="24"/>
+        </w:rPr>
+        <w:t>{{showifdef('client.email')}}</w:t>
       </w:r>
     </w:p>
     <w:sectPr>
@@ -2481,7 +2441,7 @@
 </file>
 
 <file path=word/numbering.xml><?xml version="1.0" encoding="utf-8"?>
-<w:numbering xmlns:wpc="http://schemas.microsoft.com/office/word/2010/wordprocessingCanvas" xmlns:cx="http://schemas.microsoft.com/office/drawing/2014/chartex" xmlns:cx1="http://schemas.microsoft.com/office/drawing/2015/9/8/chartex" xmlns:cx2="http://schemas.microsoft.com/office/drawing/2015/10/21/chartex" xmlns:cx3="http://schemas.microsoft.com/office/drawing/2016/5/9/chartex" xmlns:cx4="http://schemas.microsoft.com/office/drawing/2016/5/10/chartex" xmlns:cx5="http://schemas.microsoft.com/office/drawing/2016/5/11/chartex" xmlns:cx6="http://schemas.microsoft.com/office/drawing/2016/5/12/chartex" xmlns:cx7="http://schemas.microsoft.com/office/drawing/2016/5/13/chartex" xmlns:cx8="http://schemas.microsoft.com/office/drawing/2016/5/14/chartex" xmlns:mc="http://schemas.openxmlformats.org/markup-compatibility/2006" xmlns:aink="http://schemas.microsoft.com/office/drawing/2016/ink" xmlns:am3d="http://schemas.microsoft.com/office/drawing/2017/model3d" xmlns:o="urn:schemas-microsoft-com:office:office" xmlns:r="http://schemas.openxmlformats.org/officeDocument/2006/relationships" xmlns:m="http://schemas.openxmlformats.org/officeDocument/2006/math" xmlns:v="urn:schemas-microsoft-com:vml" xmlns:wp14="http://schemas.microsoft.com/office/word/2010/wordprocessingDrawing" xmlns:wp="http://schemas.openxmlformats.org/drawingml/2006/wordprocessingDrawing" xmlns:w10="urn:schemas-microsoft-com:office:word" xmlns:w="http://schemas.openxmlformats.org/wordprocessingml/2006/main" xmlns:w14="http://schemas.microsoft.com/office/word/2010/wordml" xmlns:w15="http://schemas.microsoft.com/office/word/2012/wordml" xmlns:w16cid="http://schemas.microsoft.com/office/word/2016/wordml/cid" xmlns:w16se="http://schemas.microsoft.com/office/word/2015/wordml/symex" xmlns:wpg="http://schemas.microsoft.com/office/word/2010/wordprocessingGroup" xmlns:wpi="http://schemas.microsoft.com/office/word/2010/wordprocessingInk" xmlns:wne="http://schemas.microsoft.com/office/word/2006/wordml" xmlns:wps="http://schemas.microsoft.com/office/word/2010/wordprocessingShape" mc:Ignorable="w14 w15 w16se w16cid wp14">
+<w:numbering xmlns:wpc="http://schemas.microsoft.com/office/word/2010/wordprocessingCanvas" xmlns:cx="http://schemas.microsoft.com/office/drawing/2014/chartex" xmlns:cx1="http://schemas.microsoft.com/office/drawing/2015/9/8/chartex" xmlns:mc="http://schemas.openxmlformats.org/markup-compatibility/2006" xmlns:o="urn:schemas-microsoft-com:office:office" xmlns:r="http://schemas.openxmlformats.org/officeDocument/2006/relationships" xmlns:m="http://schemas.openxmlformats.org/officeDocument/2006/math" xmlns:v="urn:schemas-microsoft-com:vml" xmlns:wp14="http://schemas.microsoft.com/office/word/2010/wordprocessingDrawing" xmlns:wp="http://schemas.openxmlformats.org/drawingml/2006/wordprocessingDrawing" xmlns:w10="urn:schemas-microsoft-com:office:word" xmlns:w="http://schemas.openxmlformats.org/wordprocessingml/2006/main" xmlns:w14="http://schemas.microsoft.com/office/word/2010/wordml" xmlns:w15="http://schemas.microsoft.com/office/word/2012/wordml" xmlns:w16se="http://schemas.microsoft.com/office/word/2015/wordml/symex" xmlns:wpg="http://schemas.microsoft.com/office/word/2010/wordprocessingGroup" xmlns:wpi="http://schemas.microsoft.com/office/word/2010/wordprocessingInk" xmlns:wne="http://schemas.microsoft.com/office/word/2006/wordml" xmlns:wps="http://schemas.microsoft.com/office/word/2010/wordprocessingShape" mc:Ignorable="w14 w15 w16se wp14">
   <w:abstractNum w:abstractNumId="0" w15:restartNumberingAfterBreak="0">
     <w:nsid w:val="48066054"/>
     <w:multiLevelType w:val="multilevel"/>
@@ -2638,7 +2598,7 @@
 </file>
 
 <file path=word/styles.xml><?xml version="1.0" encoding="utf-8"?>
-<w:styles xmlns:mc="http://schemas.openxmlformats.org/markup-compatibility/2006" xmlns:r="http://schemas.openxmlformats.org/officeDocument/2006/relationships" xmlns:w="http://schemas.openxmlformats.org/wordprocessingml/2006/main" xmlns:w14="http://schemas.microsoft.com/office/word/2010/wordml" xmlns:w15="http://schemas.microsoft.com/office/word/2012/wordml" xmlns:w16cid="http://schemas.microsoft.com/office/word/2016/wordml/cid" xmlns:w16se="http://schemas.microsoft.com/office/word/2015/wordml/symex" mc:Ignorable="w14 w15 w16se w16cid">
+<w:styles xmlns:mc="http://schemas.openxmlformats.org/markup-compatibility/2006" xmlns:r="http://schemas.openxmlformats.org/officeDocument/2006/relationships" xmlns:w="http://schemas.openxmlformats.org/wordprocessingml/2006/main" xmlns:w14="http://schemas.microsoft.com/office/word/2010/wordml" xmlns:w15="http://schemas.microsoft.com/office/word/2012/wordml" xmlns:w16se="http://schemas.microsoft.com/office/word/2015/wordml/symex" mc:Ignorable="w14 w15 w16se">
   <w:docDefaults>
     <w:rPrDefault>
       <w:rPr>
@@ -2654,7 +2614,7 @@
       </w:pPr>
     </w:pPrDefault>
   </w:docDefaults>
-  <w:latentStyles w:defLockedState="0" w:defUIPriority="99" w:defSemiHidden="0" w:defUnhideWhenUsed="0" w:defQFormat="0" w:count="375">
+  <w:latentStyles w:defLockedState="0" w:defUIPriority="99" w:defSemiHidden="0" w:defUnhideWhenUsed="0" w:defQFormat="0" w:count="371">
     <w:lsdException w:name="Normal" w:uiPriority="0" w:qFormat="1"/>
     <w:lsdException w:name="heading 1" w:uiPriority="9" w:qFormat="1"/>
     <w:lsdException w:name="heading 2" w:semiHidden="1" w:uiPriority="9" w:unhideWhenUsed="1" w:qFormat="1"/>
@@ -3026,10 +2986,6 @@
     <w:lsdException w:name="List Table 5 Dark Accent 6" w:uiPriority="50"/>
     <w:lsdException w:name="List Table 6 Colorful Accent 6" w:uiPriority="51"/>
     <w:lsdException w:name="List Table 7 Colorful Accent 6" w:uiPriority="52"/>
-    <w:lsdException w:name="Mention" w:semiHidden="1" w:unhideWhenUsed="1"/>
-    <w:lsdException w:name="Smart Hyperlink" w:semiHidden="1" w:unhideWhenUsed="1"/>
-    <w:lsdException w:name="Hashtag" w:semiHidden="1" w:unhideWhenUsed="1"/>
-    <w:lsdException w:name="Unresolved Mention" w:semiHidden="1" w:unhideWhenUsed="1"/>
   </w:latentStyles>
   <w:style w:type="paragraph" w:default="1" w:styleId="Normal">
     <w:name w:val="Normal"/>

</xml_diff>

<commit_message>
fix explanation follow up
</commit_message>
<xml_diff>
--- a/docassemble/ssareportchangesletter/data/templates/ssa_report_change.docx
+++ b/docassemble/ssareportchangesletter/data/templates/ssa_report_change.docx
@@ -1,6 +1,6 @@
 
 <file path=word/document.xml><?xml version="1.0" encoding="utf-8"?>
-<w:document xmlns:wpc="http://schemas.microsoft.com/office/word/2010/wordprocessingCanvas" xmlns:cx="http://schemas.microsoft.com/office/drawing/2014/chartex" xmlns:cx1="http://schemas.microsoft.com/office/drawing/2015/9/8/chartex" xmlns:mc="http://schemas.openxmlformats.org/markup-compatibility/2006" xmlns:o="urn:schemas-microsoft-com:office:office" xmlns:r="http://schemas.openxmlformats.org/officeDocument/2006/relationships" xmlns:m="http://schemas.openxmlformats.org/officeDocument/2006/math" xmlns:v="urn:schemas-microsoft-com:vml" xmlns:wp14="http://schemas.microsoft.com/office/word/2010/wordprocessingDrawing" xmlns:wp="http://schemas.openxmlformats.org/drawingml/2006/wordprocessingDrawing" xmlns:w10="urn:schemas-microsoft-com:office:word" xmlns:w="http://schemas.openxmlformats.org/wordprocessingml/2006/main" xmlns:w14="http://schemas.microsoft.com/office/word/2010/wordml" xmlns:w15="http://schemas.microsoft.com/office/word/2012/wordml" xmlns:w16se="http://schemas.microsoft.com/office/word/2015/wordml/symex" xmlns:wpg="http://schemas.microsoft.com/office/word/2010/wordprocessingGroup" xmlns:wpi="http://schemas.microsoft.com/office/word/2010/wordprocessingInk" xmlns:wne="http://schemas.microsoft.com/office/word/2006/wordml" xmlns:wps="http://schemas.microsoft.com/office/word/2010/wordprocessingShape" mc:Ignorable="w14 w15 w16se wp14">
+<w:document xmlns:wpc="http://schemas.microsoft.com/office/word/2010/wordprocessingCanvas" xmlns:cx="http://schemas.microsoft.com/office/drawing/2014/chartex" xmlns:cx1="http://schemas.microsoft.com/office/drawing/2015/9/8/chartex" xmlns:cx2="http://schemas.microsoft.com/office/drawing/2015/10/21/chartex" xmlns:cx3="http://schemas.microsoft.com/office/drawing/2016/5/9/chartex" xmlns:cx4="http://schemas.microsoft.com/office/drawing/2016/5/10/chartex" xmlns:cx5="http://schemas.microsoft.com/office/drawing/2016/5/11/chartex" xmlns:cx6="http://schemas.microsoft.com/office/drawing/2016/5/12/chartex" xmlns:cx7="http://schemas.microsoft.com/office/drawing/2016/5/13/chartex" xmlns:cx8="http://schemas.microsoft.com/office/drawing/2016/5/14/chartex" xmlns:mc="http://schemas.openxmlformats.org/markup-compatibility/2006" xmlns:aink="http://schemas.microsoft.com/office/drawing/2016/ink" xmlns:am3d="http://schemas.microsoft.com/office/drawing/2017/model3d" xmlns:o="urn:schemas-microsoft-com:office:office" xmlns:r="http://schemas.openxmlformats.org/officeDocument/2006/relationships" xmlns:m="http://schemas.openxmlformats.org/officeDocument/2006/math" xmlns:v="urn:schemas-microsoft-com:vml" xmlns:wp14="http://schemas.microsoft.com/office/word/2010/wordprocessingDrawing" xmlns:wp="http://schemas.openxmlformats.org/drawingml/2006/wordprocessingDrawing" xmlns:w10="urn:schemas-microsoft-com:office:word" xmlns:w="http://schemas.openxmlformats.org/wordprocessingml/2006/main" xmlns:w14="http://schemas.microsoft.com/office/word/2010/wordml" xmlns:w15="http://schemas.microsoft.com/office/word/2012/wordml" xmlns:w16cex="http://schemas.microsoft.com/office/word/2018/wordml/cex" xmlns:w16cid="http://schemas.microsoft.com/office/word/2016/wordml/cid" xmlns:w16="http://schemas.microsoft.com/office/word/2018/wordml" xmlns:w16se="http://schemas.microsoft.com/office/word/2015/wordml/symex" xmlns:wpg="http://schemas.microsoft.com/office/word/2010/wordprocessingGroup" xmlns:wpi="http://schemas.microsoft.com/office/word/2010/wordprocessingInk" xmlns:wne="http://schemas.microsoft.com/office/word/2006/wordml" xmlns:wps="http://schemas.microsoft.com/office/word/2010/wordprocessingShape" mc:Ignorable="w14 w15 w16se w16cid w16 w16cex wp14">
   <w:body>
     <w:p>
       <w:pPr>
@@ -126,7 +126,47 @@
           <w:sz w:val="24"/>
           <w:szCs w:val="24"/>
         </w:rPr>
-        <w:t>{{ssa_office.address.on_one_line()}}</w:t>
+        <w:t>{{</w:t>
+      </w:r>
+      <w:proofErr w:type="spellStart"/>
+      <w:r>
+        <w:rPr>
+          <w:rFonts w:ascii="Calibri" w:eastAsia="Times New Roman" w:hAnsi="Calibri" w:cs="Calibri"/>
+          <w:color w:val="000000"/>
+          <w:sz w:val="24"/>
+          <w:szCs w:val="24"/>
+        </w:rPr>
+        <w:t>ssa_</w:t>
+      </w:r>
+      <w:proofErr w:type="gramStart"/>
+      <w:r>
+        <w:rPr>
+          <w:rFonts w:ascii="Calibri" w:eastAsia="Times New Roman" w:hAnsi="Calibri" w:cs="Calibri"/>
+          <w:color w:val="000000"/>
+          <w:sz w:val="24"/>
+          <w:szCs w:val="24"/>
+        </w:rPr>
+        <w:t>office.address</w:t>
+      </w:r>
+      <w:proofErr w:type="gramEnd"/>
+      <w:r>
+        <w:rPr>
+          <w:rFonts w:ascii="Calibri" w:eastAsia="Times New Roman" w:hAnsi="Calibri" w:cs="Calibri"/>
+          <w:color w:val="000000"/>
+          <w:sz w:val="24"/>
+          <w:szCs w:val="24"/>
+        </w:rPr>
+        <w:t>.on_one_line</w:t>
+      </w:r>
+      <w:proofErr w:type="spellEnd"/>
+      <w:r>
+        <w:rPr>
+          <w:rFonts w:ascii="Calibri" w:eastAsia="Times New Roman" w:hAnsi="Calibri" w:cs="Calibri"/>
+          <w:color w:val="000000"/>
+          <w:sz w:val="24"/>
+          <w:szCs w:val="24"/>
+        </w:rPr>
+        <w:t>()}}</w:t>
       </w:r>
       <w:r>
         <w:rPr>
@@ -282,8 +322,9 @@
           <w:sz w:val="24"/>
           <w:szCs w:val="24"/>
         </w:rPr>
-        <w:t xml:space="preserve">. They will give you a receipt.  Put the receipt with the copy of the letter you are keeping for yourself. Send the letter to </w:t>
-      </w:r>
+        <w:t>. They will give you a receipt</w:t>
+      </w:r>
+      <w:proofErr w:type="gramStart"/>
       <w:r>
         <w:rPr>
           <w:rFonts w:ascii="Calibri" w:eastAsia="Times New Roman" w:hAnsi="Calibri" w:cs="Calibri"/>
@@ -291,7 +332,66 @@
           <w:sz w:val="24"/>
           <w:szCs w:val="24"/>
         </w:rPr>
-        <w:t>{{ssa_office.address.on_one_line()}}</w:t>
+        <w:t>.  </w:t>
+      </w:r>
+      <w:proofErr w:type="gramEnd"/>
+      <w:r>
+        <w:rPr>
+          <w:rFonts w:ascii="Calibri" w:eastAsia="Times New Roman" w:hAnsi="Calibri" w:cs="Calibri"/>
+          <w:color w:val="000000"/>
+          <w:sz w:val="24"/>
+          <w:szCs w:val="24"/>
+        </w:rPr>
+        <w:t xml:space="preserve">Put the receipt with the copy of the letter you are keeping for yourself. Send the letter to </w:t>
+      </w:r>
+      <w:r>
+        <w:rPr>
+          <w:rFonts w:ascii="Calibri" w:eastAsia="Times New Roman" w:hAnsi="Calibri" w:cs="Calibri"/>
+          <w:color w:val="000000"/>
+          <w:sz w:val="24"/>
+          <w:szCs w:val="24"/>
+        </w:rPr>
+        <w:t>{{</w:t>
+      </w:r>
+      <w:proofErr w:type="spellStart"/>
+      <w:r>
+        <w:rPr>
+          <w:rFonts w:ascii="Calibri" w:eastAsia="Times New Roman" w:hAnsi="Calibri" w:cs="Calibri"/>
+          <w:color w:val="000000"/>
+          <w:sz w:val="24"/>
+          <w:szCs w:val="24"/>
+        </w:rPr>
+        <w:t>ssa_</w:t>
+      </w:r>
+      <w:proofErr w:type="gramStart"/>
+      <w:r>
+        <w:rPr>
+          <w:rFonts w:ascii="Calibri" w:eastAsia="Times New Roman" w:hAnsi="Calibri" w:cs="Calibri"/>
+          <w:color w:val="000000"/>
+          <w:sz w:val="24"/>
+          <w:szCs w:val="24"/>
+        </w:rPr>
+        <w:t>office.address</w:t>
+      </w:r>
+      <w:proofErr w:type="gramEnd"/>
+      <w:r>
+        <w:rPr>
+          <w:rFonts w:ascii="Calibri" w:eastAsia="Times New Roman" w:hAnsi="Calibri" w:cs="Calibri"/>
+          <w:color w:val="000000"/>
+          <w:sz w:val="24"/>
+          <w:szCs w:val="24"/>
+        </w:rPr>
+        <w:t>.on_one_line</w:t>
+      </w:r>
+      <w:proofErr w:type="spellEnd"/>
+      <w:r>
+        <w:rPr>
+          <w:rFonts w:ascii="Calibri" w:eastAsia="Times New Roman" w:hAnsi="Calibri" w:cs="Calibri"/>
+          <w:color w:val="000000"/>
+          <w:sz w:val="24"/>
+          <w:szCs w:val="24"/>
+        </w:rPr>
+        <w:t>()}}</w:t>
       </w:r>
       <w:r>
         <w:rPr>
@@ -361,7 +461,27 @@
           <w:sz w:val="24"/>
           <w:szCs w:val="24"/>
         </w:rPr>
-        <w:t>local SSA office</w:t>
+        <w:t xml:space="preserve">local </w:t>
+      </w:r>
+      <w:proofErr w:type="spellStart"/>
+      <w:r>
+        <w:rPr>
+          <w:rFonts w:ascii="Calibri" w:eastAsia="Times New Roman" w:hAnsi="Calibri" w:cs="Calibri"/>
+          <w:color w:val="000000"/>
+          <w:sz w:val="24"/>
+          <w:szCs w:val="24"/>
+        </w:rPr>
+        <w:t>SSA</w:t>
+      </w:r>
+      <w:proofErr w:type="spellEnd"/>
+      <w:r>
+        <w:rPr>
+          <w:rFonts w:ascii="Calibri" w:eastAsia="Times New Roman" w:hAnsi="Calibri" w:cs="Calibri"/>
+          <w:color w:val="000000"/>
+          <w:sz w:val="24"/>
+          <w:szCs w:val="24"/>
+        </w:rPr>
+        <w:t xml:space="preserve"> office</w:t>
       </w:r>
       <w:r>
         <w:rPr>
@@ -456,7 +576,38 @@
           <w:sz w:val="24"/>
           <w:szCs w:val="24"/>
         </w:rPr>
-        <w:t>{client.address_block()}</w:t>
+        <w:t>{</w:t>
+      </w:r>
+      <w:proofErr w:type="spellStart"/>
+      <w:proofErr w:type="gramStart"/>
+      <w:r>
+        <w:rPr>
+          <w:rFonts w:eastAsia="Times New Roman" w:cstheme="minorHAnsi"/>
+          <w:color w:val="000000"/>
+          <w:sz w:val="24"/>
+          <w:szCs w:val="24"/>
+        </w:rPr>
+        <w:t>client.address</w:t>
+      </w:r>
+      <w:proofErr w:type="gramEnd"/>
+      <w:r>
+        <w:rPr>
+          <w:rFonts w:eastAsia="Times New Roman" w:cstheme="minorHAnsi"/>
+          <w:color w:val="000000"/>
+          <w:sz w:val="24"/>
+          <w:szCs w:val="24"/>
+        </w:rPr>
+        <w:t>_block</w:t>
+      </w:r>
+      <w:proofErr w:type="spellEnd"/>
+      <w:r>
+        <w:rPr>
+          <w:rFonts w:eastAsia="Times New Roman" w:cstheme="minorHAnsi"/>
+          <w:color w:val="000000"/>
+          <w:sz w:val="24"/>
+          <w:szCs w:val="24"/>
+        </w:rPr>
+        <w:t>()}</w:t>
       </w:r>
       <w:r>
         <w:rPr>
@@ -494,8 +645,19 @@
           <w:sz w:val="24"/>
           <w:szCs w:val="24"/>
         </w:rPr>
-        <w:t>{letter_date}</w:t>
-      </w:r>
+        <w:t>{</w:t>
+      </w:r>
+      <w:proofErr w:type="spellStart"/>
+      <w:r>
+        <w:rPr>
+          <w:rFonts w:eastAsia="Times New Roman" w:cstheme="minorHAnsi"/>
+          <w:color w:val="000000"/>
+          <w:sz w:val="24"/>
+          <w:szCs w:val="24"/>
+        </w:rPr>
+        <w:t>letter_date</w:t>
+      </w:r>
+      <w:proofErr w:type="spellEnd"/>
       <w:r>
         <w:rPr>
           <w:rFonts w:eastAsia="Times New Roman" w:cstheme="minorHAnsi"/>
@@ -505,6 +667,15 @@
         </w:rPr>
         <w:t>}</w:t>
       </w:r>
+      <w:r>
+        <w:rPr>
+          <w:rFonts w:eastAsia="Times New Roman" w:cstheme="minorHAnsi"/>
+          <w:color w:val="000000"/>
+          <w:sz w:val="24"/>
+          <w:szCs w:val="24"/>
+        </w:rPr>
+        <w:t>}</w:t>
+      </w:r>
     </w:p>
     <w:p>
       <w:pPr>
@@ -543,8 +714,39 @@
           <w:sz w:val="24"/>
           <w:szCs w:val="24"/>
         </w:rPr>
-        <w:t>{ssa_office.address_block</w:t>
-      </w:r>
+        <w:t>{</w:t>
+      </w:r>
+      <w:proofErr w:type="spellStart"/>
+      <w:r>
+        <w:rPr>
+          <w:rFonts w:eastAsia="Times New Roman" w:cstheme="minorHAnsi"/>
+          <w:color w:val="000000"/>
+          <w:sz w:val="24"/>
+          <w:szCs w:val="24"/>
+        </w:rPr>
+        <w:t>ssa_</w:t>
+      </w:r>
+      <w:proofErr w:type="gramStart"/>
+      <w:r>
+        <w:rPr>
+          <w:rFonts w:eastAsia="Times New Roman" w:cstheme="minorHAnsi"/>
+          <w:color w:val="000000"/>
+          <w:sz w:val="24"/>
+          <w:szCs w:val="24"/>
+        </w:rPr>
+        <w:t>office.address</w:t>
+      </w:r>
+      <w:proofErr w:type="gramEnd"/>
+      <w:r>
+        <w:rPr>
+          <w:rFonts w:eastAsia="Times New Roman" w:cstheme="minorHAnsi"/>
+          <w:color w:val="000000"/>
+          <w:sz w:val="24"/>
+          <w:szCs w:val="24"/>
+        </w:rPr>
+        <w:t>_block</w:t>
+      </w:r>
+      <w:proofErr w:type="spellEnd"/>
       <w:r>
         <w:rPr>
           <w:rFonts w:eastAsia="Times New Roman" w:cstheme="minorHAnsi"/>
@@ -630,6 +832,7 @@
         </w:rPr>
         <w:t>{client</w:t>
       </w:r>
+      <w:proofErr w:type="gramStart"/>
       <w:r>
         <w:rPr>
           <w:rFonts w:eastAsia="Times New Roman" w:cstheme="minorHAnsi"/>
@@ -666,15 +869,27 @@
         </w:rPr>
         <w:t>{</w:t>
       </w:r>
-      <w:r>
-        <w:rPr>
-          <w:rFonts w:eastAsia="Times New Roman" w:cstheme="minorHAnsi"/>
-          <w:color w:val="000000"/>
-          <w:sz w:val="24"/>
-          <w:szCs w:val="24"/>
-        </w:rPr>
-        <w:t>{client.ssn}</w:t>
-      </w:r>
+      <w:proofErr w:type="gramEnd"/>
+      <w:r>
+        <w:rPr>
+          <w:rFonts w:eastAsia="Times New Roman" w:cstheme="minorHAnsi"/>
+          <w:color w:val="000000"/>
+          <w:sz w:val="24"/>
+          <w:szCs w:val="24"/>
+        </w:rPr>
+        <w:t>{</w:t>
+      </w:r>
+      <w:proofErr w:type="spellStart"/>
+      <w:r>
+        <w:rPr>
+          <w:rFonts w:eastAsia="Times New Roman" w:cstheme="minorHAnsi"/>
+          <w:color w:val="000000"/>
+          <w:sz w:val="24"/>
+          <w:szCs w:val="24"/>
+        </w:rPr>
+        <w:t>client.ssn</w:t>
+      </w:r>
+      <w:proofErr w:type="spellEnd"/>
       <w:r>
         <w:rPr>
           <w:rFonts w:eastAsia="Times New Roman" w:cstheme="minorHAnsi"/>
@@ -684,6 +899,15 @@
         </w:rPr>
         <w:t>}</w:t>
       </w:r>
+      <w:r>
+        <w:rPr>
+          <w:rFonts w:eastAsia="Times New Roman" w:cstheme="minorHAnsi"/>
+          <w:color w:val="000000"/>
+          <w:sz w:val="24"/>
+          <w:szCs w:val="24"/>
+        </w:rPr>
+        <w:t>}</w:t>
+      </w:r>
     </w:p>
     <w:p>
       <w:pPr>
@@ -723,6 +947,7 @@
         </w:rPr>
         <w:t xml:space="preserve">Report of Change in </w:t>
       </w:r>
+      <w:proofErr w:type="gramStart"/>
       <w:r>
         <w:rPr>
           <w:rFonts w:eastAsia="Times New Roman" w:cstheme="minorHAnsi"/>
@@ -731,7 +956,40 @@
           <w:sz w:val="24"/>
           <w:szCs w:val="24"/>
         </w:rPr>
-        <w:t>{{ change_type }}</w:t>
+        <w:t xml:space="preserve">{{ </w:t>
+      </w:r>
+      <w:proofErr w:type="spellStart"/>
+      <w:r>
+        <w:rPr>
+          <w:rFonts w:eastAsia="Times New Roman" w:cstheme="minorHAnsi"/>
+          <w:b/>
+          <w:color w:val="000000"/>
+          <w:sz w:val="24"/>
+          <w:szCs w:val="24"/>
+        </w:rPr>
+        <w:t>change</w:t>
+      </w:r>
+      <w:proofErr w:type="gramEnd"/>
+      <w:r>
+        <w:rPr>
+          <w:rFonts w:eastAsia="Times New Roman" w:cstheme="minorHAnsi"/>
+          <w:b/>
+          <w:color w:val="000000"/>
+          <w:sz w:val="24"/>
+          <w:szCs w:val="24"/>
+        </w:rPr>
+        <w:t>_type</w:t>
+      </w:r>
+      <w:proofErr w:type="spellEnd"/>
+      <w:r>
+        <w:rPr>
+          <w:rFonts w:eastAsia="Times New Roman" w:cstheme="minorHAnsi"/>
+          <w:b/>
+          <w:color w:val="000000"/>
+          <w:sz w:val="24"/>
+          <w:szCs w:val="24"/>
+        </w:rPr>
+        <w:t xml:space="preserve"> }}</w:t>
       </w:r>
     </w:p>
     <w:p>
@@ -787,8 +1045,19 @@
           <w:sz w:val="24"/>
           <w:szCs w:val="24"/>
         </w:rPr>
-        <w:t>{change_type</w:t>
-      </w:r>
+        <w:t>{</w:t>
+      </w:r>
+      <w:proofErr w:type="spellStart"/>
+      <w:r>
+        <w:rPr>
+          <w:rFonts w:eastAsia="Times New Roman" w:cstheme="minorHAnsi"/>
+          <w:color w:val="000000"/>
+          <w:sz w:val="24"/>
+          <w:szCs w:val="24"/>
+        </w:rPr>
+        <w:t>change_type</w:t>
+      </w:r>
+      <w:proofErr w:type="spellEnd"/>
       <w:r>
         <w:rPr>
           <w:rFonts w:eastAsia="Times New Roman" w:cstheme="minorHAnsi"/>
@@ -807,6 +1076,7 @@
         </w:rPr>
         <w:t>}</w:t>
       </w:r>
+      <w:proofErr w:type="gramStart"/>
       <w:r>
         <w:rPr>
           <w:rFonts w:eastAsia="Times New Roman" w:cstheme="minorHAnsi"/>
@@ -816,6 +1086,7 @@
         </w:rPr>
         <w:t>.  </w:t>
       </w:r>
+      <w:proofErr w:type="gramEnd"/>
     </w:p>
     <w:p>
       <w:pPr>
@@ -834,13 +1105,23 @@
         </w:rPr>
         <w:t xml:space="preserve">{%p for job in </w:t>
       </w:r>
-      <w:r>
-        <w:rPr>
-          <w:rFonts w:eastAsia="Times New Roman" w:cstheme="minorHAnsi"/>
-          <w:sz w:val="24"/>
-          <w:szCs w:val="24"/>
-        </w:rPr>
-        <w:t xml:space="preserve">employer_jobs </w:t>
+      <w:proofErr w:type="spellStart"/>
+      <w:r>
+        <w:rPr>
+          <w:rFonts w:eastAsia="Times New Roman" w:cstheme="minorHAnsi"/>
+          <w:sz w:val="24"/>
+          <w:szCs w:val="24"/>
+        </w:rPr>
+        <w:t>employer_jobs</w:t>
+      </w:r>
+      <w:proofErr w:type="spellEnd"/>
+      <w:r>
+        <w:rPr>
+          <w:rFonts w:eastAsia="Times New Roman" w:cstheme="minorHAnsi"/>
+          <w:sz w:val="24"/>
+          <w:szCs w:val="24"/>
+        </w:rPr>
+        <w:t xml:space="preserve"> </w:t>
       </w:r>
       <w:r>
         <w:rPr>
@@ -886,16 +1167,47 @@
           <w:sz w:val="24"/>
           <w:szCs w:val="24"/>
         </w:rPr>
-        <w:t>{job.</w:t>
-      </w:r>
-      <w:r>
-        <w:rPr>
-          <w:rFonts w:eastAsia="Times New Roman" w:cstheme="minorHAnsi"/>
-          <w:color w:val="000000"/>
-          <w:sz w:val="24"/>
-          <w:szCs w:val="24"/>
-        </w:rPr>
-        <w:t>start_date}}</w:t>
+        <w:t>{</w:t>
+      </w:r>
+      <w:proofErr w:type="spellStart"/>
+      <w:proofErr w:type="gramStart"/>
+      <w:r>
+        <w:rPr>
+          <w:rFonts w:eastAsia="Times New Roman" w:cstheme="minorHAnsi"/>
+          <w:color w:val="000000"/>
+          <w:sz w:val="24"/>
+          <w:szCs w:val="24"/>
+        </w:rPr>
+        <w:t>job.</w:t>
+      </w:r>
+      <w:r>
+        <w:rPr>
+          <w:rFonts w:eastAsia="Times New Roman" w:cstheme="minorHAnsi"/>
+          <w:color w:val="000000"/>
+          <w:sz w:val="24"/>
+          <w:szCs w:val="24"/>
+        </w:rPr>
+        <w:t>start</w:t>
+      </w:r>
+      <w:proofErr w:type="gramEnd"/>
+      <w:r>
+        <w:rPr>
+          <w:rFonts w:eastAsia="Times New Roman" w:cstheme="minorHAnsi"/>
+          <w:color w:val="000000"/>
+          <w:sz w:val="24"/>
+          <w:szCs w:val="24"/>
+        </w:rPr>
+        <w:t>_date</w:t>
+      </w:r>
+      <w:proofErr w:type="spellEnd"/>
+      <w:r>
+        <w:rPr>
+          <w:rFonts w:eastAsia="Times New Roman" w:cstheme="minorHAnsi"/>
+          <w:color w:val="000000"/>
+          <w:sz w:val="24"/>
+          <w:szCs w:val="24"/>
+        </w:rPr>
+        <w:t>}}</w:t>
       </w:r>
       <w:r>
         <w:rPr>
@@ -922,8 +1234,19 @@
           <w:sz w:val="24"/>
           <w:szCs w:val="24"/>
         </w:rPr>
-        <w:t>{job.employer</w:t>
-      </w:r>
+        <w:t>{</w:t>
+      </w:r>
+      <w:proofErr w:type="spellStart"/>
+      <w:r>
+        <w:rPr>
+          <w:rFonts w:eastAsia="Times New Roman" w:cstheme="minorHAnsi"/>
+          <w:color w:val="000000"/>
+          <w:sz w:val="24"/>
+          <w:szCs w:val="24"/>
+        </w:rPr>
+        <w:t>job.employer</w:t>
+      </w:r>
+      <w:proofErr w:type="spellEnd"/>
       <w:r>
         <w:rPr>
           <w:rFonts w:eastAsia="Times New Roman" w:cstheme="minorHAnsi"/>
@@ -976,8 +1299,19 @@
           <w:sz w:val="24"/>
           <w:szCs w:val="24"/>
         </w:rPr>
-        <w:t>{job.employer_address</w:t>
-      </w:r>
+        <w:t>{</w:t>
+      </w:r>
+      <w:proofErr w:type="spellStart"/>
+      <w:r>
+        <w:rPr>
+          <w:rFonts w:eastAsia="Times New Roman" w:cstheme="minorHAnsi"/>
+          <w:color w:val="000000"/>
+          <w:sz w:val="24"/>
+          <w:szCs w:val="24"/>
+        </w:rPr>
+        <w:t>job.employer_address</w:t>
+      </w:r>
+      <w:proofErr w:type="spellEnd"/>
       <w:r>
         <w:rPr>
           <w:rFonts w:eastAsia="Times New Roman" w:cstheme="minorHAnsi"/>
@@ -1012,17 +1346,39 @@
           <w:sz w:val="24"/>
           <w:szCs w:val="24"/>
         </w:rPr>
-        <w:t>I work {{job.</w:t>
-      </w:r>
-      <w:r>
-        <w:rPr>
-          <w:rFonts w:eastAsia="Times New Roman" w:cstheme="minorHAnsi"/>
-          <w:color w:val="000000"/>
-          <w:sz w:val="24"/>
-          <w:szCs w:val="24"/>
-        </w:rPr>
-        <w:t>normalized_hours</w:t>
-      </w:r>
+        <w:t>I work {{</w:t>
+      </w:r>
+      <w:proofErr w:type="spellStart"/>
+      <w:proofErr w:type="gramStart"/>
+      <w:r>
+        <w:rPr>
+          <w:rFonts w:eastAsia="Times New Roman" w:cstheme="minorHAnsi"/>
+          <w:color w:val="000000"/>
+          <w:sz w:val="24"/>
+          <w:szCs w:val="24"/>
+        </w:rPr>
+        <w:t>job.</w:t>
+      </w:r>
+      <w:r>
+        <w:rPr>
+          <w:rFonts w:eastAsia="Times New Roman" w:cstheme="minorHAnsi"/>
+          <w:color w:val="000000"/>
+          <w:sz w:val="24"/>
+          <w:szCs w:val="24"/>
+        </w:rPr>
+        <w:t>normalized</w:t>
+      </w:r>
+      <w:proofErr w:type="gramEnd"/>
+      <w:r>
+        <w:rPr>
+          <w:rFonts w:eastAsia="Times New Roman" w:cstheme="minorHAnsi"/>
+          <w:color w:val="000000"/>
+          <w:sz w:val="24"/>
+          <w:szCs w:val="24"/>
+        </w:rPr>
+        <w:t>_hours</w:t>
+      </w:r>
+      <w:proofErr w:type="spellEnd"/>
       <w:r>
         <w:rPr>
           <w:rFonts w:eastAsia="Times New Roman" w:cstheme="minorHAnsi"/>
@@ -1066,7 +1422,47 @@
           <w:sz w:val="24"/>
           <w:szCs w:val="24"/>
         </w:rPr>
-        <w:t xml:space="preserve">{% if job.is_hourly %} {{currency(job.hourly_rate)}} </w:t>
+        <w:t xml:space="preserve">{% if </w:t>
+      </w:r>
+      <w:proofErr w:type="spellStart"/>
+      <w:r>
+        <w:rPr>
+          <w:rFonts w:eastAsia="Times New Roman" w:cstheme="minorHAnsi"/>
+          <w:color w:val="000000"/>
+          <w:sz w:val="24"/>
+          <w:szCs w:val="24"/>
+        </w:rPr>
+        <w:t>job.is_hourly</w:t>
+      </w:r>
+      <w:proofErr w:type="spellEnd"/>
+      <w:r>
+        <w:rPr>
+          <w:rFonts w:eastAsia="Times New Roman" w:cstheme="minorHAnsi"/>
+          <w:color w:val="000000"/>
+          <w:sz w:val="24"/>
+          <w:szCs w:val="24"/>
+        </w:rPr>
+        <w:t xml:space="preserve"> %} {{currency(</w:t>
+      </w:r>
+      <w:proofErr w:type="spellStart"/>
+      <w:r>
+        <w:rPr>
+          <w:rFonts w:eastAsia="Times New Roman" w:cstheme="minorHAnsi"/>
+          <w:color w:val="000000"/>
+          <w:sz w:val="24"/>
+          <w:szCs w:val="24"/>
+        </w:rPr>
+        <w:t>job.hourly_rate</w:t>
+      </w:r>
+      <w:proofErr w:type="spellEnd"/>
+      <w:r>
+        <w:rPr>
+          <w:rFonts w:eastAsia="Times New Roman" w:cstheme="minorHAnsi"/>
+          <w:color w:val="000000"/>
+          <w:sz w:val="24"/>
+          <w:szCs w:val="24"/>
+        </w:rPr>
+        <w:t xml:space="preserve">)}} </w:t>
       </w:r>
       <w:r>
         <w:rPr>
@@ -1084,7 +1480,17 @@
           <w:sz w:val="24"/>
           <w:szCs w:val="24"/>
         </w:rPr>
-        <w:t xml:space="preserve"> {%else %} {{currency(job.</w:t>
+        <w:t xml:space="preserve"> {%else %} {{currency(</w:t>
+      </w:r>
+      <w:proofErr w:type="spellStart"/>
+      <w:r>
+        <w:rPr>
+          <w:rFonts w:eastAsia="Times New Roman" w:cstheme="minorHAnsi"/>
+          <w:color w:val="000000"/>
+          <w:sz w:val="24"/>
+          <w:szCs w:val="24"/>
+        </w:rPr>
+        <w:t>job.</w:t>
       </w:r>
       <w:r>
         <w:rPr>
@@ -1095,14 +1501,35 @@
         </w:rPr>
         <w:t>amount</w:t>
       </w:r>
-      <w:r>
-        <w:rPr>
-          <w:rFonts w:eastAsia="Times New Roman" w:cstheme="minorHAnsi"/>
-          <w:color w:val="000000"/>
-          <w:sz w:val="24"/>
-          <w:szCs w:val="24"/>
-        </w:rPr>
-        <w:t>(period_to_use=12))</w:t>
+      <w:proofErr w:type="spellEnd"/>
+      <w:r>
+        <w:rPr>
+          <w:rFonts w:eastAsia="Times New Roman" w:cstheme="minorHAnsi"/>
+          <w:color w:val="000000"/>
+          <w:sz w:val="24"/>
+          <w:szCs w:val="24"/>
+        </w:rPr>
+        <w:t>(</w:t>
+      </w:r>
+      <w:proofErr w:type="spellStart"/>
+      <w:r>
+        <w:rPr>
+          <w:rFonts w:eastAsia="Times New Roman" w:cstheme="minorHAnsi"/>
+          <w:color w:val="000000"/>
+          <w:sz w:val="24"/>
+          <w:szCs w:val="24"/>
+        </w:rPr>
+        <w:t>period_to_use</w:t>
+      </w:r>
+      <w:proofErr w:type="spellEnd"/>
+      <w:r>
+        <w:rPr>
+          <w:rFonts w:eastAsia="Times New Roman" w:cstheme="minorHAnsi"/>
+          <w:color w:val="000000"/>
+          <w:sz w:val="24"/>
+          <w:szCs w:val="24"/>
+        </w:rPr>
+        <w:t>=12))</w:t>
       </w:r>
       <w:r>
         <w:rPr>
@@ -1138,7 +1565,38 @@
           <w:sz w:val="24"/>
           <w:szCs w:val="24"/>
         </w:rPr>
-        <w:t xml:space="preserve">{% if job.have_pay_stubs %} </w:t>
+        <w:t xml:space="preserve">{% if </w:t>
+      </w:r>
+      <w:proofErr w:type="spellStart"/>
+      <w:proofErr w:type="gramStart"/>
+      <w:r>
+        <w:rPr>
+          <w:rFonts w:eastAsia="Times New Roman" w:cstheme="minorHAnsi"/>
+          <w:color w:val="000000"/>
+          <w:sz w:val="24"/>
+          <w:szCs w:val="24"/>
+        </w:rPr>
+        <w:t>job.have</w:t>
+      </w:r>
+      <w:proofErr w:type="gramEnd"/>
+      <w:r>
+        <w:rPr>
+          <w:rFonts w:eastAsia="Times New Roman" w:cstheme="minorHAnsi"/>
+          <w:color w:val="000000"/>
+          <w:sz w:val="24"/>
+          <w:szCs w:val="24"/>
+        </w:rPr>
+        <w:t>_pay_stubs</w:t>
+      </w:r>
+      <w:proofErr w:type="spellEnd"/>
+      <w:r>
+        <w:rPr>
+          <w:rFonts w:eastAsia="Times New Roman" w:cstheme="minorHAnsi"/>
+          <w:color w:val="000000"/>
+          <w:sz w:val="24"/>
+          <w:szCs w:val="24"/>
+        </w:rPr>
+        <w:t xml:space="preserve"> %} </w:t>
       </w:r>
       <w:r>
         <w:rPr>
@@ -1176,7 +1634,27 @@
           <w:sz w:val="24"/>
           <w:szCs w:val="24"/>
         </w:rPr>
-        <w:t>{%p endfor %}</w:t>
+        <w:t xml:space="preserve">{%p </w:t>
+      </w:r>
+      <w:proofErr w:type="spellStart"/>
+      <w:r>
+        <w:rPr>
+          <w:rFonts w:eastAsia="Times New Roman" w:cstheme="minorHAnsi"/>
+          <w:color w:val="000000"/>
+          <w:sz w:val="24"/>
+          <w:szCs w:val="24"/>
+        </w:rPr>
+        <w:t>endfor</w:t>
+      </w:r>
+      <w:proofErr w:type="spellEnd"/>
+      <w:r>
+        <w:rPr>
+          <w:rFonts w:eastAsia="Times New Roman" w:cstheme="minorHAnsi"/>
+          <w:color w:val="000000"/>
+          <w:sz w:val="24"/>
+          <w:szCs w:val="24"/>
+        </w:rPr>
+        <w:t xml:space="preserve"> %}</w:t>
       </w:r>
     </w:p>
     <w:p>
@@ -1196,13 +1674,23 @@
         </w:rPr>
         <w:t xml:space="preserve">{%p for job in </w:t>
       </w:r>
-      <w:r>
-        <w:rPr>
-          <w:rFonts w:eastAsia="Times New Roman" w:cstheme="minorHAnsi"/>
-          <w:sz w:val="24"/>
-          <w:szCs w:val="24"/>
-        </w:rPr>
-        <w:t xml:space="preserve">self_jobs </w:t>
+      <w:proofErr w:type="spellStart"/>
+      <w:r>
+        <w:rPr>
+          <w:rFonts w:eastAsia="Times New Roman" w:cstheme="minorHAnsi"/>
+          <w:sz w:val="24"/>
+          <w:szCs w:val="24"/>
+        </w:rPr>
+        <w:t>self_jobs</w:t>
+      </w:r>
+      <w:proofErr w:type="spellEnd"/>
+      <w:r>
+        <w:rPr>
+          <w:rFonts w:eastAsia="Times New Roman" w:cstheme="minorHAnsi"/>
+          <w:sz w:val="24"/>
+          <w:szCs w:val="24"/>
+        </w:rPr>
+        <w:t xml:space="preserve"> </w:t>
       </w:r>
       <w:r>
         <w:rPr>
@@ -1232,14 +1720,45 @@
         </w:rPr>
         <w:t xml:space="preserve">In </w:t>
       </w:r>
-      <w:r>
-        <w:rPr>
-          <w:rFonts w:eastAsia="Times New Roman" w:cstheme="minorHAnsi"/>
-          <w:color w:val="000000"/>
-          <w:sz w:val="24"/>
-          <w:szCs w:val="24"/>
-        </w:rPr>
-        <w:t xml:space="preserve">{{ job.start_date }} </w:t>
+      <w:proofErr w:type="gramStart"/>
+      <w:r>
+        <w:rPr>
+          <w:rFonts w:eastAsia="Times New Roman" w:cstheme="minorHAnsi"/>
+          <w:color w:val="000000"/>
+          <w:sz w:val="24"/>
+          <w:szCs w:val="24"/>
+        </w:rPr>
+        <w:t xml:space="preserve">{{ </w:t>
+      </w:r>
+      <w:proofErr w:type="spellStart"/>
+      <w:r>
+        <w:rPr>
+          <w:rFonts w:eastAsia="Times New Roman" w:cstheme="minorHAnsi"/>
+          <w:color w:val="000000"/>
+          <w:sz w:val="24"/>
+          <w:szCs w:val="24"/>
+        </w:rPr>
+        <w:t>job</w:t>
+      </w:r>
+      <w:proofErr w:type="gramEnd"/>
+      <w:r>
+        <w:rPr>
+          <w:rFonts w:eastAsia="Times New Roman" w:cstheme="minorHAnsi"/>
+          <w:color w:val="000000"/>
+          <w:sz w:val="24"/>
+          <w:szCs w:val="24"/>
+        </w:rPr>
+        <w:t>.start_date</w:t>
+      </w:r>
+      <w:proofErr w:type="spellEnd"/>
+      <w:r>
+        <w:rPr>
+          <w:rFonts w:eastAsia="Times New Roman" w:cstheme="minorHAnsi"/>
+          <w:color w:val="000000"/>
+          <w:sz w:val="24"/>
+          <w:szCs w:val="24"/>
+        </w:rPr>
+        <w:t xml:space="preserve"> }} </w:t>
       </w:r>
       <w:r>
         <w:rPr>
@@ -1257,7 +1776,27 @@
           <w:sz w:val="24"/>
           <w:szCs w:val="24"/>
         </w:rPr>
-        <w:t>{{ job.self_employment_type }}</w:t>
+        <w:t xml:space="preserve">{{ </w:t>
+      </w:r>
+      <w:proofErr w:type="spellStart"/>
+      <w:r>
+        <w:rPr>
+          <w:rFonts w:eastAsia="Times New Roman" w:cstheme="minorHAnsi"/>
+          <w:color w:val="000000"/>
+          <w:sz w:val="24"/>
+          <w:szCs w:val="24"/>
+        </w:rPr>
+        <w:t>job.self_employment_type</w:t>
+      </w:r>
+      <w:proofErr w:type="spellEnd"/>
+      <w:r>
+        <w:rPr>
+          <w:rFonts w:eastAsia="Times New Roman" w:cstheme="minorHAnsi"/>
+          <w:color w:val="000000"/>
+          <w:sz w:val="24"/>
+          <w:szCs w:val="24"/>
+        </w:rPr>
+        <w:t xml:space="preserve"> }}</w:t>
       </w:r>
       <w:r>
         <w:rPr>
@@ -1275,17 +1814,39 @@
           <w:sz w:val="24"/>
           <w:szCs w:val="24"/>
         </w:rPr>
-        <w:t>{{job.</w:t>
-      </w:r>
-      <w:r>
-        <w:rPr>
-          <w:rFonts w:eastAsia="Times New Roman" w:cstheme="minorHAnsi"/>
-          <w:color w:val="000000"/>
-          <w:sz w:val="24"/>
-          <w:szCs w:val="24"/>
-        </w:rPr>
-        <w:t>normalized_hours</w:t>
-      </w:r>
+        <w:t>{{</w:t>
+      </w:r>
+      <w:proofErr w:type="spellStart"/>
+      <w:proofErr w:type="gramStart"/>
+      <w:r>
+        <w:rPr>
+          <w:rFonts w:eastAsia="Times New Roman" w:cstheme="minorHAnsi"/>
+          <w:color w:val="000000"/>
+          <w:sz w:val="24"/>
+          <w:szCs w:val="24"/>
+        </w:rPr>
+        <w:t>job.</w:t>
+      </w:r>
+      <w:r>
+        <w:rPr>
+          <w:rFonts w:eastAsia="Times New Roman" w:cstheme="minorHAnsi"/>
+          <w:color w:val="000000"/>
+          <w:sz w:val="24"/>
+          <w:szCs w:val="24"/>
+        </w:rPr>
+        <w:t>normalized</w:t>
+      </w:r>
+      <w:proofErr w:type="gramEnd"/>
+      <w:r>
+        <w:rPr>
+          <w:rFonts w:eastAsia="Times New Roman" w:cstheme="minorHAnsi"/>
+          <w:color w:val="000000"/>
+          <w:sz w:val="24"/>
+          <w:szCs w:val="24"/>
+        </w:rPr>
+        <w:t>_hours</w:t>
+      </w:r>
+      <w:proofErr w:type="spellEnd"/>
       <w:r>
         <w:rPr>
           <w:rFonts w:eastAsia="Times New Roman" w:cstheme="minorHAnsi"/>
@@ -1322,14 +1883,35 @@
         </w:rPr>
         <w:t xml:space="preserve">. My business earns about </w:t>
       </w:r>
-      <w:r>
-        <w:rPr>
-          <w:rFonts w:eastAsia="Times New Roman" w:cstheme="minorHAnsi"/>
-          <w:color w:val="000000"/>
-          <w:sz w:val="24"/>
-          <w:szCs w:val="24"/>
-        </w:rPr>
-        <w:t>{{ currency(job.</w:t>
+      <w:proofErr w:type="gramStart"/>
+      <w:r>
+        <w:rPr>
+          <w:rFonts w:eastAsia="Times New Roman" w:cstheme="minorHAnsi"/>
+          <w:color w:val="000000"/>
+          <w:sz w:val="24"/>
+          <w:szCs w:val="24"/>
+        </w:rPr>
+        <w:t>{{ currency</w:t>
+      </w:r>
+      <w:proofErr w:type="gramEnd"/>
+      <w:r>
+        <w:rPr>
+          <w:rFonts w:eastAsia="Times New Roman" w:cstheme="minorHAnsi"/>
+          <w:color w:val="000000"/>
+          <w:sz w:val="24"/>
+          <w:szCs w:val="24"/>
+        </w:rPr>
+        <w:t>(</w:t>
+      </w:r>
+      <w:proofErr w:type="spellStart"/>
+      <w:r>
+        <w:rPr>
+          <w:rFonts w:eastAsia="Times New Roman" w:cstheme="minorHAnsi"/>
+          <w:color w:val="000000"/>
+          <w:sz w:val="24"/>
+          <w:szCs w:val="24"/>
+        </w:rPr>
+        <w:t>job.</w:t>
       </w:r>
       <w:r>
         <w:rPr>
@@ -1340,14 +1922,35 @@
         </w:rPr>
         <w:t>amount</w:t>
       </w:r>
-      <w:r>
-        <w:rPr>
-          <w:rFonts w:eastAsia="Times New Roman" w:cstheme="minorHAnsi"/>
-          <w:color w:val="000000"/>
-          <w:sz w:val="24"/>
-          <w:szCs w:val="24"/>
-        </w:rPr>
-        <w:t>(period_to_use=12)) }}</w:t>
+      <w:proofErr w:type="spellEnd"/>
+      <w:r>
+        <w:rPr>
+          <w:rFonts w:eastAsia="Times New Roman" w:cstheme="minorHAnsi"/>
+          <w:color w:val="000000"/>
+          <w:sz w:val="24"/>
+          <w:szCs w:val="24"/>
+        </w:rPr>
+        <w:t>(</w:t>
+      </w:r>
+      <w:proofErr w:type="spellStart"/>
+      <w:r>
+        <w:rPr>
+          <w:rFonts w:eastAsia="Times New Roman" w:cstheme="minorHAnsi"/>
+          <w:color w:val="000000"/>
+          <w:sz w:val="24"/>
+          <w:szCs w:val="24"/>
+        </w:rPr>
+        <w:t>period_to_use</w:t>
+      </w:r>
+      <w:proofErr w:type="spellEnd"/>
+      <w:r>
+        <w:rPr>
+          <w:rFonts w:eastAsia="Times New Roman" w:cstheme="minorHAnsi"/>
+          <w:color w:val="000000"/>
+          <w:sz w:val="24"/>
+          <w:szCs w:val="24"/>
+        </w:rPr>
+        <w:t>=12)) }}</w:t>
       </w:r>
       <w:r>
         <w:rPr>
@@ -1367,14 +1970,45 @@
         </w:rPr>
         <w:t xml:space="preserve">. It costs me </w:t>
       </w:r>
-      <w:r>
-        <w:rPr>
-          <w:rFonts w:eastAsia="Times New Roman" w:cstheme="minorHAnsi"/>
-          <w:color w:val="000000"/>
-          <w:sz w:val="24"/>
-          <w:szCs w:val="24"/>
-        </w:rPr>
-        <w:t xml:space="preserve">{{ currency(job.deductions) }} </w:t>
+      <w:proofErr w:type="gramStart"/>
+      <w:r>
+        <w:rPr>
+          <w:rFonts w:eastAsia="Times New Roman" w:cstheme="minorHAnsi"/>
+          <w:color w:val="000000"/>
+          <w:sz w:val="24"/>
+          <w:szCs w:val="24"/>
+        </w:rPr>
+        <w:t>{{ currency</w:t>
+      </w:r>
+      <w:proofErr w:type="gramEnd"/>
+      <w:r>
+        <w:rPr>
+          <w:rFonts w:eastAsia="Times New Roman" w:cstheme="minorHAnsi"/>
+          <w:color w:val="000000"/>
+          <w:sz w:val="24"/>
+          <w:szCs w:val="24"/>
+        </w:rPr>
+        <w:t>(</w:t>
+      </w:r>
+      <w:proofErr w:type="spellStart"/>
+      <w:r>
+        <w:rPr>
+          <w:rFonts w:eastAsia="Times New Roman" w:cstheme="minorHAnsi"/>
+          <w:color w:val="000000"/>
+          <w:sz w:val="24"/>
+          <w:szCs w:val="24"/>
+        </w:rPr>
+        <w:t>job.deductions</w:t>
+      </w:r>
+      <w:proofErr w:type="spellEnd"/>
+      <w:r>
+        <w:rPr>
+          <w:rFonts w:eastAsia="Times New Roman" w:cstheme="minorHAnsi"/>
+          <w:color w:val="000000"/>
+          <w:sz w:val="24"/>
+          <w:szCs w:val="24"/>
+        </w:rPr>
+        <w:t xml:space="preserve">) }} </w:t>
       </w:r>
       <w:r>
         <w:rPr>
@@ -1439,7 +2073,27 @@
           <w:sz w:val="24"/>
           <w:szCs w:val="24"/>
         </w:rPr>
-        <w:t>{%p endfor %}</w:t>
+        <w:t xml:space="preserve">{%p </w:t>
+      </w:r>
+      <w:proofErr w:type="spellStart"/>
+      <w:r>
+        <w:rPr>
+          <w:rFonts w:eastAsia="Times New Roman" w:cstheme="minorHAnsi"/>
+          <w:color w:val="000000"/>
+          <w:sz w:val="24"/>
+          <w:szCs w:val="24"/>
+        </w:rPr>
+        <w:t>endfor</w:t>
+      </w:r>
+      <w:proofErr w:type="spellEnd"/>
+      <w:r>
+        <w:rPr>
+          <w:rFonts w:eastAsia="Times New Roman" w:cstheme="minorHAnsi"/>
+          <w:color w:val="000000"/>
+          <w:sz w:val="24"/>
+          <w:szCs w:val="24"/>
+        </w:rPr>
+        <w:t xml:space="preserve"> %}</w:t>
       </w:r>
     </w:p>
     <w:p>
@@ -1461,6 +2115,7 @@
         </w:rPr>
         <w:t xml:space="preserve">{%p if </w:t>
       </w:r>
+      <w:proofErr w:type="spellStart"/>
       <w:r>
         <w:rPr>
           <w:rFonts w:eastAsia="Times New Roman" w:cstheme="minorHAnsi"/>
@@ -1486,16 +2141,68 @@
           <w:sz w:val="24"/>
           <w:szCs w:val="24"/>
         </w:rPr>
-        <w:t xml:space="preserve">_type == 'ssi' and </w:t>
-      </w:r>
-      <w:r>
-        <w:rPr>
-          <w:rFonts w:eastAsia="Times New Roman" w:cstheme="minorHAnsi"/>
-          <w:color w:val="000000"/>
-          <w:sz w:val="24"/>
-          <w:szCs w:val="24"/>
-        </w:rPr>
-        <w:t>changes.true_values().number() &gt; 0 %}</w:t>
+        <w:t>_type</w:t>
+      </w:r>
+      <w:proofErr w:type="spellEnd"/>
+      <w:r>
+        <w:rPr>
+          <w:rFonts w:eastAsia="Times New Roman" w:cstheme="minorHAnsi"/>
+          <w:color w:val="000000"/>
+          <w:sz w:val="24"/>
+          <w:szCs w:val="24"/>
+        </w:rPr>
+        <w:t xml:space="preserve"> == '</w:t>
+      </w:r>
+      <w:proofErr w:type="spellStart"/>
+      <w:r>
+        <w:rPr>
+          <w:rFonts w:eastAsia="Times New Roman" w:cstheme="minorHAnsi"/>
+          <w:color w:val="000000"/>
+          <w:sz w:val="24"/>
+          <w:szCs w:val="24"/>
+        </w:rPr>
+        <w:t>ssi</w:t>
+      </w:r>
+      <w:proofErr w:type="spellEnd"/>
+      <w:r>
+        <w:rPr>
+          <w:rFonts w:eastAsia="Times New Roman" w:cstheme="minorHAnsi"/>
+          <w:color w:val="000000"/>
+          <w:sz w:val="24"/>
+          <w:szCs w:val="24"/>
+        </w:rPr>
+        <w:t xml:space="preserve">' and </w:t>
+      </w:r>
+      <w:proofErr w:type="spellStart"/>
+      <w:proofErr w:type="gramStart"/>
+      <w:r>
+        <w:rPr>
+          <w:rFonts w:eastAsia="Times New Roman" w:cstheme="minorHAnsi"/>
+          <w:color w:val="000000"/>
+          <w:sz w:val="24"/>
+          <w:szCs w:val="24"/>
+        </w:rPr>
+        <w:t>changes.true</w:t>
+      </w:r>
+      <w:proofErr w:type="gramEnd"/>
+      <w:r>
+        <w:rPr>
+          <w:rFonts w:eastAsia="Times New Roman" w:cstheme="minorHAnsi"/>
+          <w:color w:val="000000"/>
+          <w:sz w:val="24"/>
+          <w:szCs w:val="24"/>
+        </w:rPr>
+        <w:t>_values</w:t>
+      </w:r>
+      <w:proofErr w:type="spellEnd"/>
+      <w:r>
+        <w:rPr>
+          <w:rFonts w:eastAsia="Times New Roman" w:cstheme="minorHAnsi"/>
+          <w:color w:val="000000"/>
+          <w:sz w:val="24"/>
+          <w:szCs w:val="24"/>
+        </w:rPr>
+        <w:t>().number() &gt; 0 %}</w:t>
       </w:r>
     </w:p>
     <w:p>
@@ -1515,7 +2222,27 @@
           <w:sz w:val="24"/>
           <w:szCs w:val="24"/>
         </w:rPr>
-        <w:t>I {{'also' if working or working_for_self else ''}} need to report to Social Security that:</w:t>
+        <w:t xml:space="preserve">I {{'also' if working or </w:t>
+      </w:r>
+      <w:proofErr w:type="spellStart"/>
+      <w:r>
+        <w:rPr>
+          <w:rFonts w:eastAsia="Times New Roman" w:cstheme="minorHAnsi"/>
+          <w:color w:val="000000"/>
+          <w:sz w:val="24"/>
+          <w:szCs w:val="24"/>
+        </w:rPr>
+        <w:t>working_for_self</w:t>
+      </w:r>
+      <w:proofErr w:type="spellEnd"/>
+      <w:r>
+        <w:rPr>
+          <w:rFonts w:eastAsia="Times New Roman" w:cstheme="minorHAnsi"/>
+          <w:color w:val="000000"/>
+          <w:sz w:val="24"/>
+          <w:szCs w:val="24"/>
+        </w:rPr>
+        <w:t xml:space="preserve"> else ''}} need to report to Social Security that:</w:t>
       </w:r>
     </w:p>
     <w:p>
@@ -1540,16 +2267,47 @@
           <w:sz w:val="24"/>
           <w:szCs w:val="24"/>
         </w:rPr>
-        <w:t>{%p for change in change</w:t>
-      </w:r>
-      <w:r>
-        <w:rPr>
-          <w:rFonts w:eastAsia="Times New Roman" w:cstheme="minorHAnsi"/>
-          <w:color w:val="000000"/>
-          <w:sz w:val="24"/>
-          <w:szCs w:val="24"/>
-        </w:rPr>
-        <w:t>s.true_values()</w:t>
+        <w:t xml:space="preserve">{%p for change in </w:t>
+      </w:r>
+      <w:proofErr w:type="spellStart"/>
+      <w:proofErr w:type="gramStart"/>
+      <w:r>
+        <w:rPr>
+          <w:rFonts w:eastAsia="Times New Roman" w:cstheme="minorHAnsi"/>
+          <w:color w:val="000000"/>
+          <w:sz w:val="24"/>
+          <w:szCs w:val="24"/>
+        </w:rPr>
+        <w:t>change</w:t>
+      </w:r>
+      <w:r>
+        <w:rPr>
+          <w:rFonts w:eastAsia="Times New Roman" w:cstheme="minorHAnsi"/>
+          <w:color w:val="000000"/>
+          <w:sz w:val="24"/>
+          <w:szCs w:val="24"/>
+        </w:rPr>
+        <w:t>s.true</w:t>
+      </w:r>
+      <w:proofErr w:type="gramEnd"/>
+      <w:r>
+        <w:rPr>
+          <w:rFonts w:eastAsia="Times New Roman" w:cstheme="minorHAnsi"/>
+          <w:color w:val="000000"/>
+          <w:sz w:val="24"/>
+          <w:szCs w:val="24"/>
+        </w:rPr>
+        <w:t>_values</w:t>
+      </w:r>
+      <w:proofErr w:type="spellEnd"/>
+      <w:r>
+        <w:rPr>
+          <w:rFonts w:eastAsia="Times New Roman" w:cstheme="minorHAnsi"/>
+          <w:color w:val="000000"/>
+          <w:sz w:val="24"/>
+          <w:szCs w:val="24"/>
+        </w:rPr>
+        <w:t>()</w:t>
       </w:r>
       <w:r>
         <w:rPr>
@@ -1644,7 +2402,47 @@
           <w:sz w:val="24"/>
           <w:szCs w:val="24"/>
         </w:rPr>
-        <w:t xml:space="preserve"> on {{ change_details[change].date}}</w:t>
+        <w:t xml:space="preserve"> on </w:t>
+      </w:r>
+      <w:proofErr w:type="gramStart"/>
+      <w:r>
+        <w:rPr>
+          <w:rFonts w:eastAsia="Times New Roman" w:cstheme="minorHAnsi"/>
+          <w:color w:val="000000"/>
+          <w:sz w:val="24"/>
+          <w:szCs w:val="24"/>
+        </w:rPr>
+        <w:t xml:space="preserve">{{ </w:t>
+      </w:r>
+      <w:proofErr w:type="spellStart"/>
+      <w:r>
+        <w:rPr>
+          <w:rFonts w:eastAsia="Times New Roman" w:cstheme="minorHAnsi"/>
+          <w:color w:val="000000"/>
+          <w:sz w:val="24"/>
+          <w:szCs w:val="24"/>
+        </w:rPr>
+        <w:t>change</w:t>
+      </w:r>
+      <w:proofErr w:type="gramEnd"/>
+      <w:r>
+        <w:rPr>
+          <w:rFonts w:eastAsia="Times New Roman" w:cstheme="minorHAnsi"/>
+          <w:color w:val="000000"/>
+          <w:sz w:val="24"/>
+          <w:szCs w:val="24"/>
+        </w:rPr>
+        <w:t>_details</w:t>
+      </w:r>
+      <w:proofErr w:type="spellEnd"/>
+      <w:r>
+        <w:rPr>
+          <w:rFonts w:eastAsia="Times New Roman" w:cstheme="minorHAnsi"/>
+          <w:color w:val="000000"/>
+          <w:sz w:val="24"/>
+          <w:szCs w:val="24"/>
+        </w:rPr>
+        <w:t>[change].date}}</w:t>
       </w:r>
       <w:r>
         <w:rPr>
@@ -1662,7 +2460,38 @@
           <w:sz w:val="24"/>
           <w:szCs w:val="24"/>
         </w:rPr>
-        <w:t>{{client.address.on_one_line()}}</w:t>
+        <w:t>{{</w:t>
+      </w:r>
+      <w:proofErr w:type="spellStart"/>
+      <w:proofErr w:type="gramStart"/>
+      <w:r>
+        <w:rPr>
+          <w:rFonts w:eastAsia="Times New Roman" w:cstheme="minorHAnsi"/>
+          <w:color w:val="000000"/>
+          <w:sz w:val="24"/>
+          <w:szCs w:val="24"/>
+        </w:rPr>
+        <w:t>client.address</w:t>
+      </w:r>
+      <w:proofErr w:type="gramEnd"/>
+      <w:r>
+        <w:rPr>
+          <w:rFonts w:eastAsia="Times New Roman" w:cstheme="minorHAnsi"/>
+          <w:color w:val="000000"/>
+          <w:sz w:val="24"/>
+          <w:szCs w:val="24"/>
+        </w:rPr>
+        <w:t>.on_one_line</w:t>
+      </w:r>
+      <w:proofErr w:type="spellEnd"/>
+      <w:r>
+        <w:rPr>
+          <w:rFonts w:eastAsia="Times New Roman" w:cstheme="minorHAnsi"/>
+          <w:color w:val="000000"/>
+          <w:sz w:val="24"/>
+          <w:szCs w:val="24"/>
+        </w:rPr>
+        <w:t>()}}</w:t>
       </w:r>
     </w:p>
     <w:p>
@@ -1689,6 +2518,7 @@
         </w:rPr>
         <w:t xml:space="preserve">{%p </w:t>
       </w:r>
+      <w:proofErr w:type="spellStart"/>
       <w:r>
         <w:rPr>
           <w:rFonts w:eastAsia="Times New Roman" w:cstheme="minorHAnsi"/>
@@ -1705,7 +2535,17 @@
           <w:sz w:val="24"/>
           <w:szCs w:val="24"/>
         </w:rPr>
-        <w:t>if change =="</w:t>
+        <w:t>if</w:t>
+      </w:r>
+      <w:proofErr w:type="spellEnd"/>
+      <w:r>
+        <w:rPr>
+          <w:rFonts w:eastAsia="Times New Roman" w:cstheme="minorHAnsi"/>
+          <w:color w:val="000000"/>
+          <w:sz w:val="24"/>
+          <w:szCs w:val="24"/>
+        </w:rPr>
+        <w:t xml:space="preserve"> change =="</w:t>
       </w:r>
       <w:r>
         <w:rPr>
@@ -1757,16 +2597,56 @@
           <w:sz w:val="24"/>
           <w:szCs w:val="24"/>
         </w:rPr>
-        <w:t xml:space="preserve"> on {{</w:t>
-      </w:r>
-      <w:r>
-        <w:rPr>
-          <w:rFonts w:eastAsia="Times New Roman" w:cstheme="minorHAnsi"/>
-          <w:color w:val="000000"/>
-          <w:sz w:val="24"/>
-          <w:szCs w:val="24"/>
-        </w:rPr>
-        <w:t xml:space="preserve"> change_details[change].date </w:t>
+        <w:t xml:space="preserve"> on </w:t>
+      </w:r>
+      <w:proofErr w:type="gramStart"/>
+      <w:r>
+        <w:rPr>
+          <w:rFonts w:eastAsia="Times New Roman" w:cstheme="minorHAnsi"/>
+          <w:color w:val="000000"/>
+          <w:sz w:val="24"/>
+          <w:szCs w:val="24"/>
+        </w:rPr>
+        <w:t>{{</w:t>
+      </w:r>
+      <w:r>
+        <w:rPr>
+          <w:rFonts w:eastAsia="Times New Roman" w:cstheme="minorHAnsi"/>
+          <w:color w:val="000000"/>
+          <w:sz w:val="24"/>
+          <w:szCs w:val="24"/>
+        </w:rPr>
+        <w:t xml:space="preserve"> </w:t>
+      </w:r>
+      <w:proofErr w:type="spellStart"/>
+      <w:r>
+        <w:rPr>
+          <w:rFonts w:eastAsia="Times New Roman" w:cstheme="minorHAnsi"/>
+          <w:color w:val="000000"/>
+          <w:sz w:val="24"/>
+          <w:szCs w:val="24"/>
+        </w:rPr>
+        <w:t>change</w:t>
+      </w:r>
+      <w:proofErr w:type="gramEnd"/>
+      <w:r>
+        <w:rPr>
+          <w:rFonts w:eastAsia="Times New Roman" w:cstheme="minorHAnsi"/>
+          <w:color w:val="000000"/>
+          <w:sz w:val="24"/>
+          <w:szCs w:val="24"/>
+        </w:rPr>
+        <w:t>_details</w:t>
+      </w:r>
+      <w:proofErr w:type="spellEnd"/>
+      <w:r>
+        <w:rPr>
+          <w:rFonts w:eastAsia="Times New Roman" w:cstheme="minorHAnsi"/>
+          <w:color w:val="000000"/>
+          <w:sz w:val="24"/>
+          <w:szCs w:val="24"/>
+        </w:rPr>
+        <w:t xml:space="preserve">[change].date </w:t>
       </w:r>
       <w:r>
         <w:rPr>
@@ -1793,25 +2673,94 @@
           <w:sz w:val="24"/>
           <w:szCs w:val="24"/>
         </w:rPr>
-        <w:t xml:space="preserve"> {{</w:t>
-      </w:r>
-      <w:r>
-        <w:rPr>
-          <w:rFonts w:eastAsia="Times New Roman" w:cstheme="minorHAnsi"/>
-          <w:color w:val="000000"/>
-          <w:sz w:val="24"/>
-          <w:szCs w:val="24"/>
-        </w:rPr>
-        <w:t xml:space="preserve"> change_details[change]</w:t>
-      </w:r>
-      <w:r>
-        <w:rPr>
-          <w:rFonts w:eastAsia="Times New Roman" w:cstheme="minorHAnsi"/>
-          <w:color w:val="000000"/>
-          <w:sz w:val="24"/>
-          <w:szCs w:val="24"/>
-        </w:rPr>
-        <w:t>.reasons}}</w:t>
+        <w:t xml:space="preserve"> </w:t>
+      </w:r>
+      <w:proofErr w:type="gramStart"/>
+      <w:r>
+        <w:rPr>
+          <w:rFonts w:eastAsia="Times New Roman" w:cstheme="minorHAnsi"/>
+          <w:color w:val="000000"/>
+          <w:sz w:val="24"/>
+          <w:szCs w:val="24"/>
+        </w:rPr>
+        <w:t>{{</w:t>
+      </w:r>
+      <w:r>
+        <w:rPr>
+          <w:rFonts w:eastAsia="Times New Roman" w:cstheme="minorHAnsi"/>
+          <w:color w:val="000000"/>
+          <w:sz w:val="24"/>
+          <w:szCs w:val="24"/>
+        </w:rPr>
+        <w:t xml:space="preserve"> </w:t>
+      </w:r>
+      <w:proofErr w:type="spellStart"/>
+      <w:r>
+        <w:rPr>
+          <w:rFonts w:eastAsia="Times New Roman" w:cstheme="minorHAnsi"/>
+          <w:color w:val="000000"/>
+          <w:sz w:val="24"/>
+          <w:szCs w:val="24"/>
+        </w:rPr>
+        <w:t>change</w:t>
+      </w:r>
+      <w:proofErr w:type="gramEnd"/>
+      <w:r>
+        <w:rPr>
+          <w:rFonts w:eastAsia="Times New Roman" w:cstheme="minorHAnsi"/>
+          <w:color w:val="000000"/>
+          <w:sz w:val="24"/>
+          <w:szCs w:val="24"/>
+        </w:rPr>
+        <w:t>_details</w:t>
+      </w:r>
+      <w:proofErr w:type="spellEnd"/>
+      <w:r>
+        <w:rPr>
+          <w:rFonts w:eastAsia="Times New Roman" w:cstheme="minorHAnsi"/>
+          <w:color w:val="000000"/>
+          <w:sz w:val="24"/>
+          <w:szCs w:val="24"/>
+        </w:rPr>
+        <w:t>['The number of people in my household changed'].</w:t>
+      </w:r>
+      <w:proofErr w:type="spellStart"/>
+      <w:r>
+        <w:rPr>
+          <w:rFonts w:eastAsia="Times New Roman" w:cstheme="minorHAnsi"/>
+          <w:color w:val="000000"/>
+          <w:sz w:val="24"/>
+          <w:szCs w:val="24"/>
+        </w:rPr>
+        <w:t>reasons</w:t>
+      </w:r>
+      <w:r>
+        <w:rPr>
+          <w:rFonts w:eastAsia="Times New Roman" w:cstheme="minorHAnsi"/>
+          <w:color w:val="000000"/>
+          <w:sz w:val="24"/>
+          <w:szCs w:val="24"/>
+        </w:rPr>
+        <w:t>.true_values</w:t>
+      </w:r>
+      <w:proofErr w:type="spellEnd"/>
+      <w:r>
+        <w:rPr>
+          <w:rFonts w:eastAsia="Times New Roman" w:cstheme="minorHAnsi"/>
+          <w:color w:val="000000"/>
+          <w:sz w:val="24"/>
+          <w:szCs w:val="24"/>
+        </w:rPr>
+        <w:t>()</w:t>
+      </w:r>
+      <w:r>
+        <w:rPr>
+          <w:rFonts w:eastAsia="Times New Roman" w:cstheme="minorHAnsi"/>
+          <w:color w:val="000000"/>
+          <w:sz w:val="24"/>
+          <w:szCs w:val="24"/>
+        </w:rPr>
+        <w:t>}}</w:t>
       </w:r>
       <w:r>
         <w:rPr>
@@ -1863,14 +2812,25 @@
           <w:szCs w:val="24"/>
         </w:rPr>
       </w:pPr>
-      <w:r>
-        <w:rPr>
-          <w:rFonts w:eastAsia="Times New Roman" w:cstheme="minorHAnsi"/>
-          <w:color w:val="000000"/>
-          <w:sz w:val="24"/>
-          <w:szCs w:val="24"/>
-        </w:rPr>
-        <w:t>{{ change }}</w:t>
+      <w:proofErr w:type="gramStart"/>
+      <w:r>
+        <w:rPr>
+          <w:rFonts w:eastAsia="Times New Roman" w:cstheme="minorHAnsi"/>
+          <w:color w:val="000000"/>
+          <w:sz w:val="24"/>
+          <w:szCs w:val="24"/>
+        </w:rPr>
+        <w:t>{{ change</w:t>
+      </w:r>
+      <w:proofErr w:type="gramEnd"/>
+      <w:r>
+        <w:rPr>
+          <w:rFonts w:eastAsia="Times New Roman" w:cstheme="minorHAnsi"/>
+          <w:color w:val="000000"/>
+          <w:sz w:val="24"/>
+          <w:szCs w:val="24"/>
+        </w:rPr>
+        <w:t xml:space="preserve"> }}</w:t>
       </w:r>
       <w:r>
         <w:rPr>
@@ -1881,14 +2841,25 @@
         </w:rPr>
         <w:t xml:space="preserve"> on {{</w:t>
       </w:r>
-      <w:r>
-        <w:rPr>
-          <w:rFonts w:eastAsia="Times New Roman" w:cstheme="minorHAnsi"/>
-          <w:color w:val="000000"/>
-          <w:sz w:val="24"/>
-          <w:szCs w:val="24"/>
-        </w:rPr>
-        <w:t xml:space="preserve">change_details[change].date </w:t>
+      <w:proofErr w:type="spellStart"/>
+      <w:r>
+        <w:rPr>
+          <w:rFonts w:eastAsia="Times New Roman" w:cstheme="minorHAnsi"/>
+          <w:color w:val="000000"/>
+          <w:sz w:val="24"/>
+          <w:szCs w:val="24"/>
+        </w:rPr>
+        <w:t>change_details</w:t>
+      </w:r>
+      <w:proofErr w:type="spellEnd"/>
+      <w:r>
+        <w:rPr>
+          <w:rFonts w:eastAsia="Times New Roman" w:cstheme="minorHAnsi"/>
+          <w:color w:val="000000"/>
+          <w:sz w:val="24"/>
+          <w:szCs w:val="24"/>
+        </w:rPr>
+        <w:t xml:space="preserve">[change].date </w:t>
       </w:r>
       <w:r>
         <w:rPr>
@@ -1957,7 +2928,27 @@
           <w:szCs w:val="24"/>
         </w:rPr>
         <w:lastRenderedPageBreak/>
-        <w:t>{%p endfor %}</w:t>
+        <w:t xml:space="preserve">{%p </w:t>
+      </w:r>
+      <w:proofErr w:type="spellStart"/>
+      <w:r>
+        <w:rPr>
+          <w:rFonts w:eastAsia="Times New Roman" w:cstheme="minorHAnsi"/>
+          <w:color w:val="000000"/>
+          <w:sz w:val="24"/>
+          <w:szCs w:val="24"/>
+        </w:rPr>
+        <w:t>endfor</w:t>
+      </w:r>
+      <w:proofErr w:type="spellEnd"/>
+      <w:r>
+        <w:rPr>
+          <w:rFonts w:eastAsia="Times New Roman" w:cstheme="minorHAnsi"/>
+          <w:color w:val="000000"/>
+          <w:sz w:val="24"/>
+          <w:szCs w:val="24"/>
+        </w:rPr>
+        <w:t xml:space="preserve"> %}</w:t>
       </w:r>
     </w:p>
     <w:p>
@@ -1971,14 +2962,45 @@
           <w:szCs w:val="24"/>
         </w:rPr>
       </w:pPr>
-      <w:r>
-        <w:rPr>
-          <w:rFonts w:eastAsia="Times New Roman" w:cstheme="minorHAnsi"/>
-          <w:color w:val="000000"/>
-          <w:sz w:val="24"/>
-          <w:szCs w:val="24"/>
-        </w:rPr>
-        <w:t>{{ changes_details}}</w:t>
+      <w:proofErr w:type="gramStart"/>
+      <w:r>
+        <w:rPr>
+          <w:rFonts w:eastAsia="Times New Roman" w:cstheme="minorHAnsi"/>
+          <w:color w:val="000000"/>
+          <w:sz w:val="24"/>
+          <w:szCs w:val="24"/>
+        </w:rPr>
+        <w:t xml:space="preserve">{{ </w:t>
+      </w:r>
+      <w:proofErr w:type="spellStart"/>
+      <w:r>
+        <w:rPr>
+          <w:rFonts w:eastAsia="Times New Roman" w:cstheme="minorHAnsi"/>
+          <w:color w:val="000000"/>
+          <w:sz w:val="24"/>
+          <w:szCs w:val="24"/>
+        </w:rPr>
+        <w:t>changes</w:t>
+      </w:r>
+      <w:proofErr w:type="gramEnd"/>
+      <w:r>
+        <w:rPr>
+          <w:rFonts w:eastAsia="Times New Roman" w:cstheme="minorHAnsi"/>
+          <w:color w:val="000000"/>
+          <w:sz w:val="24"/>
+          <w:szCs w:val="24"/>
+        </w:rPr>
+        <w:t>_details</w:t>
+      </w:r>
+      <w:proofErr w:type="spellEnd"/>
+      <w:r>
+        <w:rPr>
+          <w:rFonts w:eastAsia="Times New Roman" w:cstheme="minorHAnsi"/>
+          <w:color w:val="000000"/>
+          <w:sz w:val="24"/>
+          <w:szCs w:val="24"/>
+        </w:rPr>
+        <w:t>}}</w:t>
       </w:r>
     </w:p>
     <w:p>
@@ -2016,72 +3038,84 @@
     </w:p>
     <w:p>
       <w:pPr>
-        <w:spacing w:after="0" w:line="240" w:lineRule="auto"/>
-        <w:rPr>
-          <w:rFonts w:eastAsia="Times New Roman" w:cstheme="minorHAnsi"/>
-          <w:sz w:val="24"/>
-          <w:szCs w:val="24"/>
-        </w:rPr>
-      </w:pPr>
-      <w:r>
-        <w:rPr>
-          <w:rFonts w:eastAsia="Times New Roman" w:cstheme="minorHAnsi"/>
-          <w:sz w:val="24"/>
-          <w:szCs w:val="24"/>
-        </w:rPr>
-        <w:t>{%p if other_change</w:t>
-      </w:r>
-      <w:r>
-        <w:rPr>
-          <w:rFonts w:eastAsia="Times New Roman" w:cstheme="minorHAnsi"/>
-          <w:sz w:val="24"/>
-          <w:szCs w:val="24"/>
-        </w:rPr>
-        <w:t>s %}</w:t>
-      </w:r>
-    </w:p>
-    <w:p>
-      <w:pPr>
-        <w:spacing w:after="0" w:line="240" w:lineRule="auto"/>
-        <w:rPr>
-          <w:rFonts w:eastAsia="Times New Roman" w:cstheme="minorHAnsi"/>
-          <w:sz w:val="24"/>
-          <w:szCs w:val="24"/>
-        </w:rPr>
-      </w:pPr>
-      <w:r>
-        <w:rPr>
-          <w:rFonts w:eastAsia="Times New Roman" w:cstheme="minorHAnsi"/>
-          <w:sz w:val="24"/>
-          <w:szCs w:val="24"/>
-        </w:rPr>
-        <w:t>{{ other_changes }}</w:t>
-      </w:r>
-      <w:r>
-        <w:rPr>
-          <w:rFonts w:eastAsia="Times New Roman" w:cstheme="minorHAnsi"/>
-          <w:sz w:val="24"/>
-          <w:szCs w:val="24"/>
-        </w:rPr>
-        <w:br/>
-        <w:t>{%p endif %}</w:t>
-      </w:r>
-    </w:p>
-    <w:p>
-      <w:pPr>
-        <w:spacing w:after="0" w:line="240" w:lineRule="auto"/>
-        <w:rPr>
-          <w:rFonts w:eastAsia="Times New Roman" w:cstheme="minorHAnsi"/>
-          <w:sz w:val="24"/>
-          <w:szCs w:val="24"/>
-        </w:rPr>
-      </w:pPr>
-    </w:p>
-    <w:p>
-      <w:pPr>
         <w:spacing w:after="200" w:line="240" w:lineRule="auto"/>
         <w:rPr>
           <w:rFonts w:eastAsia="Times New Roman" w:cstheme="minorHAnsi"/>
+          <w:sz w:val="24"/>
+          <w:szCs w:val="24"/>
+        </w:rPr>
+      </w:pPr>
+      <w:r>
+        <w:rPr>
+          <w:rFonts w:eastAsia="Times New Roman" w:cstheme="minorHAnsi"/>
+          <w:color w:val="000000"/>
+          <w:sz w:val="24"/>
+          <w:szCs w:val="24"/>
+        </w:rPr>
+        <w:t>{{</w:t>
+      </w:r>
+      <w:proofErr w:type="spellStart"/>
+      <w:r>
+        <w:rPr>
+          <w:rFonts w:eastAsia="Times New Roman" w:cstheme="minorHAnsi"/>
+          <w:color w:val="000000"/>
+          <w:sz w:val="24"/>
+          <w:szCs w:val="24"/>
+        </w:rPr>
+        <w:t>showifdef</w:t>
+      </w:r>
+      <w:proofErr w:type="spellEnd"/>
+      <w:r>
+        <w:rPr>
+          <w:rFonts w:eastAsia="Times New Roman" w:cstheme="minorHAnsi"/>
+          <w:color w:val="000000"/>
+          <w:sz w:val="24"/>
+          <w:szCs w:val="24"/>
+        </w:rPr>
+        <w:t>(</w:t>
+      </w:r>
+      <w:r>
+        <w:rPr>
+          <w:rFonts w:eastAsia="Times New Roman" w:cstheme="minorHAnsi"/>
+          <w:color w:val="000000"/>
+          <w:sz w:val="24"/>
+          <w:szCs w:val="24"/>
+        </w:rPr>
+        <w:t>'</w:t>
+      </w:r>
+      <w:proofErr w:type="spellStart"/>
+      <w:r>
+        <w:rPr>
+          <w:rFonts w:eastAsia="Times New Roman" w:cstheme="minorHAnsi"/>
+          <w:sz w:val="24"/>
+          <w:szCs w:val="24"/>
+        </w:rPr>
+        <w:t>other_changes</w:t>
+      </w:r>
+      <w:proofErr w:type="spellEnd"/>
+      <w:r>
+        <w:rPr>
+          <w:rFonts w:eastAsia="Times New Roman" w:cstheme="minorHAnsi"/>
+          <w:sz w:val="24"/>
+          <w:szCs w:val="24"/>
+        </w:rPr>
+        <w:t>'</w:t>
+      </w:r>
+      <w:r>
+        <w:rPr>
+          <w:rFonts w:eastAsia="Times New Roman" w:cstheme="minorHAnsi"/>
+          <w:color w:val="000000"/>
+          <w:sz w:val="24"/>
+          <w:szCs w:val="24"/>
+        </w:rPr>
+        <w:t>)}}</w:t>
+      </w:r>
+    </w:p>
+    <w:p>
+      <w:pPr>
+        <w:spacing w:after="200" w:line="240" w:lineRule="auto"/>
+        <w:rPr>
+          <w:rFonts w:eastAsia="Times New Roman" w:cstheme="minorHAnsi"/>
           <w:color w:val="000000"/>
           <w:sz w:val="24"/>
           <w:szCs w:val="24"/>
@@ -2181,8 +3215,6 @@
         </w:rPr>
         <w:tab/>
       </w:r>
-      <w:bookmarkStart w:id="0" w:name="_GoBack"/>
-      <w:bookmarkEnd w:id="0"/>
       <w:r>
         <w:rPr>
           <w:rFonts w:eastAsia="Times New Roman" w:cstheme="minorHAnsi"/>
@@ -2266,6 +3298,7 @@
         </w:rPr>
         <w:tab/>
       </w:r>
+      <w:proofErr w:type="gramStart"/>
       <w:r>
         <w:rPr>
           <w:rFonts w:eastAsia="Times New Roman" w:cstheme="minorHAnsi"/>
@@ -2280,7 +3313,44 @@
           <w:sz w:val="24"/>
           <w:szCs w:val="24"/>
         </w:rPr>
-        <w:t>{ showifdef('client.signature') }</w:t>
+        <w:t xml:space="preserve">{ </w:t>
+      </w:r>
+      <w:proofErr w:type="spellStart"/>
+      <w:r>
+        <w:rPr>
+          <w:rFonts w:eastAsia="Times New Roman" w:cstheme="minorHAnsi"/>
+          <w:sz w:val="24"/>
+          <w:szCs w:val="24"/>
+        </w:rPr>
+        <w:t>showifdef</w:t>
+      </w:r>
+      <w:proofErr w:type="spellEnd"/>
+      <w:proofErr w:type="gramEnd"/>
+      <w:r>
+        <w:rPr>
+          <w:rFonts w:eastAsia="Times New Roman" w:cstheme="minorHAnsi"/>
+          <w:sz w:val="24"/>
+          <w:szCs w:val="24"/>
+        </w:rPr>
+        <w:t>('</w:t>
+      </w:r>
+      <w:proofErr w:type="spellStart"/>
+      <w:r>
+        <w:rPr>
+          <w:rFonts w:eastAsia="Times New Roman" w:cstheme="minorHAnsi"/>
+          <w:sz w:val="24"/>
+          <w:szCs w:val="24"/>
+        </w:rPr>
+        <w:t>client.signature</w:t>
+      </w:r>
+      <w:proofErr w:type="spellEnd"/>
+      <w:r>
+        <w:rPr>
+          <w:rFonts w:eastAsia="Times New Roman" w:cstheme="minorHAnsi"/>
+          <w:sz w:val="24"/>
+          <w:szCs w:val="24"/>
+        </w:rPr>
+        <w:t>') }</w:t>
       </w:r>
       <w:r>
         <w:rPr>
@@ -2407,7 +3477,58 @@
           <w:sz w:val="24"/>
           <w:szCs w:val="24"/>
         </w:rPr>
-        <w:t>{{showifdef('client.phone_number')}}</w:t>
+        <w:t>{{</w:t>
+      </w:r>
+      <w:proofErr w:type="spellStart"/>
+      <w:r>
+        <w:rPr>
+          <w:rFonts w:eastAsia="Times New Roman" w:cstheme="minorHAnsi"/>
+          <w:color w:val="000000"/>
+          <w:sz w:val="24"/>
+          <w:szCs w:val="24"/>
+        </w:rPr>
+        <w:t>showifdef</w:t>
+      </w:r>
+      <w:proofErr w:type="spellEnd"/>
+      <w:r>
+        <w:rPr>
+          <w:rFonts w:eastAsia="Times New Roman" w:cstheme="minorHAnsi"/>
+          <w:color w:val="000000"/>
+          <w:sz w:val="24"/>
+          <w:szCs w:val="24"/>
+        </w:rPr>
+        <w:t>('</w:t>
+      </w:r>
+      <w:proofErr w:type="spellStart"/>
+      <w:proofErr w:type="gramStart"/>
+      <w:r>
+        <w:rPr>
+          <w:rFonts w:eastAsia="Times New Roman" w:cstheme="minorHAnsi"/>
+          <w:color w:val="000000"/>
+          <w:sz w:val="24"/>
+          <w:szCs w:val="24"/>
+        </w:rPr>
+        <w:t>client.phone</w:t>
+      </w:r>
+      <w:proofErr w:type="gramEnd"/>
+      <w:r>
+        <w:rPr>
+          <w:rFonts w:eastAsia="Times New Roman" w:cstheme="minorHAnsi"/>
+          <w:color w:val="000000"/>
+          <w:sz w:val="24"/>
+          <w:szCs w:val="24"/>
+        </w:rPr>
+        <w:t>_number</w:t>
+      </w:r>
+      <w:proofErr w:type="spellEnd"/>
+      <w:r>
+        <w:rPr>
+          <w:rFonts w:eastAsia="Times New Roman" w:cstheme="minorHAnsi"/>
+          <w:color w:val="000000"/>
+          <w:sz w:val="24"/>
+          <w:szCs w:val="24"/>
+        </w:rPr>
+        <w:t>')}}</w:t>
       </w:r>
     </w:p>
     <w:p>
@@ -2427,7 +3548,49 @@
           <w:sz w:val="24"/>
           <w:szCs w:val="24"/>
         </w:rPr>
-        <w:t>{{showifdef('client.email')}}</w:t>
+        <w:t>{{</w:t>
+      </w:r>
+      <w:proofErr w:type="spellStart"/>
+      <w:r>
+        <w:rPr>
+          <w:rFonts w:eastAsia="Times New Roman" w:cstheme="minorHAnsi"/>
+          <w:color w:val="000000"/>
+          <w:sz w:val="24"/>
+          <w:szCs w:val="24"/>
+        </w:rPr>
+        <w:t>showifdef</w:t>
+      </w:r>
+      <w:proofErr w:type="spellEnd"/>
+      <w:r>
+        <w:rPr>
+          <w:rFonts w:eastAsia="Times New Roman" w:cstheme="minorHAnsi"/>
+          <w:color w:val="000000"/>
+          <w:sz w:val="24"/>
+          <w:szCs w:val="24"/>
+        </w:rPr>
+        <w:t>('</w:t>
+      </w:r>
+      <w:proofErr w:type="spellStart"/>
+      <w:proofErr w:type="gramStart"/>
+      <w:r>
+        <w:rPr>
+          <w:rFonts w:eastAsia="Times New Roman" w:cstheme="minorHAnsi"/>
+          <w:color w:val="000000"/>
+          <w:sz w:val="24"/>
+          <w:szCs w:val="24"/>
+        </w:rPr>
+        <w:t>client.email</w:t>
+      </w:r>
+      <w:proofErr w:type="spellEnd"/>
+      <w:proofErr w:type="gramEnd"/>
+      <w:r>
+        <w:rPr>
+          <w:rFonts w:eastAsia="Times New Roman" w:cstheme="minorHAnsi"/>
+          <w:color w:val="000000"/>
+          <w:sz w:val="24"/>
+          <w:szCs w:val="24"/>
+        </w:rPr>
+        <w:t>')}}</w:t>
       </w:r>
     </w:p>
     <w:sectPr>
@@ -2441,7 +3604,7 @@
 </file>
 
 <file path=word/numbering.xml><?xml version="1.0" encoding="utf-8"?>
-<w:numbering xmlns:wpc="http://schemas.microsoft.com/office/word/2010/wordprocessingCanvas" xmlns:cx="http://schemas.microsoft.com/office/drawing/2014/chartex" xmlns:cx1="http://schemas.microsoft.com/office/drawing/2015/9/8/chartex" xmlns:mc="http://schemas.openxmlformats.org/markup-compatibility/2006" xmlns:o="urn:schemas-microsoft-com:office:office" xmlns:r="http://schemas.openxmlformats.org/officeDocument/2006/relationships" xmlns:m="http://schemas.openxmlformats.org/officeDocument/2006/math" xmlns:v="urn:schemas-microsoft-com:vml" xmlns:wp14="http://schemas.microsoft.com/office/word/2010/wordprocessingDrawing" xmlns:wp="http://schemas.openxmlformats.org/drawingml/2006/wordprocessingDrawing" xmlns:w10="urn:schemas-microsoft-com:office:word" xmlns:w="http://schemas.openxmlformats.org/wordprocessingml/2006/main" xmlns:w14="http://schemas.microsoft.com/office/word/2010/wordml" xmlns:w15="http://schemas.microsoft.com/office/word/2012/wordml" xmlns:w16se="http://schemas.microsoft.com/office/word/2015/wordml/symex" xmlns:wpg="http://schemas.microsoft.com/office/word/2010/wordprocessingGroup" xmlns:wpi="http://schemas.microsoft.com/office/word/2010/wordprocessingInk" xmlns:wne="http://schemas.microsoft.com/office/word/2006/wordml" xmlns:wps="http://schemas.microsoft.com/office/word/2010/wordprocessingShape" mc:Ignorable="w14 w15 w16se wp14">
+<w:numbering xmlns:wpc="http://schemas.microsoft.com/office/word/2010/wordprocessingCanvas" xmlns:cx="http://schemas.microsoft.com/office/drawing/2014/chartex" xmlns:cx1="http://schemas.microsoft.com/office/drawing/2015/9/8/chartex" xmlns:cx2="http://schemas.microsoft.com/office/drawing/2015/10/21/chartex" xmlns:cx3="http://schemas.microsoft.com/office/drawing/2016/5/9/chartex" xmlns:cx4="http://schemas.microsoft.com/office/drawing/2016/5/10/chartex" xmlns:cx5="http://schemas.microsoft.com/office/drawing/2016/5/11/chartex" xmlns:cx6="http://schemas.microsoft.com/office/drawing/2016/5/12/chartex" xmlns:cx7="http://schemas.microsoft.com/office/drawing/2016/5/13/chartex" xmlns:cx8="http://schemas.microsoft.com/office/drawing/2016/5/14/chartex" xmlns:mc="http://schemas.openxmlformats.org/markup-compatibility/2006" xmlns:aink="http://schemas.microsoft.com/office/drawing/2016/ink" xmlns:am3d="http://schemas.microsoft.com/office/drawing/2017/model3d" xmlns:o="urn:schemas-microsoft-com:office:office" xmlns:r="http://schemas.openxmlformats.org/officeDocument/2006/relationships" xmlns:m="http://schemas.openxmlformats.org/officeDocument/2006/math" xmlns:v="urn:schemas-microsoft-com:vml" xmlns:wp14="http://schemas.microsoft.com/office/word/2010/wordprocessingDrawing" xmlns:wp="http://schemas.openxmlformats.org/drawingml/2006/wordprocessingDrawing" xmlns:w10="urn:schemas-microsoft-com:office:word" xmlns:w="http://schemas.openxmlformats.org/wordprocessingml/2006/main" xmlns:w14="http://schemas.microsoft.com/office/word/2010/wordml" xmlns:w15="http://schemas.microsoft.com/office/word/2012/wordml" xmlns:w16cex="http://schemas.microsoft.com/office/word/2018/wordml/cex" xmlns:w16cid="http://schemas.microsoft.com/office/word/2016/wordml/cid" xmlns:w16="http://schemas.microsoft.com/office/word/2018/wordml" xmlns:w16se="http://schemas.microsoft.com/office/word/2015/wordml/symex" xmlns:wpg="http://schemas.microsoft.com/office/word/2010/wordprocessingGroup" xmlns:wpi="http://schemas.microsoft.com/office/word/2010/wordprocessingInk" xmlns:wne="http://schemas.microsoft.com/office/word/2006/wordml" xmlns:wps="http://schemas.microsoft.com/office/word/2010/wordprocessingShape" mc:Ignorable="w14 w15 w16se w16cid w16 w16cex wp14">
   <w:abstractNum w:abstractNumId="0" w15:restartNumberingAfterBreak="0">
     <w:nsid w:val="48066054"/>
     <w:multiLevelType w:val="multilevel"/>
@@ -2598,7 +3761,7 @@
 </file>
 
 <file path=word/styles.xml><?xml version="1.0" encoding="utf-8"?>
-<w:styles xmlns:mc="http://schemas.openxmlformats.org/markup-compatibility/2006" xmlns:r="http://schemas.openxmlformats.org/officeDocument/2006/relationships" xmlns:w="http://schemas.openxmlformats.org/wordprocessingml/2006/main" xmlns:w14="http://schemas.microsoft.com/office/word/2010/wordml" xmlns:w15="http://schemas.microsoft.com/office/word/2012/wordml" xmlns:w16se="http://schemas.microsoft.com/office/word/2015/wordml/symex" mc:Ignorable="w14 w15 w16se">
+<w:styles xmlns:mc="http://schemas.openxmlformats.org/markup-compatibility/2006" xmlns:r="http://schemas.openxmlformats.org/officeDocument/2006/relationships" xmlns:w="http://schemas.openxmlformats.org/wordprocessingml/2006/main" xmlns:w14="http://schemas.microsoft.com/office/word/2010/wordml" xmlns:w15="http://schemas.microsoft.com/office/word/2012/wordml" xmlns:w16cex="http://schemas.microsoft.com/office/word/2018/wordml/cex" xmlns:w16cid="http://schemas.microsoft.com/office/word/2016/wordml/cid" xmlns:w16="http://schemas.microsoft.com/office/word/2018/wordml" xmlns:w16se="http://schemas.microsoft.com/office/word/2015/wordml/symex" mc:Ignorable="w14 w15 w16se w16cid w16 w16cex">
   <w:docDefaults>
     <w:rPrDefault>
       <w:rPr>
@@ -2614,7 +3777,7 @@
       </w:pPr>
     </w:pPrDefault>
   </w:docDefaults>
-  <w:latentStyles w:defLockedState="0" w:defUIPriority="99" w:defSemiHidden="0" w:defUnhideWhenUsed="0" w:defQFormat="0" w:count="371">
+  <w:latentStyles w:defLockedState="0" w:defUIPriority="99" w:defSemiHidden="0" w:defUnhideWhenUsed="0" w:defQFormat="0" w:count="376">
     <w:lsdException w:name="Normal" w:uiPriority="0" w:qFormat="1"/>
     <w:lsdException w:name="heading 1" w:uiPriority="9" w:qFormat="1"/>
     <w:lsdException w:name="heading 2" w:semiHidden="1" w:uiPriority="9" w:unhideWhenUsed="1" w:qFormat="1"/>
@@ -2720,7 +3883,6 @@
     <w:lsdException w:name="HTML Sample" w:semiHidden="1" w:unhideWhenUsed="1"/>
     <w:lsdException w:name="HTML Typewriter" w:semiHidden="1" w:unhideWhenUsed="1"/>
     <w:lsdException w:name="HTML Variable" w:semiHidden="1" w:unhideWhenUsed="1"/>
-    <w:lsdException w:name="Normal Table" w:semiHidden="1" w:unhideWhenUsed="1"/>
     <w:lsdException w:name="annotation subject" w:semiHidden="1" w:unhideWhenUsed="1"/>
     <w:lsdException w:name="No List" w:semiHidden="1" w:unhideWhenUsed="1"/>
     <w:lsdException w:name="Outline List 1" w:semiHidden="1" w:unhideWhenUsed="1"/>
@@ -2763,11 +3925,8 @@
     <w:lsdException w:name="Table Contemporary" w:semiHidden="1" w:unhideWhenUsed="1"/>
     <w:lsdException w:name="Table Elegant" w:semiHidden="1" w:unhideWhenUsed="1"/>
     <w:lsdException w:name="Table Professional" w:semiHidden="1" w:unhideWhenUsed="1"/>
-    <w:lsdException w:name="Table Subtle 1" w:semiHidden="1" w:unhideWhenUsed="1"/>
     <w:lsdException w:name="Table Subtle 2" w:semiHidden="1" w:unhideWhenUsed="1"/>
     <w:lsdException w:name="Table Web 1" w:semiHidden="1" w:unhideWhenUsed="1"/>
-    <w:lsdException w:name="Table Web 2" w:semiHidden="1" w:unhideWhenUsed="1"/>
-    <w:lsdException w:name="Table Web 3" w:semiHidden="1" w:unhideWhenUsed="1"/>
     <w:lsdException w:name="Balloon Text" w:semiHidden="1" w:unhideWhenUsed="1"/>
     <w:lsdException w:name="Table Grid" w:uiPriority="39"/>
     <w:lsdException w:name="Table Theme" w:semiHidden="1" w:unhideWhenUsed="1"/>
@@ -2986,6 +4145,11 @@
     <w:lsdException w:name="List Table 5 Dark Accent 6" w:uiPriority="50"/>
     <w:lsdException w:name="List Table 6 Colorful Accent 6" w:uiPriority="51"/>
     <w:lsdException w:name="List Table 7 Colorful Accent 6" w:uiPriority="52"/>
+    <w:lsdException w:name="Mention" w:semiHidden="1" w:unhideWhenUsed="1"/>
+    <w:lsdException w:name="Smart Hyperlink" w:semiHidden="1" w:unhideWhenUsed="1"/>
+    <w:lsdException w:name="Hashtag" w:semiHidden="1" w:unhideWhenUsed="1"/>
+    <w:lsdException w:name="Unresolved Mention" w:semiHidden="1" w:unhideWhenUsed="1"/>
+    <w:lsdException w:name="Smart Link" w:semiHidden="1" w:unhideWhenUsed="1"/>
   </w:latentStyles>
   <w:style w:type="paragraph" w:default="1" w:styleId="Normal">
     <w:name w:val="Normal"/>

</xml_diff>

<commit_message>
MVP of changes letter fully tested
</commit_message>
<xml_diff>
--- a/docassemble/ssareportchangesletter/data/templates/ssa_report_change.docx
+++ b/docassemble/ssareportchangesletter/data/templates/ssa_report_change.docx
@@ -285,7 +285,7 @@
           <w:sz w:val="24"/>
           <w:szCs w:val="24"/>
         </w:rPr>
-        <w:t>After you sign (and date?) your letter, make a copy for yourself. Keep the copy in a safe place.</w:t>
+        <w:t>After you sign and date your letter, make a copy for yourself. Keep the copy in a safe place.</w:t>
       </w:r>
     </w:p>
     <w:p>
@@ -629,6 +629,17 @@
           <w:szCs w:val="24"/>
         </w:rPr>
       </w:pPr>
+    </w:p>
+    <w:p>
+      <w:pPr>
+        <w:spacing w:after="200" w:line="240" w:lineRule="auto"/>
+        <w:rPr>
+          <w:rFonts w:eastAsia="Times New Roman" w:cstheme="minorHAnsi"/>
+          <w:color w:val="000000"/>
+          <w:sz w:val="24"/>
+          <w:szCs w:val="24"/>
+        </w:rPr>
+      </w:pPr>
       <w:r>
         <w:rPr>
           <w:rFonts w:eastAsia="Times New Roman" w:cstheme="minorHAnsi"/>
@@ -774,17 +785,6 @@
         </w:rPr>
         <w:t>}</w:t>
       </w:r>
-    </w:p>
-    <w:p>
-      <w:pPr>
-        <w:spacing w:after="200" w:line="240" w:lineRule="auto"/>
-        <w:rPr>
-          <w:rFonts w:eastAsia="Times New Roman" w:cstheme="minorHAnsi"/>
-          <w:color w:val="000000"/>
-          <w:sz w:val="24"/>
-          <w:szCs w:val="24"/>
-        </w:rPr>
-      </w:pPr>
     </w:p>
     <w:p>
       <w:pPr>
@@ -2962,45 +2962,14 @@
           <w:szCs w:val="24"/>
         </w:rPr>
       </w:pPr>
-      <w:proofErr w:type="gramStart"/>
-      <w:r>
-        <w:rPr>
-          <w:rFonts w:eastAsia="Times New Roman" w:cstheme="minorHAnsi"/>
-          <w:color w:val="000000"/>
-          <w:sz w:val="24"/>
-          <w:szCs w:val="24"/>
-        </w:rPr>
-        <w:t xml:space="preserve">{{ </w:t>
-      </w:r>
-      <w:proofErr w:type="spellStart"/>
-      <w:r>
-        <w:rPr>
-          <w:rFonts w:eastAsia="Times New Roman" w:cstheme="minorHAnsi"/>
-          <w:color w:val="000000"/>
-          <w:sz w:val="24"/>
-          <w:szCs w:val="24"/>
-        </w:rPr>
-        <w:t>changes</w:t>
-      </w:r>
-      <w:proofErr w:type="gramEnd"/>
-      <w:r>
-        <w:rPr>
-          <w:rFonts w:eastAsia="Times New Roman" w:cstheme="minorHAnsi"/>
-          <w:color w:val="000000"/>
-          <w:sz w:val="24"/>
-          <w:szCs w:val="24"/>
-        </w:rPr>
-        <w:t>_details</w:t>
-      </w:r>
-      <w:proofErr w:type="spellEnd"/>
-      <w:r>
-        <w:rPr>
-          <w:rFonts w:eastAsia="Times New Roman" w:cstheme="minorHAnsi"/>
-          <w:color w:val="000000"/>
-          <w:sz w:val="24"/>
-          <w:szCs w:val="24"/>
-        </w:rPr>
-        <w:t>}}</w:t>
+      <w:r>
+        <w:rPr>
+          <w:rFonts w:eastAsia="Times New Roman" w:cstheme="minorHAnsi"/>
+          <w:color w:val="000000"/>
+          <w:sz w:val="24"/>
+          <w:szCs w:val="24"/>
+        </w:rPr>
+        <w:t>{%p endif %}</w:t>
       </w:r>
     </w:p>
     <w:p>
@@ -3014,15 +2983,6 @@
           <w:szCs w:val="24"/>
         </w:rPr>
       </w:pPr>
-      <w:r>
-        <w:rPr>
-          <w:rFonts w:eastAsia="Times New Roman" w:cstheme="minorHAnsi"/>
-          <w:color w:val="000000"/>
-          <w:sz w:val="24"/>
-          <w:szCs w:val="24"/>
-        </w:rPr>
-        <w:t>{%p endif %}</w:t>
-      </w:r>
     </w:p>
     <w:p>
       <w:pPr>
@@ -3030,6 +2990,175 @@
         <w:textAlignment w:val="baseline"/>
         <w:rPr>
           <w:rFonts w:eastAsia="Times New Roman" w:cstheme="minorHAnsi"/>
+          <w:sz w:val="24"/>
+          <w:szCs w:val="24"/>
+        </w:rPr>
+      </w:pPr>
+      <w:r>
+        <w:rPr>
+          <w:rFonts w:eastAsia="Times New Roman" w:cstheme="minorHAnsi"/>
+          <w:color w:val="000000"/>
+          <w:sz w:val="24"/>
+          <w:szCs w:val="24"/>
+        </w:rPr>
+        <w:t>{{</w:t>
+      </w:r>
+      <w:proofErr w:type="spellStart"/>
+      <w:r>
+        <w:rPr>
+          <w:rFonts w:eastAsia="Times New Roman" w:cstheme="minorHAnsi"/>
+          <w:color w:val="000000"/>
+          <w:sz w:val="24"/>
+          <w:szCs w:val="24"/>
+        </w:rPr>
+        <w:t>showifdef</w:t>
+      </w:r>
+      <w:proofErr w:type="spellEnd"/>
+      <w:r>
+        <w:rPr>
+          <w:rFonts w:eastAsia="Times New Roman" w:cstheme="minorHAnsi"/>
+          <w:color w:val="000000"/>
+          <w:sz w:val="24"/>
+          <w:szCs w:val="24"/>
+        </w:rPr>
+        <w:t>('</w:t>
+      </w:r>
+      <w:proofErr w:type="spellStart"/>
+      <w:r>
+        <w:rPr>
+          <w:rFonts w:eastAsia="Times New Roman" w:cstheme="minorHAnsi"/>
+          <w:sz w:val="24"/>
+          <w:szCs w:val="24"/>
+        </w:rPr>
+        <w:t>other_changes</w:t>
+      </w:r>
+      <w:proofErr w:type="spellEnd"/>
+      <w:r>
+        <w:rPr>
+          <w:rFonts w:eastAsia="Times New Roman" w:cstheme="minorHAnsi"/>
+          <w:sz w:val="24"/>
+          <w:szCs w:val="24"/>
+        </w:rPr>
+        <w:t>'</w:t>
+      </w:r>
+      <w:r>
+        <w:rPr>
+          <w:rFonts w:eastAsia="Times New Roman" w:cstheme="minorHAnsi"/>
+          <w:color w:val="000000"/>
+          <w:sz w:val="24"/>
+          <w:szCs w:val="24"/>
+        </w:rPr>
+        <w:t>)}}</w:t>
+      </w:r>
+    </w:p>
+    <w:p>
+      <w:pPr>
+        <w:spacing w:after="0" w:line="240" w:lineRule="auto"/>
+        <w:ind w:left="720"/>
+        <w:textAlignment w:val="baseline"/>
+        <w:rPr>
+          <w:rFonts w:eastAsia="Times New Roman" w:cstheme="minorHAnsi"/>
+          <w:sz w:val="24"/>
+          <w:szCs w:val="24"/>
+        </w:rPr>
+      </w:pPr>
+    </w:p>
+    <w:p>
+      <w:pPr>
+        <w:spacing w:after="0" w:line="240" w:lineRule="auto"/>
+        <w:textAlignment w:val="baseline"/>
+        <w:rPr>
+          <w:rFonts w:eastAsia="Times New Roman" w:cstheme="minorHAnsi"/>
+          <w:color w:val="000000"/>
+          <w:sz w:val="24"/>
+          <w:szCs w:val="24"/>
+        </w:rPr>
+      </w:pPr>
+      <w:proofErr w:type="gramStart"/>
+      <w:r>
+        <w:rPr>
+          <w:rFonts w:eastAsia="Times New Roman" w:cstheme="minorHAnsi"/>
+          <w:color w:val="000000"/>
+          <w:sz w:val="24"/>
+          <w:szCs w:val="24"/>
+        </w:rPr>
+        <w:t xml:space="preserve">{{ </w:t>
+      </w:r>
+      <w:proofErr w:type="spellStart"/>
+      <w:r>
+        <w:rPr>
+          <w:rFonts w:eastAsia="Times New Roman" w:cstheme="minorHAnsi"/>
+          <w:color w:val="000000"/>
+          <w:sz w:val="24"/>
+          <w:szCs w:val="24"/>
+        </w:rPr>
+        <w:t>showifdef</w:t>
+      </w:r>
+      <w:proofErr w:type="spellEnd"/>
+      <w:proofErr w:type="gramEnd"/>
+      <w:r>
+        <w:rPr>
+          <w:rFonts w:eastAsia="Times New Roman" w:cstheme="minorHAnsi"/>
+          <w:color w:val="000000"/>
+          <w:sz w:val="24"/>
+          <w:szCs w:val="24"/>
+        </w:rPr>
+        <w:t>('</w:t>
+      </w:r>
+      <w:proofErr w:type="spellStart"/>
+      <w:r>
+        <w:rPr>
+          <w:rFonts w:eastAsia="Times New Roman" w:cstheme="minorHAnsi"/>
+          <w:color w:val="000000"/>
+          <w:sz w:val="24"/>
+          <w:szCs w:val="24"/>
+        </w:rPr>
+        <w:t>changes_details</w:t>
+      </w:r>
+      <w:proofErr w:type="spellEnd"/>
+      <w:r>
+        <w:rPr>
+          <w:rFonts w:eastAsia="Times New Roman" w:cstheme="minorHAnsi"/>
+          <w:color w:val="000000"/>
+          <w:sz w:val="24"/>
+          <w:szCs w:val="24"/>
+        </w:rPr>
+        <w:t>'</w:t>
+      </w:r>
+      <w:r>
+        <w:rPr>
+          <w:rFonts w:eastAsia="Times New Roman" w:cstheme="minorHAnsi"/>
+          <w:color w:val="000000"/>
+          <w:sz w:val="24"/>
+          <w:szCs w:val="24"/>
+        </w:rPr>
+        <w:t>)</w:t>
+      </w:r>
+      <w:r>
+        <w:rPr>
+          <w:rFonts w:eastAsia="Times New Roman" w:cstheme="minorHAnsi"/>
+          <w:color w:val="000000"/>
+          <w:sz w:val="24"/>
+          <w:szCs w:val="24"/>
+        </w:rPr>
+        <w:t xml:space="preserve"> </w:t>
+      </w:r>
+      <w:r>
+        <w:rPr>
+          <w:rFonts w:eastAsia="Times New Roman" w:cstheme="minorHAnsi"/>
+          <w:color w:val="000000"/>
+          <w:sz w:val="24"/>
+          <w:szCs w:val="24"/>
+        </w:rPr>
+        <w:t>}}</w:t>
+      </w:r>
+    </w:p>
+    <w:p>
+      <w:pPr>
+        <w:spacing w:after="0" w:line="240" w:lineRule="auto"/>
+        <w:textAlignment w:val="baseline"/>
+        <w:rPr>
+          <w:rFonts w:eastAsia="Times New Roman" w:cstheme="minorHAnsi"/>
           <w:color w:val="000000"/>
           <w:sz w:val="24"/>
           <w:szCs w:val="24"/>
@@ -3041,74 +3170,28 @@
         <w:spacing w:after="200" w:line="240" w:lineRule="auto"/>
         <w:rPr>
           <w:rFonts w:eastAsia="Times New Roman" w:cstheme="minorHAnsi"/>
-          <w:sz w:val="24"/>
-          <w:szCs w:val="24"/>
-        </w:rPr>
-      </w:pPr>
-      <w:r>
-        <w:rPr>
-          <w:rFonts w:eastAsia="Times New Roman" w:cstheme="minorHAnsi"/>
-          <w:color w:val="000000"/>
-          <w:sz w:val="24"/>
-          <w:szCs w:val="24"/>
-        </w:rPr>
-        <w:t>{{</w:t>
-      </w:r>
-      <w:proofErr w:type="spellStart"/>
-      <w:r>
-        <w:rPr>
-          <w:rFonts w:eastAsia="Times New Roman" w:cstheme="minorHAnsi"/>
-          <w:color w:val="000000"/>
-          <w:sz w:val="24"/>
-          <w:szCs w:val="24"/>
-        </w:rPr>
-        <w:t>showifdef</w:t>
-      </w:r>
-      <w:proofErr w:type="spellEnd"/>
-      <w:r>
-        <w:rPr>
-          <w:rFonts w:eastAsia="Times New Roman" w:cstheme="minorHAnsi"/>
-          <w:color w:val="000000"/>
-          <w:sz w:val="24"/>
-          <w:szCs w:val="24"/>
-        </w:rPr>
-        <w:t>(</w:t>
-      </w:r>
-      <w:r>
-        <w:rPr>
-          <w:rFonts w:eastAsia="Times New Roman" w:cstheme="minorHAnsi"/>
-          <w:color w:val="000000"/>
-          <w:sz w:val="24"/>
-          <w:szCs w:val="24"/>
-        </w:rPr>
-        <w:t>'</w:t>
-      </w:r>
-      <w:proofErr w:type="spellStart"/>
-      <w:r>
-        <w:rPr>
-          <w:rFonts w:eastAsia="Times New Roman" w:cstheme="minorHAnsi"/>
-          <w:sz w:val="24"/>
-          <w:szCs w:val="24"/>
-        </w:rPr>
-        <w:t>other_changes</w:t>
-      </w:r>
-      <w:proofErr w:type="spellEnd"/>
-      <w:r>
-        <w:rPr>
-          <w:rFonts w:eastAsia="Times New Roman" w:cstheme="minorHAnsi"/>
-          <w:sz w:val="24"/>
-          <w:szCs w:val="24"/>
-        </w:rPr>
-        <w:t>'</w:t>
-      </w:r>
-      <w:r>
-        <w:rPr>
-          <w:rFonts w:eastAsia="Times New Roman" w:cstheme="minorHAnsi"/>
-          <w:color w:val="000000"/>
-          <w:sz w:val="24"/>
-          <w:szCs w:val="24"/>
-        </w:rPr>
-        <w:t>)}}</w:t>
+          <w:color w:val="000000"/>
+          <w:sz w:val="24"/>
+          <w:szCs w:val="24"/>
+        </w:rPr>
+      </w:pPr>
+      <w:r>
+        <w:rPr>
+          <w:rFonts w:eastAsia="Times New Roman" w:cstheme="minorHAnsi"/>
+          <w:color w:val="000000"/>
+          <w:sz w:val="24"/>
+          <w:szCs w:val="24"/>
+        </w:rPr>
+        <w:t>Please contact me if you have any questions.</w:t>
+      </w:r>
+      <w:r>
+        <w:rPr>
+          <w:rFonts w:eastAsia="Times New Roman" w:cstheme="minorHAnsi"/>
+          <w:color w:val="000000"/>
+          <w:sz w:val="24"/>
+          <w:szCs w:val="24"/>
+        </w:rPr>
+        <w:t xml:space="preserve"> </w:t>
       </w:r>
     </w:p>
     <w:p>
@@ -3116,57 +3199,10 @@
         <w:spacing w:after="200" w:line="240" w:lineRule="auto"/>
         <w:rPr>
           <w:rFonts w:eastAsia="Times New Roman" w:cstheme="minorHAnsi"/>
-          <w:color w:val="000000"/>
-          <w:sz w:val="24"/>
-          <w:szCs w:val="24"/>
-        </w:rPr>
-      </w:pPr>
-      <w:r>
-        <w:rPr>
-          <w:rFonts w:eastAsia="Times New Roman" w:cstheme="minorHAnsi"/>
-          <w:color w:val="000000"/>
-          <w:sz w:val="24"/>
-          <w:szCs w:val="24"/>
-        </w:rPr>
-        <w:t>Please contact me if you have any questions.</w:t>
-      </w:r>
-      <w:r>
-        <w:rPr>
-          <w:rFonts w:eastAsia="Times New Roman" w:cstheme="minorHAnsi"/>
-          <w:color w:val="000000"/>
-          <w:sz w:val="24"/>
-          <w:szCs w:val="24"/>
-        </w:rPr>
-        <w:t xml:space="preserve"> </w:t>
-      </w:r>
-    </w:p>
-    <w:p>
-      <w:pPr>
-        <w:spacing w:after="200" w:line="240" w:lineRule="auto"/>
-        <w:rPr>
-          <w:rFonts w:eastAsia="Times New Roman" w:cstheme="minorHAnsi"/>
-          <w:sz w:val="24"/>
-          <w:szCs w:val="24"/>
-        </w:rPr>
-      </w:pPr>
-    </w:p>
-    <w:p>
-      <w:pPr>
-        <w:spacing w:after="200" w:line="240" w:lineRule="auto"/>
-        <w:rPr>
-          <w:rFonts w:eastAsia="Times New Roman" w:cstheme="minorHAnsi"/>
-          <w:sz w:val="24"/>
-          <w:szCs w:val="24"/>
-        </w:rPr>
-      </w:pPr>
-      <w:r>
-        <w:rPr>
-          <w:rFonts w:eastAsia="Times New Roman" w:cstheme="minorHAnsi"/>
-          <w:sz w:val="24"/>
-          <w:szCs w:val="24"/>
-        </w:rPr>
-        <w:tab/>
-      </w:r>
+          <w:sz w:val="24"/>
+          <w:szCs w:val="24"/>
+        </w:rPr>
+      </w:pPr>
       <w:r>
         <w:rPr>
           <w:rFonts w:eastAsia="Times New Roman" w:cstheme="minorHAnsi"/>
@@ -3290,6 +3326,78 @@
         </w:rPr>
         <w:tab/>
       </w:r>
+      <w:proofErr w:type="gramStart"/>
+      <w:r>
+        <w:rPr>
+          <w:rFonts w:eastAsia="Times New Roman" w:cstheme="minorHAnsi"/>
+          <w:sz w:val="24"/>
+          <w:szCs w:val="24"/>
+        </w:rPr>
+        <w:t>{</w:t>
+      </w:r>
+      <w:r>
+        <w:rPr>
+          <w:rFonts w:eastAsia="Times New Roman" w:cstheme="minorHAnsi"/>
+          <w:sz w:val="24"/>
+          <w:szCs w:val="24"/>
+        </w:rPr>
+        <w:t xml:space="preserve">{ </w:t>
+      </w:r>
+      <w:proofErr w:type="spellStart"/>
+      <w:r>
+        <w:rPr>
+          <w:rFonts w:eastAsia="Times New Roman" w:cstheme="minorHAnsi"/>
+          <w:sz w:val="24"/>
+          <w:szCs w:val="24"/>
+        </w:rPr>
+        <w:t>showifdef</w:t>
+      </w:r>
+      <w:proofErr w:type="spellEnd"/>
+      <w:proofErr w:type="gramEnd"/>
+      <w:r>
+        <w:rPr>
+          <w:rFonts w:eastAsia="Times New Roman" w:cstheme="minorHAnsi"/>
+          <w:sz w:val="24"/>
+          <w:szCs w:val="24"/>
+        </w:rPr>
+        <w:t>('</w:t>
+      </w:r>
+      <w:proofErr w:type="spellStart"/>
+      <w:r>
+        <w:rPr>
+          <w:rFonts w:eastAsia="Times New Roman" w:cstheme="minorHAnsi"/>
+          <w:sz w:val="24"/>
+          <w:szCs w:val="24"/>
+        </w:rPr>
+        <w:t>client.signature</w:t>
+      </w:r>
+      <w:proofErr w:type="spellEnd"/>
+      <w:r>
+        <w:rPr>
+          <w:rFonts w:eastAsia="Times New Roman" w:cstheme="minorHAnsi"/>
+          <w:sz w:val="24"/>
+          <w:szCs w:val="24"/>
+        </w:rPr>
+        <w:t>') }</w:t>
+      </w:r>
+      <w:r>
+        <w:rPr>
+          <w:rFonts w:eastAsia="Times New Roman" w:cstheme="minorHAnsi"/>
+          <w:sz w:val="24"/>
+          <w:szCs w:val="24"/>
+        </w:rPr>
+        <w:t>}</w:t>
+      </w:r>
+    </w:p>
+    <w:p>
+      <w:pPr>
+        <w:spacing w:after="200" w:line="240" w:lineRule="auto"/>
+        <w:rPr>
+          <w:rFonts w:eastAsia="Times New Roman" w:cstheme="minorHAnsi"/>
+          <w:sz w:val="24"/>
+          <w:szCs w:val="24"/>
+        </w:rPr>
+      </w:pPr>
       <w:r>
         <w:rPr>
           <w:rFonts w:eastAsia="Times New Roman" w:cstheme="minorHAnsi"/>
@@ -3298,243 +3406,155 @@
         </w:rPr>
         <w:tab/>
       </w:r>
+      <w:r>
+        <w:rPr>
+          <w:rFonts w:eastAsia="Times New Roman" w:cstheme="minorHAnsi"/>
+          <w:sz w:val="24"/>
+          <w:szCs w:val="24"/>
+        </w:rPr>
+        <w:tab/>
+      </w:r>
+      <w:r>
+        <w:rPr>
+          <w:rFonts w:eastAsia="Times New Roman" w:cstheme="minorHAnsi"/>
+          <w:sz w:val="24"/>
+          <w:szCs w:val="24"/>
+        </w:rPr>
+        <w:tab/>
+      </w:r>
+      <w:r>
+        <w:rPr>
+          <w:rFonts w:eastAsia="Times New Roman" w:cstheme="minorHAnsi"/>
+          <w:sz w:val="24"/>
+          <w:szCs w:val="24"/>
+        </w:rPr>
+        <w:tab/>
+      </w:r>
+      <w:r>
+        <w:rPr>
+          <w:rFonts w:eastAsia="Times New Roman" w:cstheme="minorHAnsi"/>
+          <w:sz w:val="24"/>
+          <w:szCs w:val="24"/>
+        </w:rPr>
+        <w:tab/>
+      </w:r>
+      <w:r>
+        <w:rPr>
+          <w:rFonts w:eastAsia="Times New Roman" w:cstheme="minorHAnsi"/>
+          <w:sz w:val="24"/>
+          <w:szCs w:val="24"/>
+        </w:rPr>
+        <w:tab/>
+      </w:r>
+      <w:r>
+        <w:rPr>
+          <w:rFonts w:eastAsia="Times New Roman" w:cstheme="minorHAnsi"/>
+          <w:sz w:val="24"/>
+          <w:szCs w:val="24"/>
+        </w:rPr>
+        <w:tab/>
+      </w:r>
+      <w:r>
+        <w:rPr>
+          <w:rFonts w:eastAsia="Times New Roman" w:cstheme="minorHAnsi"/>
+          <w:sz w:val="24"/>
+          <w:szCs w:val="24"/>
+        </w:rPr>
+        <w:t>{</w:t>
+      </w:r>
+      <w:r>
+        <w:rPr>
+          <w:rFonts w:eastAsia="Times New Roman" w:cstheme="minorHAnsi"/>
+          <w:sz w:val="24"/>
+          <w:szCs w:val="24"/>
+        </w:rPr>
+        <w:t>{client}</w:t>
+      </w:r>
+      <w:r>
+        <w:rPr>
+          <w:rFonts w:eastAsia="Times New Roman" w:cstheme="minorHAnsi"/>
+          <w:sz w:val="24"/>
+          <w:szCs w:val="24"/>
+        </w:rPr>
+        <w:t>}</w:t>
+      </w:r>
+    </w:p>
+    <w:p>
+      <w:pPr>
+        <w:spacing w:after="200" w:line="240" w:lineRule="auto"/>
+        <w:ind w:left="5040"/>
+        <w:rPr>
+          <w:rFonts w:eastAsia="Times New Roman" w:cstheme="minorHAnsi"/>
+          <w:color w:val="000000"/>
+          <w:sz w:val="24"/>
+          <w:szCs w:val="24"/>
+        </w:rPr>
+      </w:pPr>
+      <w:r>
+        <w:rPr>
+          <w:rFonts w:eastAsia="Times New Roman" w:cstheme="minorHAnsi"/>
+          <w:color w:val="000000"/>
+          <w:sz w:val="24"/>
+          <w:szCs w:val="24"/>
+        </w:rPr>
+        <w:t>{{</w:t>
+      </w:r>
+      <w:proofErr w:type="spellStart"/>
+      <w:r>
+        <w:rPr>
+          <w:rFonts w:eastAsia="Times New Roman" w:cstheme="minorHAnsi"/>
+          <w:color w:val="000000"/>
+          <w:sz w:val="24"/>
+          <w:szCs w:val="24"/>
+        </w:rPr>
+        <w:t>showifdef</w:t>
+      </w:r>
+      <w:proofErr w:type="spellEnd"/>
+      <w:r>
+        <w:rPr>
+          <w:rFonts w:eastAsia="Times New Roman" w:cstheme="minorHAnsi"/>
+          <w:color w:val="000000"/>
+          <w:sz w:val="24"/>
+          <w:szCs w:val="24"/>
+        </w:rPr>
+        <w:t>('</w:t>
+      </w:r>
+      <w:proofErr w:type="spellStart"/>
       <w:proofErr w:type="gramStart"/>
       <w:r>
         <w:rPr>
           <w:rFonts w:eastAsia="Times New Roman" w:cstheme="minorHAnsi"/>
-          <w:sz w:val="24"/>
-          <w:szCs w:val="24"/>
-        </w:rPr>
-        <w:t>{</w:t>
-      </w:r>
-      <w:r>
-        <w:rPr>
-          <w:rFonts w:eastAsia="Times New Roman" w:cstheme="minorHAnsi"/>
-          <w:sz w:val="24"/>
-          <w:szCs w:val="24"/>
-        </w:rPr>
-        <w:t xml:space="preserve">{ </w:t>
-      </w:r>
-      <w:proofErr w:type="spellStart"/>
-      <w:r>
-        <w:rPr>
-          <w:rFonts w:eastAsia="Times New Roman" w:cstheme="minorHAnsi"/>
-          <w:sz w:val="24"/>
-          <w:szCs w:val="24"/>
-        </w:rPr>
-        <w:t>showifdef</w:t>
-      </w:r>
-      <w:proofErr w:type="spellEnd"/>
+          <w:color w:val="000000"/>
+          <w:sz w:val="24"/>
+          <w:szCs w:val="24"/>
+        </w:rPr>
+        <w:t>client.phone</w:t>
+      </w:r>
       <w:proofErr w:type="gramEnd"/>
       <w:r>
         <w:rPr>
           <w:rFonts w:eastAsia="Times New Roman" w:cstheme="minorHAnsi"/>
-          <w:sz w:val="24"/>
-          <w:szCs w:val="24"/>
-        </w:rPr>
-        <w:t>('</w:t>
-      </w:r>
-      <w:proofErr w:type="spellStart"/>
-      <w:r>
-        <w:rPr>
-          <w:rFonts w:eastAsia="Times New Roman" w:cstheme="minorHAnsi"/>
-          <w:sz w:val="24"/>
-          <w:szCs w:val="24"/>
-        </w:rPr>
-        <w:t>client.signature</w:t>
-      </w:r>
-      <w:proofErr w:type="spellEnd"/>
-      <w:r>
-        <w:rPr>
-          <w:rFonts w:eastAsia="Times New Roman" w:cstheme="minorHAnsi"/>
-          <w:sz w:val="24"/>
-          <w:szCs w:val="24"/>
-        </w:rPr>
-        <w:t>') }</w:t>
-      </w:r>
-      <w:r>
-        <w:rPr>
-          <w:rFonts w:eastAsia="Times New Roman" w:cstheme="minorHAnsi"/>
-          <w:sz w:val="24"/>
-          <w:szCs w:val="24"/>
-        </w:rPr>
-        <w:t>}</w:t>
+          <w:color w:val="000000"/>
+          <w:sz w:val="24"/>
+          <w:szCs w:val="24"/>
+        </w:rPr>
+        <w:t>_number</w:t>
+      </w:r>
+      <w:proofErr w:type="spellEnd"/>
+      <w:r>
+        <w:rPr>
+          <w:rFonts w:eastAsia="Times New Roman" w:cstheme="minorHAnsi"/>
+          <w:color w:val="000000"/>
+          <w:sz w:val="24"/>
+          <w:szCs w:val="24"/>
+        </w:rPr>
+        <w:t>')}}</w:t>
       </w:r>
     </w:p>
     <w:p>
       <w:pPr>
         <w:spacing w:after="200" w:line="240" w:lineRule="auto"/>
-        <w:rPr>
-          <w:rFonts w:eastAsia="Times New Roman" w:cstheme="minorHAnsi"/>
-          <w:sz w:val="24"/>
-          <w:szCs w:val="24"/>
-        </w:rPr>
-      </w:pPr>
-      <w:r>
-        <w:rPr>
-          <w:rFonts w:eastAsia="Times New Roman" w:cstheme="minorHAnsi"/>
-          <w:sz w:val="24"/>
-          <w:szCs w:val="24"/>
-        </w:rPr>
-        <w:tab/>
-      </w:r>
-      <w:r>
-        <w:rPr>
-          <w:rFonts w:eastAsia="Times New Roman" w:cstheme="minorHAnsi"/>
-          <w:sz w:val="24"/>
-          <w:szCs w:val="24"/>
-        </w:rPr>
-        <w:tab/>
-      </w:r>
-      <w:r>
-        <w:rPr>
-          <w:rFonts w:eastAsia="Times New Roman" w:cstheme="minorHAnsi"/>
-          <w:sz w:val="24"/>
-          <w:szCs w:val="24"/>
-        </w:rPr>
-        <w:tab/>
-      </w:r>
-      <w:r>
-        <w:rPr>
-          <w:rFonts w:eastAsia="Times New Roman" w:cstheme="minorHAnsi"/>
-          <w:sz w:val="24"/>
-          <w:szCs w:val="24"/>
-        </w:rPr>
-        <w:tab/>
-      </w:r>
-      <w:r>
-        <w:rPr>
-          <w:rFonts w:eastAsia="Times New Roman" w:cstheme="minorHAnsi"/>
-          <w:sz w:val="24"/>
-          <w:szCs w:val="24"/>
-        </w:rPr>
-        <w:tab/>
-      </w:r>
-      <w:r>
-        <w:rPr>
-          <w:rFonts w:eastAsia="Times New Roman" w:cstheme="minorHAnsi"/>
-          <w:sz w:val="24"/>
-          <w:szCs w:val="24"/>
-        </w:rPr>
-        <w:tab/>
-      </w:r>
-      <w:r>
-        <w:rPr>
-          <w:rFonts w:eastAsia="Times New Roman" w:cstheme="minorHAnsi"/>
-          <w:sz w:val="24"/>
-          <w:szCs w:val="24"/>
-        </w:rPr>
-        <w:tab/>
-      </w:r>
-      <w:r>
-        <w:rPr>
-          <w:rFonts w:eastAsia="Times New Roman" w:cstheme="minorHAnsi"/>
-          <w:sz w:val="24"/>
-          <w:szCs w:val="24"/>
-        </w:rPr>
-        <w:tab/>
-      </w:r>
-      <w:r>
-        <w:rPr>
-          <w:rFonts w:eastAsia="Times New Roman" w:cstheme="minorHAnsi"/>
-          <w:sz w:val="24"/>
-          <w:szCs w:val="24"/>
-        </w:rPr>
-        <w:t>{</w:t>
-      </w:r>
-      <w:r>
-        <w:rPr>
-          <w:rFonts w:eastAsia="Times New Roman" w:cstheme="minorHAnsi"/>
-          <w:sz w:val="24"/>
-          <w:szCs w:val="24"/>
-        </w:rPr>
-        <w:t>{client}</w:t>
-      </w:r>
-      <w:r>
-        <w:rPr>
-          <w:rFonts w:eastAsia="Times New Roman" w:cstheme="minorHAnsi"/>
-          <w:sz w:val="24"/>
-          <w:szCs w:val="24"/>
-        </w:rPr>
-        <w:t>}</w:t>
-      </w:r>
-    </w:p>
-    <w:p>
-      <w:pPr>
-        <w:spacing w:after="200" w:line="240" w:lineRule="auto"/>
-        <w:ind w:left="5040" w:firstLine="720"/>
-        <w:rPr>
-          <w:rFonts w:eastAsia="Times New Roman" w:cstheme="minorHAnsi"/>
-          <w:color w:val="000000"/>
-          <w:sz w:val="24"/>
-          <w:szCs w:val="24"/>
-        </w:rPr>
-      </w:pPr>
-      <w:r>
-        <w:rPr>
-          <w:rFonts w:eastAsia="Times New Roman" w:cstheme="minorHAnsi"/>
-          <w:color w:val="000000"/>
-          <w:sz w:val="24"/>
-          <w:szCs w:val="24"/>
-        </w:rPr>
-        <w:t>{{</w:t>
-      </w:r>
-      <w:proofErr w:type="spellStart"/>
-      <w:r>
-        <w:rPr>
-          <w:rFonts w:eastAsia="Times New Roman" w:cstheme="minorHAnsi"/>
-          <w:color w:val="000000"/>
-          <w:sz w:val="24"/>
-          <w:szCs w:val="24"/>
-        </w:rPr>
-        <w:t>showifdef</w:t>
-      </w:r>
-      <w:proofErr w:type="spellEnd"/>
-      <w:r>
-        <w:rPr>
-          <w:rFonts w:eastAsia="Times New Roman" w:cstheme="minorHAnsi"/>
-          <w:color w:val="000000"/>
-          <w:sz w:val="24"/>
-          <w:szCs w:val="24"/>
-        </w:rPr>
-        <w:t>('</w:t>
-      </w:r>
-      <w:proofErr w:type="spellStart"/>
-      <w:proofErr w:type="gramStart"/>
-      <w:r>
-        <w:rPr>
-          <w:rFonts w:eastAsia="Times New Roman" w:cstheme="minorHAnsi"/>
-          <w:color w:val="000000"/>
-          <w:sz w:val="24"/>
-          <w:szCs w:val="24"/>
-        </w:rPr>
-        <w:t>client.phone</w:t>
-      </w:r>
-      <w:proofErr w:type="gramEnd"/>
-      <w:r>
-        <w:rPr>
-          <w:rFonts w:eastAsia="Times New Roman" w:cstheme="minorHAnsi"/>
-          <w:color w:val="000000"/>
-          <w:sz w:val="24"/>
-          <w:szCs w:val="24"/>
-        </w:rPr>
-        <w:t>_number</w:t>
-      </w:r>
-      <w:proofErr w:type="spellEnd"/>
-      <w:r>
-        <w:rPr>
-          <w:rFonts w:eastAsia="Times New Roman" w:cstheme="minorHAnsi"/>
-          <w:color w:val="000000"/>
-          <w:sz w:val="24"/>
-          <w:szCs w:val="24"/>
-        </w:rPr>
-        <w:t>')}}</w:t>
-      </w:r>
-    </w:p>
-    <w:p>
-      <w:pPr>
-        <w:spacing w:after="200" w:line="240" w:lineRule="auto"/>
-        <w:ind w:left="5040" w:firstLine="720"/>
+        <w:ind w:left="4320" w:firstLine="720"/>
         <w:rPr>
           <w:rFonts w:eastAsia="Times New Roman" w:cstheme="minorHAnsi"/>
           <w:sz w:val="24"/>
@@ -3754,8 +3774,124 @@
       </w:rPr>
     </w:lvl>
   </w:abstractNum>
+  <w:abstractNum w:abstractNumId="1" w15:restartNumberingAfterBreak="0">
+    <w:nsid w:val="50C44844"/>
+    <w:multiLevelType w:val="hybridMultilevel"/>
+    <w:tmpl w:val="3A7635F6"/>
+    <w:lvl w:ilvl="0" w:tplc="04090001">
+      <w:start w:val="1"/>
+      <w:numFmt w:val="bullet"/>
+      <w:lvlText w:val=""/>
+      <w:lvlJc w:val="left"/>
+      <w:pPr>
+        <w:ind w:left="720" w:hanging="360"/>
+      </w:pPr>
+      <w:rPr>
+        <w:rFonts w:ascii="Symbol" w:hAnsi="Symbol" w:hint="default"/>
+      </w:rPr>
+    </w:lvl>
+    <w:lvl w:ilvl="1" w:tplc="04090003" w:tentative="1">
+      <w:start w:val="1"/>
+      <w:numFmt w:val="bullet"/>
+      <w:lvlText w:val="o"/>
+      <w:lvlJc w:val="left"/>
+      <w:pPr>
+        <w:ind w:left="1440" w:hanging="360"/>
+      </w:pPr>
+      <w:rPr>
+        <w:rFonts w:ascii="Courier New" w:hAnsi="Courier New" w:cs="Courier New" w:hint="default"/>
+      </w:rPr>
+    </w:lvl>
+    <w:lvl w:ilvl="2" w:tplc="04090005" w:tentative="1">
+      <w:start w:val="1"/>
+      <w:numFmt w:val="bullet"/>
+      <w:lvlText w:val=""/>
+      <w:lvlJc w:val="left"/>
+      <w:pPr>
+        <w:ind w:left="2160" w:hanging="360"/>
+      </w:pPr>
+      <w:rPr>
+        <w:rFonts w:ascii="Wingdings" w:hAnsi="Wingdings" w:hint="default"/>
+      </w:rPr>
+    </w:lvl>
+    <w:lvl w:ilvl="3" w:tplc="04090001" w:tentative="1">
+      <w:start w:val="1"/>
+      <w:numFmt w:val="bullet"/>
+      <w:lvlText w:val=""/>
+      <w:lvlJc w:val="left"/>
+      <w:pPr>
+        <w:ind w:left="2880" w:hanging="360"/>
+      </w:pPr>
+      <w:rPr>
+        <w:rFonts w:ascii="Symbol" w:hAnsi="Symbol" w:hint="default"/>
+      </w:rPr>
+    </w:lvl>
+    <w:lvl w:ilvl="4" w:tplc="04090003" w:tentative="1">
+      <w:start w:val="1"/>
+      <w:numFmt w:val="bullet"/>
+      <w:lvlText w:val="o"/>
+      <w:lvlJc w:val="left"/>
+      <w:pPr>
+        <w:ind w:left="3600" w:hanging="360"/>
+      </w:pPr>
+      <w:rPr>
+        <w:rFonts w:ascii="Courier New" w:hAnsi="Courier New" w:cs="Courier New" w:hint="default"/>
+      </w:rPr>
+    </w:lvl>
+    <w:lvl w:ilvl="5" w:tplc="04090005" w:tentative="1">
+      <w:start w:val="1"/>
+      <w:numFmt w:val="bullet"/>
+      <w:lvlText w:val=""/>
+      <w:lvlJc w:val="left"/>
+      <w:pPr>
+        <w:ind w:left="4320" w:hanging="360"/>
+      </w:pPr>
+      <w:rPr>
+        <w:rFonts w:ascii="Wingdings" w:hAnsi="Wingdings" w:hint="default"/>
+      </w:rPr>
+    </w:lvl>
+    <w:lvl w:ilvl="6" w:tplc="04090001" w:tentative="1">
+      <w:start w:val="1"/>
+      <w:numFmt w:val="bullet"/>
+      <w:lvlText w:val=""/>
+      <w:lvlJc w:val="left"/>
+      <w:pPr>
+        <w:ind w:left="5040" w:hanging="360"/>
+      </w:pPr>
+      <w:rPr>
+        <w:rFonts w:ascii="Symbol" w:hAnsi="Symbol" w:hint="default"/>
+      </w:rPr>
+    </w:lvl>
+    <w:lvl w:ilvl="7" w:tplc="04090003" w:tentative="1">
+      <w:start w:val="1"/>
+      <w:numFmt w:val="bullet"/>
+      <w:lvlText w:val="o"/>
+      <w:lvlJc w:val="left"/>
+      <w:pPr>
+        <w:ind w:left="5760" w:hanging="360"/>
+      </w:pPr>
+      <w:rPr>
+        <w:rFonts w:ascii="Courier New" w:hAnsi="Courier New" w:cs="Courier New" w:hint="default"/>
+      </w:rPr>
+    </w:lvl>
+    <w:lvl w:ilvl="8" w:tplc="04090005" w:tentative="1">
+      <w:start w:val="1"/>
+      <w:numFmt w:val="bullet"/>
+      <w:lvlText w:val=""/>
+      <w:lvlJc w:val="left"/>
+      <w:pPr>
+        <w:ind w:left="6480" w:hanging="360"/>
+      </w:pPr>
+      <w:rPr>
+        <w:rFonts w:ascii="Wingdings" w:hAnsi="Wingdings" w:hint="default"/>
+      </w:rPr>
+    </w:lvl>
+  </w:abstractNum>
   <w:num w:numId="1">
     <w:abstractNumId w:val="0"/>
+  </w:num>
+  <w:num w:numId="2">
+    <w:abstractNumId w:val="1"/>
   </w:num>
 </w:numbering>
 </file>
@@ -3883,6 +4019,7 @@
     <w:lsdException w:name="HTML Sample" w:semiHidden="1" w:unhideWhenUsed="1"/>
     <w:lsdException w:name="HTML Typewriter" w:semiHidden="1" w:unhideWhenUsed="1"/>
     <w:lsdException w:name="HTML Variable" w:semiHidden="1" w:unhideWhenUsed="1"/>
+    <w:lsdException w:name="Normal Table" w:semiHidden="1" w:unhideWhenUsed="1"/>
     <w:lsdException w:name="annotation subject" w:semiHidden="1" w:unhideWhenUsed="1"/>
     <w:lsdException w:name="No List" w:semiHidden="1" w:unhideWhenUsed="1"/>
     <w:lsdException w:name="Outline List 1" w:semiHidden="1" w:unhideWhenUsed="1"/>
@@ -3925,8 +4062,11 @@
     <w:lsdException w:name="Table Contemporary" w:semiHidden="1" w:unhideWhenUsed="1"/>
     <w:lsdException w:name="Table Elegant" w:semiHidden="1" w:unhideWhenUsed="1"/>
     <w:lsdException w:name="Table Professional" w:semiHidden="1" w:unhideWhenUsed="1"/>
+    <w:lsdException w:name="Table Subtle 1" w:semiHidden="1" w:unhideWhenUsed="1"/>
     <w:lsdException w:name="Table Subtle 2" w:semiHidden="1" w:unhideWhenUsed="1"/>
     <w:lsdException w:name="Table Web 1" w:semiHidden="1" w:unhideWhenUsed="1"/>
+    <w:lsdException w:name="Table Web 2" w:semiHidden="1" w:unhideWhenUsed="1"/>
+    <w:lsdException w:name="Table Web 3" w:semiHidden="1" w:unhideWhenUsed="1"/>
     <w:lsdException w:name="Balloon Text" w:semiHidden="1" w:unhideWhenUsed="1"/>
     <w:lsdException w:name="Table Grid" w:uiPriority="39"/>
     <w:lsdException w:name="Table Theme" w:semiHidden="1" w:unhideWhenUsed="1"/>

</xml_diff>

<commit_message>
fixed header formatting indentation fix # 49
</commit_message>
<xml_diff>
--- a/docassemble/ssareportchangesletter/data/templates/ssa_report_change.docx
+++ b/docassemble/ssareportchangesletter/data/templates/ssa_report_change.docx
@@ -1,6 +1,6 @@
 
 <file path=word/document.xml><?xml version="1.0" encoding="utf-8"?>
-<w:document xmlns:wpc="http://schemas.microsoft.com/office/word/2010/wordprocessingCanvas" xmlns:cx="http://schemas.microsoft.com/office/drawing/2014/chartex" xmlns:cx1="http://schemas.microsoft.com/office/drawing/2015/9/8/chartex" xmlns:cx2="http://schemas.microsoft.com/office/drawing/2015/10/21/chartex" xmlns:cx3="http://schemas.microsoft.com/office/drawing/2016/5/9/chartex" xmlns:cx4="http://schemas.microsoft.com/office/drawing/2016/5/10/chartex" xmlns:cx5="http://schemas.microsoft.com/office/drawing/2016/5/11/chartex" xmlns:cx6="http://schemas.microsoft.com/office/drawing/2016/5/12/chartex" xmlns:cx7="http://schemas.microsoft.com/office/drawing/2016/5/13/chartex" xmlns:cx8="http://schemas.microsoft.com/office/drawing/2016/5/14/chartex" xmlns:mc="http://schemas.openxmlformats.org/markup-compatibility/2006" xmlns:aink="http://schemas.microsoft.com/office/drawing/2016/ink" xmlns:am3d="http://schemas.microsoft.com/office/drawing/2017/model3d" xmlns:o="urn:schemas-microsoft-com:office:office" xmlns:r="http://schemas.openxmlformats.org/officeDocument/2006/relationships" xmlns:m="http://schemas.openxmlformats.org/officeDocument/2006/math" xmlns:v="urn:schemas-microsoft-com:vml" xmlns:wp14="http://schemas.microsoft.com/office/word/2010/wordprocessingDrawing" xmlns:wp="http://schemas.openxmlformats.org/drawingml/2006/wordprocessingDrawing" xmlns:w10="urn:schemas-microsoft-com:office:word" xmlns:w="http://schemas.openxmlformats.org/wordprocessingml/2006/main" xmlns:w14="http://schemas.microsoft.com/office/word/2010/wordml" xmlns:w15="http://schemas.microsoft.com/office/word/2012/wordml" xmlns:w16cex="http://schemas.microsoft.com/office/word/2018/wordml/cex" xmlns:w16cid="http://schemas.microsoft.com/office/word/2016/wordml/cid" xmlns:w16="http://schemas.microsoft.com/office/word/2018/wordml" xmlns:w16sdtdh="http://schemas.microsoft.com/office/word/2020/wordml/sdtdatahash" xmlns:w16se="http://schemas.microsoft.com/office/word/2015/wordml/symex" xmlns:wpg="http://schemas.microsoft.com/office/word/2010/wordprocessingGroup" xmlns:wpi="http://schemas.microsoft.com/office/word/2010/wordprocessingInk" xmlns:wne="http://schemas.microsoft.com/office/word/2006/wordml" xmlns:wps="http://schemas.microsoft.com/office/word/2010/wordprocessingShape" mc:Ignorable="w14 w15 w16se w16cid w16 w16cex w16sdtdh wp14">
+<w:document xmlns:wpc="http://schemas.microsoft.com/office/word/2010/wordprocessingCanvas" xmlns:cx="http://schemas.microsoft.com/office/drawing/2014/chartex" xmlns:cx1="http://schemas.microsoft.com/office/drawing/2015/9/8/chartex" xmlns:cx2="http://schemas.microsoft.com/office/drawing/2015/10/21/chartex" xmlns:cx3="http://schemas.microsoft.com/office/drawing/2016/5/9/chartex" xmlns:cx4="http://schemas.microsoft.com/office/drawing/2016/5/10/chartex" xmlns:cx5="http://schemas.microsoft.com/office/drawing/2016/5/11/chartex" xmlns:cx6="http://schemas.microsoft.com/office/drawing/2016/5/12/chartex" xmlns:cx7="http://schemas.microsoft.com/office/drawing/2016/5/13/chartex" xmlns:cx8="http://schemas.microsoft.com/office/drawing/2016/5/14/chartex" xmlns:mc="http://schemas.openxmlformats.org/markup-compatibility/2006" xmlns:aink="http://schemas.microsoft.com/office/drawing/2016/ink" xmlns:am3d="http://schemas.microsoft.com/office/drawing/2017/model3d" xmlns:o="urn:schemas-microsoft-com:office:office" xmlns:oel="http://schemas.microsoft.com/office/2019/extlst" xmlns:r="http://schemas.openxmlformats.org/officeDocument/2006/relationships" xmlns:m="http://schemas.openxmlformats.org/officeDocument/2006/math" xmlns:v="urn:schemas-microsoft-com:vml" xmlns:wp14="http://schemas.microsoft.com/office/word/2010/wordprocessingDrawing" xmlns:wp="http://schemas.openxmlformats.org/drawingml/2006/wordprocessingDrawing" xmlns:w10="urn:schemas-microsoft-com:office:word" xmlns:w="http://schemas.openxmlformats.org/wordprocessingml/2006/main" xmlns:w14="http://schemas.microsoft.com/office/word/2010/wordml" xmlns:w15="http://schemas.microsoft.com/office/word/2012/wordml" xmlns:w16cex="http://schemas.microsoft.com/office/word/2018/wordml/cex" xmlns:w16cid="http://schemas.microsoft.com/office/word/2016/wordml/cid" xmlns:w16="http://schemas.microsoft.com/office/word/2018/wordml" xmlns:w16du="http://schemas.microsoft.com/office/word/2023/wordml/word16du" xmlns:w16sdtdh="http://schemas.microsoft.com/office/word/2020/wordml/sdtdatahash" xmlns:w16se="http://schemas.microsoft.com/office/word/2015/wordml/symex" xmlns:wpg="http://schemas.microsoft.com/office/word/2010/wordprocessingGroup" xmlns:wpi="http://schemas.microsoft.com/office/word/2010/wordprocessingInk" xmlns:wne="http://schemas.microsoft.com/office/word/2006/wordml" xmlns:wps="http://schemas.microsoft.com/office/word/2010/wordprocessingShape" mc:Ignorable="w14 w15 w16se w16cid w16 w16cex w16sdtdh w16du wp14">
   <w:body>
     <w:p>
       <w:pPr>
@@ -136,7 +136,47 @@
           <w:sz w:val="24"/>
           <w:szCs w:val="24"/>
         </w:rPr>
-        <w:t>{{ssa_office.address.on_one_line()}}</w:t>
+        <w:t>{{</w:t>
+      </w:r>
+      <w:proofErr w:type="spellStart"/>
+      <w:r>
+        <w:rPr>
+          <w:rFonts w:ascii="Calibri" w:eastAsia="Times New Roman" w:hAnsi="Calibri" w:cs="Calibri"/>
+          <w:color w:val="000000"/>
+          <w:sz w:val="24"/>
+          <w:szCs w:val="24"/>
+        </w:rPr>
+        <w:t>ssa_</w:t>
+      </w:r>
+      <w:proofErr w:type="gramStart"/>
+      <w:r>
+        <w:rPr>
+          <w:rFonts w:ascii="Calibri" w:eastAsia="Times New Roman" w:hAnsi="Calibri" w:cs="Calibri"/>
+          <w:color w:val="000000"/>
+          <w:sz w:val="24"/>
+          <w:szCs w:val="24"/>
+        </w:rPr>
+        <w:t>office.address</w:t>
+      </w:r>
+      <w:proofErr w:type="gramEnd"/>
+      <w:r>
+        <w:rPr>
+          <w:rFonts w:ascii="Calibri" w:eastAsia="Times New Roman" w:hAnsi="Calibri" w:cs="Calibri"/>
+          <w:color w:val="000000"/>
+          <w:sz w:val="24"/>
+          <w:szCs w:val="24"/>
+        </w:rPr>
+        <w:t>.on_one_line</w:t>
+      </w:r>
+      <w:proofErr w:type="spellEnd"/>
+      <w:r>
+        <w:rPr>
+          <w:rFonts w:ascii="Calibri" w:eastAsia="Times New Roman" w:hAnsi="Calibri" w:cs="Calibri"/>
+          <w:color w:val="000000"/>
+          <w:sz w:val="24"/>
+          <w:szCs w:val="24"/>
+        </w:rPr>
+        <w:t>()}}</w:t>
       </w:r>
       <w:r>
         <w:rPr>
@@ -310,7 +350,47 @@
           <w:sz w:val="24"/>
           <w:szCs w:val="24"/>
         </w:rPr>
-        <w:t>{{ssa_office.address.on_one_line()}}</w:t>
+        <w:t>{{</w:t>
+      </w:r>
+      <w:proofErr w:type="spellStart"/>
+      <w:r>
+        <w:rPr>
+          <w:rFonts w:ascii="Calibri" w:eastAsia="Times New Roman" w:hAnsi="Calibri" w:cs="Calibri"/>
+          <w:color w:val="000000"/>
+          <w:sz w:val="24"/>
+          <w:szCs w:val="24"/>
+        </w:rPr>
+        <w:t>ssa_</w:t>
+      </w:r>
+      <w:proofErr w:type="gramStart"/>
+      <w:r>
+        <w:rPr>
+          <w:rFonts w:ascii="Calibri" w:eastAsia="Times New Roman" w:hAnsi="Calibri" w:cs="Calibri"/>
+          <w:color w:val="000000"/>
+          <w:sz w:val="24"/>
+          <w:szCs w:val="24"/>
+        </w:rPr>
+        <w:t>office.address</w:t>
+      </w:r>
+      <w:proofErr w:type="gramEnd"/>
+      <w:r>
+        <w:rPr>
+          <w:rFonts w:ascii="Calibri" w:eastAsia="Times New Roman" w:hAnsi="Calibri" w:cs="Calibri"/>
+          <w:color w:val="000000"/>
+          <w:sz w:val="24"/>
+          <w:szCs w:val="24"/>
+        </w:rPr>
+        <w:t>.on_one_line</w:t>
+      </w:r>
+      <w:proofErr w:type="spellEnd"/>
+      <w:r>
+        <w:rPr>
+          <w:rFonts w:ascii="Calibri" w:eastAsia="Times New Roman" w:hAnsi="Calibri" w:cs="Calibri"/>
+          <w:color w:val="000000"/>
+          <w:sz w:val="24"/>
+          <w:szCs w:val="24"/>
+        </w:rPr>
+        <w:t>()}}</w:t>
       </w:r>
       <w:r>
         <w:rPr>
@@ -425,7 +505,43 @@
           <w:sz w:val="24"/>
           <w:szCs w:val="24"/>
         </w:rPr>
-        <w:t>{%p if defined('ssa_office.phone_number') %}</w:t>
+        <w:t>{%p if defined('</w:t>
+      </w:r>
+      <w:proofErr w:type="spellStart"/>
+      <w:r>
+        <w:rPr>
+          <w:rFonts w:ascii="Times New Roman" w:eastAsia="Times New Roman" w:hAnsi="Times New Roman" w:cs="Times New Roman"/>
+          <w:sz w:val="24"/>
+          <w:szCs w:val="24"/>
+        </w:rPr>
+        <w:t>ssa_</w:t>
+      </w:r>
+      <w:proofErr w:type="gramStart"/>
+      <w:r>
+        <w:rPr>
+          <w:rFonts w:ascii="Times New Roman" w:eastAsia="Times New Roman" w:hAnsi="Times New Roman" w:cs="Times New Roman"/>
+          <w:sz w:val="24"/>
+          <w:szCs w:val="24"/>
+        </w:rPr>
+        <w:t>office.phone</w:t>
+      </w:r>
+      <w:proofErr w:type="gramEnd"/>
+      <w:r>
+        <w:rPr>
+          <w:rFonts w:ascii="Times New Roman" w:eastAsia="Times New Roman" w:hAnsi="Times New Roman" w:cs="Times New Roman"/>
+          <w:sz w:val="24"/>
+          <w:szCs w:val="24"/>
+        </w:rPr>
+        <w:t>_number</w:t>
+      </w:r>
+      <w:proofErr w:type="spellEnd"/>
+      <w:r>
+        <w:rPr>
+          <w:rFonts w:ascii="Times New Roman" w:eastAsia="Times New Roman" w:hAnsi="Times New Roman" w:cs="Times New Roman"/>
+          <w:sz w:val="24"/>
+          <w:szCs w:val="24"/>
+        </w:rPr>
+        <w:t>') %}</w:t>
       </w:r>
     </w:p>
     <w:p>
@@ -443,8 +559,27 @@
           <w:sz w:val="24"/>
           <w:szCs w:val="24"/>
         </w:rPr>
-        <w:t xml:space="preserve">You can call your local offfice at </w:t>
-      </w:r>
+        <w:t xml:space="preserve">You can call your local </w:t>
+      </w:r>
+      <w:proofErr w:type="spellStart"/>
+      <w:r>
+        <w:rPr>
+          <w:rFonts w:ascii="Times New Roman" w:eastAsia="Times New Roman" w:hAnsi="Times New Roman" w:cs="Times New Roman"/>
+          <w:sz w:val="24"/>
+          <w:szCs w:val="24"/>
+        </w:rPr>
+        <w:t>offfice</w:t>
+      </w:r>
+      <w:proofErr w:type="spellEnd"/>
+      <w:r>
+        <w:rPr>
+          <w:rFonts w:ascii="Times New Roman" w:eastAsia="Times New Roman" w:hAnsi="Times New Roman" w:cs="Times New Roman"/>
+          <w:sz w:val="24"/>
+          <w:szCs w:val="24"/>
+        </w:rPr>
+        <w:t xml:space="preserve"> at </w:t>
+      </w:r>
+      <w:proofErr w:type="gramStart"/>
       <w:r>
         <w:rPr>
           <w:rFonts w:ascii="Times New Roman" w:eastAsia="Times New Roman" w:hAnsi="Times New Roman" w:cs="Times New Roman"/>
@@ -455,6 +590,7 @@
         </w:rPr>
         <w:t xml:space="preserve">{{ </w:t>
       </w:r>
+      <w:proofErr w:type="spellStart"/>
       <w:r>
         <w:rPr>
           <w:rFonts w:ascii="Times New Roman" w:eastAsia="Times New Roman" w:hAnsi="Times New Roman" w:cs="Times New Roman"/>
@@ -463,8 +599,9 @@
           <w:sz w:val="24"/>
           <w:szCs w:val="24"/>
         </w:rPr>
-        <w:t>phone_number_formatted</w:t>
-      </w:r>
+        <w:t>phone</w:t>
+      </w:r>
+      <w:proofErr w:type="gramEnd"/>
       <w:r>
         <w:rPr>
           <w:rFonts w:ascii="Times New Roman" w:eastAsia="Times New Roman" w:hAnsi="Times New Roman" w:cs="Times New Roman"/>
@@ -473,8 +610,9 @@
           <w:sz w:val="24"/>
           <w:szCs w:val="24"/>
         </w:rPr>
-        <w:t>(</w:t>
-      </w:r>
+        <w:t>_number_formatted</w:t>
+      </w:r>
+      <w:proofErr w:type="spellEnd"/>
       <w:r>
         <w:rPr>
           <w:rFonts w:ascii="Times New Roman" w:eastAsia="Times New Roman" w:hAnsi="Times New Roman" w:cs="Times New Roman"/>
@@ -483,8 +621,9 @@
           <w:sz w:val="24"/>
           <w:szCs w:val="24"/>
         </w:rPr>
-        <w:t>ssa_office.phone_number</w:t>
-      </w:r>
+        <w:t>(</w:t>
+      </w:r>
+      <w:proofErr w:type="spellStart"/>
       <w:r>
         <w:rPr>
           <w:rFonts w:ascii="Times New Roman" w:eastAsia="Times New Roman" w:hAnsi="Times New Roman" w:cs="Times New Roman"/>
@@ -493,8 +632,9 @@
           <w:sz w:val="24"/>
           <w:szCs w:val="24"/>
         </w:rPr>
-        <w:t>)</w:t>
-      </w:r>
+        <w:t>ssa_office.phone_number</w:t>
+      </w:r>
+      <w:proofErr w:type="spellEnd"/>
       <w:r>
         <w:rPr>
           <w:rFonts w:ascii="Times New Roman" w:eastAsia="Times New Roman" w:hAnsi="Times New Roman" w:cs="Times New Roman"/>
@@ -503,6 +643,16 @@
           <w:sz w:val="24"/>
           <w:szCs w:val="24"/>
         </w:rPr>
+        <w:t>)</w:t>
+      </w:r>
+      <w:r>
+        <w:rPr>
+          <w:rFonts w:ascii="Times New Roman" w:eastAsia="Times New Roman" w:hAnsi="Times New Roman" w:cs="Times New Roman"/>
+          <w:b/>
+          <w:bCs/>
+          <w:sz w:val="24"/>
+          <w:szCs w:val="24"/>
+        </w:rPr>
         <w:t xml:space="preserve"> }}</w:t>
       </w:r>
       <w:r>
@@ -584,7 +734,38 @@
           <w:sz w:val="24"/>
           <w:szCs w:val="24"/>
         </w:rPr>
-        <w:t>{client.address_block()}</w:t>
+        <w:t>{</w:t>
+      </w:r>
+      <w:proofErr w:type="spellStart"/>
+      <w:proofErr w:type="gramStart"/>
+      <w:r>
+        <w:rPr>
+          <w:rFonts w:eastAsia="Times New Roman" w:cstheme="minorHAnsi"/>
+          <w:color w:val="000000"/>
+          <w:sz w:val="24"/>
+          <w:szCs w:val="24"/>
+        </w:rPr>
+        <w:t>client.address</w:t>
+      </w:r>
+      <w:proofErr w:type="gramEnd"/>
+      <w:r>
+        <w:rPr>
+          <w:rFonts w:eastAsia="Times New Roman" w:cstheme="minorHAnsi"/>
+          <w:color w:val="000000"/>
+          <w:sz w:val="24"/>
+          <w:szCs w:val="24"/>
+        </w:rPr>
+        <w:t>_block</w:t>
+      </w:r>
+      <w:proofErr w:type="spellEnd"/>
+      <w:r>
+        <w:rPr>
+          <w:rFonts w:eastAsia="Times New Roman" w:cstheme="minorHAnsi"/>
+          <w:color w:val="000000"/>
+          <w:sz w:val="24"/>
+          <w:szCs w:val="24"/>
+        </w:rPr>
+        <w:t>()}</w:t>
       </w:r>
       <w:r>
         <w:rPr>
@@ -633,8 +814,19 @@
           <w:sz w:val="24"/>
           <w:szCs w:val="24"/>
         </w:rPr>
-        <w:t>{letter_date}</w:t>
-      </w:r>
+        <w:t>{</w:t>
+      </w:r>
+      <w:proofErr w:type="spellStart"/>
+      <w:r>
+        <w:rPr>
+          <w:rFonts w:eastAsia="Times New Roman" w:cstheme="minorHAnsi"/>
+          <w:color w:val="000000"/>
+          <w:sz w:val="24"/>
+          <w:szCs w:val="24"/>
+        </w:rPr>
+        <w:t>letter_date</w:t>
+      </w:r>
+      <w:proofErr w:type="spellEnd"/>
       <w:r>
         <w:rPr>
           <w:rFonts w:eastAsia="Times New Roman" w:cstheme="minorHAnsi"/>
@@ -644,6 +836,15 @@
         </w:rPr>
         <w:t>}</w:t>
       </w:r>
+      <w:r>
+        <w:rPr>
+          <w:rFonts w:eastAsia="Times New Roman" w:cstheme="minorHAnsi"/>
+          <w:color w:val="000000"/>
+          <w:sz w:val="24"/>
+          <w:szCs w:val="24"/>
+        </w:rPr>
+        <w:t>}</w:t>
+      </w:r>
     </w:p>
     <w:p>
       <w:pPr>
@@ -682,8 +883,39 @@
           <w:sz w:val="24"/>
           <w:szCs w:val="24"/>
         </w:rPr>
-        <w:t>{ssa_office.address_block</w:t>
-      </w:r>
+        <w:t>{</w:t>
+      </w:r>
+      <w:proofErr w:type="spellStart"/>
+      <w:r>
+        <w:rPr>
+          <w:rFonts w:eastAsia="Times New Roman" w:cstheme="minorHAnsi"/>
+          <w:color w:val="000000"/>
+          <w:sz w:val="24"/>
+          <w:szCs w:val="24"/>
+        </w:rPr>
+        <w:t>ssa_</w:t>
+      </w:r>
+      <w:proofErr w:type="gramStart"/>
+      <w:r>
+        <w:rPr>
+          <w:rFonts w:eastAsia="Times New Roman" w:cstheme="minorHAnsi"/>
+          <w:color w:val="000000"/>
+          <w:sz w:val="24"/>
+          <w:szCs w:val="24"/>
+        </w:rPr>
+        <w:t>office.address</w:t>
+      </w:r>
+      <w:proofErr w:type="gramEnd"/>
+      <w:r>
+        <w:rPr>
+          <w:rFonts w:eastAsia="Times New Roman" w:cstheme="minorHAnsi"/>
+          <w:color w:val="000000"/>
+          <w:sz w:val="24"/>
+          <w:szCs w:val="24"/>
+        </w:rPr>
+        <w:t>_block</w:t>
+      </w:r>
+      <w:proofErr w:type="spellEnd"/>
       <w:r>
         <w:rPr>
           <w:rFonts w:eastAsia="Times New Roman" w:cstheme="minorHAnsi"/>
@@ -729,17 +961,16 @@
           <w:sz w:val="24"/>
           <w:szCs w:val="24"/>
         </w:rPr>
+        <w:t xml:space="preserve">Re: </w:t>
+      </w:r>
+      <w:r>
+        <w:rPr>
+          <w:rFonts w:eastAsia="Times New Roman" w:cstheme="minorHAnsi"/>
+          <w:color w:val="000000"/>
+          <w:sz w:val="24"/>
+          <w:szCs w:val="24"/>
+        </w:rPr>
         <w:tab/>
-        <w:t xml:space="preserve">Re: </w:t>
-      </w:r>
-      <w:r>
-        <w:rPr>
-          <w:rFonts w:eastAsia="Times New Roman" w:cstheme="minorHAnsi"/>
-          <w:color w:val="000000"/>
-          <w:sz w:val="24"/>
-          <w:szCs w:val="24"/>
-        </w:rPr>
-        <w:tab/>
       </w:r>
       <w:r>
         <w:rPr>
@@ -790,21 +1021,30 @@
     <w:p>
       <w:pPr>
         <w:spacing w:after="200" w:line="240" w:lineRule="auto"/>
-        <w:ind w:left="720"/>
-        <w:rPr>
-          <w:rFonts w:eastAsia="Times New Roman" w:cstheme="minorHAnsi"/>
-          <w:sz w:val="24"/>
-          <w:szCs w:val="24"/>
-        </w:rPr>
-      </w:pPr>
-      <w:r>
-        <w:rPr>
-          <w:rFonts w:eastAsia="Times New Roman" w:cstheme="minorHAnsi"/>
-          <w:color w:val="000000"/>
-          <w:sz w:val="24"/>
-          <w:szCs w:val="24"/>
-        </w:rPr>
-        <w:t xml:space="preserve">Social Security Number:  </w:t>
+        <w:rPr>
+          <w:rFonts w:eastAsia="Times New Roman" w:cstheme="minorHAnsi"/>
+          <w:sz w:val="24"/>
+          <w:szCs w:val="24"/>
+        </w:rPr>
+      </w:pPr>
+      <w:r>
+        <w:rPr>
+          <w:rFonts w:eastAsia="Times New Roman" w:cstheme="minorHAnsi"/>
+          <w:color w:val="000000"/>
+          <w:sz w:val="24"/>
+          <w:szCs w:val="24"/>
+        </w:rPr>
+        <w:t>Social Security Number</w:t>
+      </w:r>
+      <w:proofErr w:type="gramStart"/>
+      <w:r>
+        <w:rPr>
+          <w:rFonts w:eastAsia="Times New Roman" w:cstheme="minorHAnsi"/>
+          <w:color w:val="000000"/>
+          <w:sz w:val="24"/>
+          <w:szCs w:val="24"/>
+        </w:rPr>
+        <w:t xml:space="preserve">:  </w:t>
       </w:r>
       <w:r>
         <w:rPr>
@@ -815,15 +1055,27 @@
         </w:rPr>
         <w:t>{</w:t>
       </w:r>
-      <w:r>
-        <w:rPr>
-          <w:rFonts w:eastAsia="Times New Roman" w:cstheme="minorHAnsi"/>
-          <w:color w:val="000000"/>
-          <w:sz w:val="24"/>
-          <w:szCs w:val="24"/>
-        </w:rPr>
-        <w:t>{client.ssn}</w:t>
-      </w:r>
+      <w:proofErr w:type="gramEnd"/>
+      <w:r>
+        <w:rPr>
+          <w:rFonts w:eastAsia="Times New Roman" w:cstheme="minorHAnsi"/>
+          <w:color w:val="000000"/>
+          <w:sz w:val="24"/>
+          <w:szCs w:val="24"/>
+        </w:rPr>
+        <w:t>{</w:t>
+      </w:r>
+      <w:proofErr w:type="spellStart"/>
+      <w:r>
+        <w:rPr>
+          <w:rFonts w:eastAsia="Times New Roman" w:cstheme="minorHAnsi"/>
+          <w:color w:val="000000"/>
+          <w:sz w:val="24"/>
+          <w:szCs w:val="24"/>
+        </w:rPr>
+        <w:t>client.ssn</w:t>
+      </w:r>
+      <w:proofErr w:type="spellEnd"/>
       <w:r>
         <w:rPr>
           <w:rFonts w:eastAsia="Times New Roman" w:cstheme="minorHAnsi"/>
@@ -833,6 +1085,15 @@
         </w:rPr>
         <w:t>}</w:t>
       </w:r>
+      <w:r>
+        <w:rPr>
+          <w:rFonts w:eastAsia="Times New Roman" w:cstheme="minorHAnsi"/>
+          <w:color w:val="000000"/>
+          <w:sz w:val="24"/>
+          <w:szCs w:val="24"/>
+        </w:rPr>
+        <w:t>}</w:t>
+      </w:r>
     </w:p>
     <w:p>
       <w:pPr>
@@ -847,24 +1108,6 @@
       <w:r>
         <w:rPr>
           <w:rFonts w:eastAsia="Times New Roman" w:cstheme="minorHAnsi"/>
-          <w:color w:val="000000"/>
-          <w:sz w:val="24"/>
-          <w:szCs w:val="24"/>
-        </w:rPr>
-        <w:tab/>
-      </w:r>
-      <w:r>
-        <w:rPr>
-          <w:rFonts w:eastAsia="Times New Roman" w:cstheme="minorHAnsi"/>
-          <w:color w:val="000000"/>
-          <w:sz w:val="24"/>
-          <w:szCs w:val="24"/>
-        </w:rPr>
-        <w:tab/>
-      </w:r>
-      <w:r>
-        <w:rPr>
-          <w:rFonts w:eastAsia="Times New Roman" w:cstheme="minorHAnsi"/>
           <w:b/>
           <w:color w:val="000000"/>
           <w:sz w:val="24"/>
@@ -872,6 +1115,7 @@
         </w:rPr>
         <w:t xml:space="preserve">Report of Change in </w:t>
       </w:r>
+      <w:proofErr w:type="gramStart"/>
       <w:r>
         <w:rPr>
           <w:rFonts w:eastAsia="Times New Roman" w:cstheme="minorHAnsi"/>
@@ -880,7 +1124,40 @@
           <w:sz w:val="24"/>
           <w:szCs w:val="24"/>
         </w:rPr>
-        <w:t>{{ change_type }}</w:t>
+        <w:t xml:space="preserve">{{ </w:t>
+      </w:r>
+      <w:proofErr w:type="spellStart"/>
+      <w:r>
+        <w:rPr>
+          <w:rFonts w:eastAsia="Times New Roman" w:cstheme="minorHAnsi"/>
+          <w:b/>
+          <w:color w:val="000000"/>
+          <w:sz w:val="24"/>
+          <w:szCs w:val="24"/>
+        </w:rPr>
+        <w:t>change</w:t>
+      </w:r>
+      <w:proofErr w:type="gramEnd"/>
+      <w:r>
+        <w:rPr>
+          <w:rFonts w:eastAsia="Times New Roman" w:cstheme="minorHAnsi"/>
+          <w:b/>
+          <w:color w:val="000000"/>
+          <w:sz w:val="24"/>
+          <w:szCs w:val="24"/>
+        </w:rPr>
+        <w:t>_type</w:t>
+      </w:r>
+      <w:proofErr w:type="spellEnd"/>
+      <w:r>
+        <w:rPr>
+          <w:rFonts w:eastAsia="Times New Roman" w:cstheme="minorHAnsi"/>
+          <w:b/>
+          <w:color w:val="000000"/>
+          <w:sz w:val="24"/>
+          <w:szCs w:val="24"/>
+        </w:rPr>
+        <w:t xml:space="preserve"> }}</w:t>
       </w:r>
     </w:p>
     <w:p>
@@ -936,8 +1213,19 @@
           <w:sz w:val="24"/>
           <w:szCs w:val="24"/>
         </w:rPr>
-        <w:t>{change_type</w:t>
-      </w:r>
+        <w:t>{</w:t>
+      </w:r>
+      <w:proofErr w:type="spellStart"/>
+      <w:r>
+        <w:rPr>
+          <w:rFonts w:eastAsia="Times New Roman" w:cstheme="minorHAnsi"/>
+          <w:color w:val="000000"/>
+          <w:sz w:val="24"/>
+          <w:szCs w:val="24"/>
+        </w:rPr>
+        <w:t>change_type</w:t>
+      </w:r>
+      <w:proofErr w:type="spellEnd"/>
       <w:r>
         <w:rPr>
           <w:rFonts w:eastAsia="Times New Roman" w:cstheme="minorHAnsi"/>
@@ -983,13 +1271,23 @@
         </w:rPr>
         <w:t xml:space="preserve">{%p for job in </w:t>
       </w:r>
-      <w:r>
-        <w:rPr>
-          <w:rFonts w:eastAsia="Times New Roman" w:cstheme="minorHAnsi"/>
-          <w:sz w:val="24"/>
-          <w:szCs w:val="24"/>
-        </w:rPr>
-        <w:t xml:space="preserve">employer_jobs </w:t>
+      <w:proofErr w:type="spellStart"/>
+      <w:r>
+        <w:rPr>
+          <w:rFonts w:eastAsia="Times New Roman" w:cstheme="minorHAnsi"/>
+          <w:sz w:val="24"/>
+          <w:szCs w:val="24"/>
+        </w:rPr>
+        <w:t>employer_jobs</w:t>
+      </w:r>
+      <w:proofErr w:type="spellEnd"/>
+      <w:r>
+        <w:rPr>
+          <w:rFonts w:eastAsia="Times New Roman" w:cstheme="minorHAnsi"/>
+          <w:sz w:val="24"/>
+          <w:szCs w:val="24"/>
+        </w:rPr>
+        <w:t xml:space="preserve"> </w:t>
       </w:r>
       <w:r>
         <w:rPr>
@@ -1035,16 +1333,47 @@
           <w:sz w:val="24"/>
           <w:szCs w:val="24"/>
         </w:rPr>
-        <w:t>{job.</w:t>
-      </w:r>
-      <w:r>
-        <w:rPr>
-          <w:rFonts w:eastAsia="Times New Roman" w:cstheme="minorHAnsi"/>
-          <w:color w:val="000000"/>
-          <w:sz w:val="24"/>
-          <w:szCs w:val="24"/>
-        </w:rPr>
-        <w:t>start_date}}</w:t>
+        <w:t>{</w:t>
+      </w:r>
+      <w:proofErr w:type="spellStart"/>
+      <w:proofErr w:type="gramStart"/>
+      <w:r>
+        <w:rPr>
+          <w:rFonts w:eastAsia="Times New Roman" w:cstheme="minorHAnsi"/>
+          <w:color w:val="000000"/>
+          <w:sz w:val="24"/>
+          <w:szCs w:val="24"/>
+        </w:rPr>
+        <w:t>job.</w:t>
+      </w:r>
+      <w:r>
+        <w:rPr>
+          <w:rFonts w:eastAsia="Times New Roman" w:cstheme="minorHAnsi"/>
+          <w:color w:val="000000"/>
+          <w:sz w:val="24"/>
+          <w:szCs w:val="24"/>
+        </w:rPr>
+        <w:t>start</w:t>
+      </w:r>
+      <w:proofErr w:type="gramEnd"/>
+      <w:r>
+        <w:rPr>
+          <w:rFonts w:eastAsia="Times New Roman" w:cstheme="minorHAnsi"/>
+          <w:color w:val="000000"/>
+          <w:sz w:val="24"/>
+          <w:szCs w:val="24"/>
+        </w:rPr>
+        <w:t>_date</w:t>
+      </w:r>
+      <w:proofErr w:type="spellEnd"/>
+      <w:r>
+        <w:rPr>
+          <w:rFonts w:eastAsia="Times New Roman" w:cstheme="minorHAnsi"/>
+          <w:color w:val="000000"/>
+          <w:sz w:val="24"/>
+          <w:szCs w:val="24"/>
+        </w:rPr>
+        <w:t>}}</w:t>
       </w:r>
       <w:r>
         <w:rPr>
@@ -1071,8 +1400,19 @@
           <w:sz w:val="24"/>
           <w:szCs w:val="24"/>
         </w:rPr>
-        <w:t>{job.employer</w:t>
-      </w:r>
+        <w:t>{</w:t>
+      </w:r>
+      <w:proofErr w:type="spellStart"/>
+      <w:r>
+        <w:rPr>
+          <w:rFonts w:eastAsia="Times New Roman" w:cstheme="minorHAnsi"/>
+          <w:color w:val="000000"/>
+          <w:sz w:val="24"/>
+          <w:szCs w:val="24"/>
+        </w:rPr>
+        <w:t>job.employer</w:t>
+      </w:r>
+      <w:proofErr w:type="spellEnd"/>
       <w:r>
         <w:rPr>
           <w:rFonts w:eastAsia="Times New Roman" w:cstheme="minorHAnsi"/>
@@ -1125,8 +1465,19 @@
           <w:sz w:val="24"/>
           <w:szCs w:val="24"/>
         </w:rPr>
-        <w:t>{job.employer_address</w:t>
-      </w:r>
+        <w:t>{</w:t>
+      </w:r>
+      <w:proofErr w:type="spellStart"/>
+      <w:r>
+        <w:rPr>
+          <w:rFonts w:eastAsia="Times New Roman" w:cstheme="minorHAnsi"/>
+          <w:color w:val="000000"/>
+          <w:sz w:val="24"/>
+          <w:szCs w:val="24"/>
+        </w:rPr>
+        <w:t>job.employer_address</w:t>
+      </w:r>
+      <w:proofErr w:type="spellEnd"/>
       <w:r>
         <w:rPr>
           <w:rFonts w:eastAsia="Times New Roman" w:cstheme="minorHAnsi"/>
@@ -1161,17 +1512,39 @@
           <w:sz w:val="24"/>
           <w:szCs w:val="24"/>
         </w:rPr>
-        <w:t>I work {{job.</w:t>
-      </w:r>
-      <w:r>
-        <w:rPr>
-          <w:rFonts w:eastAsia="Times New Roman" w:cstheme="minorHAnsi"/>
-          <w:color w:val="000000"/>
-          <w:sz w:val="24"/>
-          <w:szCs w:val="24"/>
-        </w:rPr>
-        <w:t>normalized_hours</w:t>
-      </w:r>
+        <w:t>I work {{</w:t>
+      </w:r>
+      <w:proofErr w:type="spellStart"/>
+      <w:proofErr w:type="gramStart"/>
+      <w:r>
+        <w:rPr>
+          <w:rFonts w:eastAsia="Times New Roman" w:cstheme="minorHAnsi"/>
+          <w:color w:val="000000"/>
+          <w:sz w:val="24"/>
+          <w:szCs w:val="24"/>
+        </w:rPr>
+        <w:t>job.</w:t>
+      </w:r>
+      <w:r>
+        <w:rPr>
+          <w:rFonts w:eastAsia="Times New Roman" w:cstheme="minorHAnsi"/>
+          <w:color w:val="000000"/>
+          <w:sz w:val="24"/>
+          <w:szCs w:val="24"/>
+        </w:rPr>
+        <w:t>normalized</w:t>
+      </w:r>
+      <w:proofErr w:type="gramEnd"/>
+      <w:r>
+        <w:rPr>
+          <w:rFonts w:eastAsia="Times New Roman" w:cstheme="minorHAnsi"/>
+          <w:color w:val="000000"/>
+          <w:sz w:val="24"/>
+          <w:szCs w:val="24"/>
+        </w:rPr>
+        <w:t>_hours</w:t>
+      </w:r>
+      <w:proofErr w:type="spellEnd"/>
       <w:r>
         <w:rPr>
           <w:rFonts w:eastAsia="Times New Roman" w:cstheme="minorHAnsi"/>
@@ -1215,7 +1588,47 @@
           <w:sz w:val="24"/>
           <w:szCs w:val="24"/>
         </w:rPr>
-        <w:t xml:space="preserve">{% if job.is_hourly %} {{currency(job.hourly_rate)}} </w:t>
+        <w:t xml:space="preserve">{% if </w:t>
+      </w:r>
+      <w:proofErr w:type="spellStart"/>
+      <w:r>
+        <w:rPr>
+          <w:rFonts w:eastAsia="Times New Roman" w:cstheme="minorHAnsi"/>
+          <w:color w:val="000000"/>
+          <w:sz w:val="24"/>
+          <w:szCs w:val="24"/>
+        </w:rPr>
+        <w:t>job.is_hourly</w:t>
+      </w:r>
+      <w:proofErr w:type="spellEnd"/>
+      <w:r>
+        <w:rPr>
+          <w:rFonts w:eastAsia="Times New Roman" w:cstheme="minorHAnsi"/>
+          <w:color w:val="000000"/>
+          <w:sz w:val="24"/>
+          <w:szCs w:val="24"/>
+        </w:rPr>
+        <w:t xml:space="preserve"> %} {{currency(</w:t>
+      </w:r>
+      <w:proofErr w:type="spellStart"/>
+      <w:r>
+        <w:rPr>
+          <w:rFonts w:eastAsia="Times New Roman" w:cstheme="minorHAnsi"/>
+          <w:color w:val="000000"/>
+          <w:sz w:val="24"/>
+          <w:szCs w:val="24"/>
+        </w:rPr>
+        <w:t>job.hourly_rate</w:t>
+      </w:r>
+      <w:proofErr w:type="spellEnd"/>
+      <w:r>
+        <w:rPr>
+          <w:rFonts w:eastAsia="Times New Roman" w:cstheme="minorHAnsi"/>
+          <w:color w:val="000000"/>
+          <w:sz w:val="24"/>
+          <w:szCs w:val="24"/>
+        </w:rPr>
+        <w:t xml:space="preserve">)}} </w:t>
       </w:r>
       <w:r>
         <w:rPr>
@@ -1233,7 +1646,17 @@
           <w:sz w:val="24"/>
           <w:szCs w:val="24"/>
         </w:rPr>
-        <w:t xml:space="preserve"> {%else %} {{currency(job.</w:t>
+        <w:t xml:space="preserve"> {%else %} {{currency(</w:t>
+      </w:r>
+      <w:proofErr w:type="spellStart"/>
+      <w:r>
+        <w:rPr>
+          <w:rFonts w:eastAsia="Times New Roman" w:cstheme="minorHAnsi"/>
+          <w:color w:val="000000"/>
+          <w:sz w:val="24"/>
+          <w:szCs w:val="24"/>
+        </w:rPr>
+        <w:t>job.</w:t>
       </w:r>
       <w:r>
         <w:rPr>
@@ -1244,14 +1667,35 @@
         </w:rPr>
         <w:t>amount</w:t>
       </w:r>
-      <w:r>
-        <w:rPr>
-          <w:rFonts w:eastAsia="Times New Roman" w:cstheme="minorHAnsi"/>
-          <w:color w:val="000000"/>
-          <w:sz w:val="24"/>
-          <w:szCs w:val="24"/>
-        </w:rPr>
-        <w:t>(period_to_use=12))</w:t>
+      <w:proofErr w:type="spellEnd"/>
+      <w:r>
+        <w:rPr>
+          <w:rFonts w:eastAsia="Times New Roman" w:cstheme="minorHAnsi"/>
+          <w:color w:val="000000"/>
+          <w:sz w:val="24"/>
+          <w:szCs w:val="24"/>
+        </w:rPr>
+        <w:t>(</w:t>
+      </w:r>
+      <w:proofErr w:type="spellStart"/>
+      <w:r>
+        <w:rPr>
+          <w:rFonts w:eastAsia="Times New Roman" w:cstheme="minorHAnsi"/>
+          <w:color w:val="000000"/>
+          <w:sz w:val="24"/>
+          <w:szCs w:val="24"/>
+        </w:rPr>
+        <w:t>period_to_use</w:t>
+      </w:r>
+      <w:proofErr w:type="spellEnd"/>
+      <w:r>
+        <w:rPr>
+          <w:rFonts w:eastAsia="Times New Roman" w:cstheme="minorHAnsi"/>
+          <w:color w:val="000000"/>
+          <w:sz w:val="24"/>
+          <w:szCs w:val="24"/>
+        </w:rPr>
+        <w:t>=12))</w:t>
       </w:r>
       <w:r>
         <w:rPr>
@@ -1287,7 +1731,38 @@
           <w:sz w:val="24"/>
           <w:szCs w:val="24"/>
         </w:rPr>
-        <w:t xml:space="preserve">{% if job.have_pay_stubs %} </w:t>
+        <w:t xml:space="preserve">{% if </w:t>
+      </w:r>
+      <w:proofErr w:type="spellStart"/>
+      <w:proofErr w:type="gramStart"/>
+      <w:r>
+        <w:rPr>
+          <w:rFonts w:eastAsia="Times New Roman" w:cstheme="minorHAnsi"/>
+          <w:color w:val="000000"/>
+          <w:sz w:val="24"/>
+          <w:szCs w:val="24"/>
+        </w:rPr>
+        <w:t>job.have</w:t>
+      </w:r>
+      <w:proofErr w:type="gramEnd"/>
+      <w:r>
+        <w:rPr>
+          <w:rFonts w:eastAsia="Times New Roman" w:cstheme="minorHAnsi"/>
+          <w:color w:val="000000"/>
+          <w:sz w:val="24"/>
+          <w:szCs w:val="24"/>
+        </w:rPr>
+        <w:t>_pay_stubs</w:t>
+      </w:r>
+      <w:proofErr w:type="spellEnd"/>
+      <w:r>
+        <w:rPr>
+          <w:rFonts w:eastAsia="Times New Roman" w:cstheme="minorHAnsi"/>
+          <w:color w:val="000000"/>
+          <w:sz w:val="24"/>
+          <w:szCs w:val="24"/>
+        </w:rPr>
+        <w:t xml:space="preserve"> %} </w:t>
       </w:r>
       <w:r>
         <w:rPr>
@@ -1325,7 +1800,27 @@
           <w:sz w:val="24"/>
           <w:szCs w:val="24"/>
         </w:rPr>
-        <w:t>{%p endfor %}</w:t>
+        <w:t xml:space="preserve">{%p </w:t>
+      </w:r>
+      <w:proofErr w:type="spellStart"/>
+      <w:r>
+        <w:rPr>
+          <w:rFonts w:eastAsia="Times New Roman" w:cstheme="minorHAnsi"/>
+          <w:color w:val="000000"/>
+          <w:sz w:val="24"/>
+          <w:szCs w:val="24"/>
+        </w:rPr>
+        <w:t>endfor</w:t>
+      </w:r>
+      <w:proofErr w:type="spellEnd"/>
+      <w:r>
+        <w:rPr>
+          <w:rFonts w:eastAsia="Times New Roman" w:cstheme="minorHAnsi"/>
+          <w:color w:val="000000"/>
+          <w:sz w:val="24"/>
+          <w:szCs w:val="24"/>
+        </w:rPr>
+        <w:t xml:space="preserve"> %}</w:t>
       </w:r>
     </w:p>
     <w:p>
@@ -1345,13 +1840,23 @@
         </w:rPr>
         <w:t xml:space="preserve">{%p for job in </w:t>
       </w:r>
-      <w:r>
-        <w:rPr>
-          <w:rFonts w:eastAsia="Times New Roman" w:cstheme="minorHAnsi"/>
-          <w:sz w:val="24"/>
-          <w:szCs w:val="24"/>
-        </w:rPr>
-        <w:t xml:space="preserve">self_jobs </w:t>
+      <w:proofErr w:type="spellStart"/>
+      <w:r>
+        <w:rPr>
+          <w:rFonts w:eastAsia="Times New Roman" w:cstheme="minorHAnsi"/>
+          <w:sz w:val="24"/>
+          <w:szCs w:val="24"/>
+        </w:rPr>
+        <w:t>self_jobs</w:t>
+      </w:r>
+      <w:proofErr w:type="spellEnd"/>
+      <w:r>
+        <w:rPr>
+          <w:rFonts w:eastAsia="Times New Roman" w:cstheme="minorHAnsi"/>
+          <w:sz w:val="24"/>
+          <w:szCs w:val="24"/>
+        </w:rPr>
+        <w:t xml:space="preserve"> </w:t>
       </w:r>
       <w:r>
         <w:rPr>
@@ -1381,14 +1886,45 @@
         </w:rPr>
         <w:t xml:space="preserve">In </w:t>
       </w:r>
-      <w:r>
-        <w:rPr>
-          <w:rFonts w:eastAsia="Times New Roman" w:cstheme="minorHAnsi"/>
-          <w:color w:val="000000"/>
-          <w:sz w:val="24"/>
-          <w:szCs w:val="24"/>
-        </w:rPr>
-        <w:t xml:space="preserve">{{ job.start_date }} </w:t>
+      <w:proofErr w:type="gramStart"/>
+      <w:r>
+        <w:rPr>
+          <w:rFonts w:eastAsia="Times New Roman" w:cstheme="minorHAnsi"/>
+          <w:color w:val="000000"/>
+          <w:sz w:val="24"/>
+          <w:szCs w:val="24"/>
+        </w:rPr>
+        <w:t xml:space="preserve">{{ </w:t>
+      </w:r>
+      <w:proofErr w:type="spellStart"/>
+      <w:r>
+        <w:rPr>
+          <w:rFonts w:eastAsia="Times New Roman" w:cstheme="minorHAnsi"/>
+          <w:color w:val="000000"/>
+          <w:sz w:val="24"/>
+          <w:szCs w:val="24"/>
+        </w:rPr>
+        <w:t>job</w:t>
+      </w:r>
+      <w:proofErr w:type="gramEnd"/>
+      <w:r>
+        <w:rPr>
+          <w:rFonts w:eastAsia="Times New Roman" w:cstheme="minorHAnsi"/>
+          <w:color w:val="000000"/>
+          <w:sz w:val="24"/>
+          <w:szCs w:val="24"/>
+        </w:rPr>
+        <w:t>.start_date</w:t>
+      </w:r>
+      <w:proofErr w:type="spellEnd"/>
+      <w:r>
+        <w:rPr>
+          <w:rFonts w:eastAsia="Times New Roman" w:cstheme="minorHAnsi"/>
+          <w:color w:val="000000"/>
+          <w:sz w:val="24"/>
+          <w:szCs w:val="24"/>
+        </w:rPr>
+        <w:t xml:space="preserve"> }} </w:t>
       </w:r>
       <w:r>
         <w:rPr>
@@ -1406,7 +1942,27 @@
           <w:sz w:val="24"/>
           <w:szCs w:val="24"/>
         </w:rPr>
-        <w:t>{{ job.self_employment_type }}</w:t>
+        <w:t xml:space="preserve">{{ </w:t>
+      </w:r>
+      <w:proofErr w:type="spellStart"/>
+      <w:r>
+        <w:rPr>
+          <w:rFonts w:eastAsia="Times New Roman" w:cstheme="minorHAnsi"/>
+          <w:color w:val="000000"/>
+          <w:sz w:val="24"/>
+          <w:szCs w:val="24"/>
+        </w:rPr>
+        <w:t>job.self_employment_type</w:t>
+      </w:r>
+      <w:proofErr w:type="spellEnd"/>
+      <w:r>
+        <w:rPr>
+          <w:rFonts w:eastAsia="Times New Roman" w:cstheme="minorHAnsi"/>
+          <w:color w:val="000000"/>
+          <w:sz w:val="24"/>
+          <w:szCs w:val="24"/>
+        </w:rPr>
+        <w:t xml:space="preserve"> }}</w:t>
       </w:r>
       <w:r>
         <w:rPr>
@@ -1424,17 +1980,39 @@
           <w:sz w:val="24"/>
           <w:szCs w:val="24"/>
         </w:rPr>
-        <w:t>{{job.</w:t>
-      </w:r>
-      <w:r>
-        <w:rPr>
-          <w:rFonts w:eastAsia="Times New Roman" w:cstheme="minorHAnsi"/>
-          <w:color w:val="000000"/>
-          <w:sz w:val="24"/>
-          <w:szCs w:val="24"/>
-        </w:rPr>
-        <w:t>normalized_hours</w:t>
-      </w:r>
+        <w:t>{{</w:t>
+      </w:r>
+      <w:proofErr w:type="spellStart"/>
+      <w:proofErr w:type="gramStart"/>
+      <w:r>
+        <w:rPr>
+          <w:rFonts w:eastAsia="Times New Roman" w:cstheme="minorHAnsi"/>
+          <w:color w:val="000000"/>
+          <w:sz w:val="24"/>
+          <w:szCs w:val="24"/>
+        </w:rPr>
+        <w:t>job.</w:t>
+      </w:r>
+      <w:r>
+        <w:rPr>
+          <w:rFonts w:eastAsia="Times New Roman" w:cstheme="minorHAnsi"/>
+          <w:color w:val="000000"/>
+          <w:sz w:val="24"/>
+          <w:szCs w:val="24"/>
+        </w:rPr>
+        <w:t>normalized</w:t>
+      </w:r>
+      <w:proofErr w:type="gramEnd"/>
+      <w:r>
+        <w:rPr>
+          <w:rFonts w:eastAsia="Times New Roman" w:cstheme="minorHAnsi"/>
+          <w:color w:val="000000"/>
+          <w:sz w:val="24"/>
+          <w:szCs w:val="24"/>
+        </w:rPr>
+        <w:t>_hours</w:t>
+      </w:r>
+      <w:proofErr w:type="spellEnd"/>
       <w:r>
         <w:rPr>
           <w:rFonts w:eastAsia="Times New Roman" w:cstheme="minorHAnsi"/>
@@ -1471,14 +2049,35 @@
         </w:rPr>
         <w:t xml:space="preserve">. My business earns about </w:t>
       </w:r>
-      <w:r>
-        <w:rPr>
-          <w:rFonts w:eastAsia="Times New Roman" w:cstheme="minorHAnsi"/>
-          <w:color w:val="000000"/>
-          <w:sz w:val="24"/>
-          <w:szCs w:val="24"/>
-        </w:rPr>
-        <w:t>{{ currency(job.</w:t>
+      <w:proofErr w:type="gramStart"/>
+      <w:r>
+        <w:rPr>
+          <w:rFonts w:eastAsia="Times New Roman" w:cstheme="minorHAnsi"/>
+          <w:color w:val="000000"/>
+          <w:sz w:val="24"/>
+          <w:szCs w:val="24"/>
+        </w:rPr>
+        <w:t>{{ currency</w:t>
+      </w:r>
+      <w:proofErr w:type="gramEnd"/>
+      <w:r>
+        <w:rPr>
+          <w:rFonts w:eastAsia="Times New Roman" w:cstheme="minorHAnsi"/>
+          <w:color w:val="000000"/>
+          <w:sz w:val="24"/>
+          <w:szCs w:val="24"/>
+        </w:rPr>
+        <w:t>(</w:t>
+      </w:r>
+      <w:proofErr w:type="spellStart"/>
+      <w:r>
+        <w:rPr>
+          <w:rFonts w:eastAsia="Times New Roman" w:cstheme="minorHAnsi"/>
+          <w:color w:val="000000"/>
+          <w:sz w:val="24"/>
+          <w:szCs w:val="24"/>
+        </w:rPr>
+        <w:t>job.</w:t>
       </w:r>
       <w:r>
         <w:rPr>
@@ -1489,14 +2088,35 @@
         </w:rPr>
         <w:t>amount</w:t>
       </w:r>
-      <w:r>
-        <w:rPr>
-          <w:rFonts w:eastAsia="Times New Roman" w:cstheme="minorHAnsi"/>
-          <w:color w:val="000000"/>
-          <w:sz w:val="24"/>
-          <w:szCs w:val="24"/>
-        </w:rPr>
-        <w:t>(period_to_use=12)) }}</w:t>
+      <w:proofErr w:type="spellEnd"/>
+      <w:r>
+        <w:rPr>
+          <w:rFonts w:eastAsia="Times New Roman" w:cstheme="minorHAnsi"/>
+          <w:color w:val="000000"/>
+          <w:sz w:val="24"/>
+          <w:szCs w:val="24"/>
+        </w:rPr>
+        <w:t>(</w:t>
+      </w:r>
+      <w:proofErr w:type="spellStart"/>
+      <w:r>
+        <w:rPr>
+          <w:rFonts w:eastAsia="Times New Roman" w:cstheme="minorHAnsi"/>
+          <w:color w:val="000000"/>
+          <w:sz w:val="24"/>
+          <w:szCs w:val="24"/>
+        </w:rPr>
+        <w:t>period_to_use</w:t>
+      </w:r>
+      <w:proofErr w:type="spellEnd"/>
+      <w:r>
+        <w:rPr>
+          <w:rFonts w:eastAsia="Times New Roman" w:cstheme="minorHAnsi"/>
+          <w:color w:val="000000"/>
+          <w:sz w:val="24"/>
+          <w:szCs w:val="24"/>
+        </w:rPr>
+        <w:t>=12)) }}</w:t>
       </w:r>
       <w:r>
         <w:rPr>
@@ -1516,14 +2136,45 @@
         </w:rPr>
         <w:t xml:space="preserve">. It costs me </w:t>
       </w:r>
-      <w:r>
-        <w:rPr>
-          <w:rFonts w:eastAsia="Times New Roman" w:cstheme="minorHAnsi"/>
-          <w:color w:val="000000"/>
-          <w:sz w:val="24"/>
-          <w:szCs w:val="24"/>
-        </w:rPr>
-        <w:t xml:space="preserve">{{ currency(job.deductions) }} </w:t>
+      <w:proofErr w:type="gramStart"/>
+      <w:r>
+        <w:rPr>
+          <w:rFonts w:eastAsia="Times New Roman" w:cstheme="minorHAnsi"/>
+          <w:color w:val="000000"/>
+          <w:sz w:val="24"/>
+          <w:szCs w:val="24"/>
+        </w:rPr>
+        <w:t>{{ currency</w:t>
+      </w:r>
+      <w:proofErr w:type="gramEnd"/>
+      <w:r>
+        <w:rPr>
+          <w:rFonts w:eastAsia="Times New Roman" w:cstheme="minorHAnsi"/>
+          <w:color w:val="000000"/>
+          <w:sz w:val="24"/>
+          <w:szCs w:val="24"/>
+        </w:rPr>
+        <w:t>(</w:t>
+      </w:r>
+      <w:proofErr w:type="spellStart"/>
+      <w:r>
+        <w:rPr>
+          <w:rFonts w:eastAsia="Times New Roman" w:cstheme="minorHAnsi"/>
+          <w:color w:val="000000"/>
+          <w:sz w:val="24"/>
+          <w:szCs w:val="24"/>
+        </w:rPr>
+        <w:t>job.deductions</w:t>
+      </w:r>
+      <w:proofErr w:type="spellEnd"/>
+      <w:r>
+        <w:rPr>
+          <w:rFonts w:eastAsia="Times New Roman" w:cstheme="minorHAnsi"/>
+          <w:color w:val="000000"/>
+          <w:sz w:val="24"/>
+          <w:szCs w:val="24"/>
+        </w:rPr>
+        <w:t xml:space="preserve">) }} </w:t>
       </w:r>
       <w:r>
         <w:rPr>
@@ -1588,7 +2239,27 @@
           <w:sz w:val="24"/>
           <w:szCs w:val="24"/>
         </w:rPr>
-        <w:t>{%p endfor %}</w:t>
+        <w:t xml:space="preserve">{%p </w:t>
+      </w:r>
+      <w:proofErr w:type="spellStart"/>
+      <w:r>
+        <w:rPr>
+          <w:rFonts w:eastAsia="Times New Roman" w:cstheme="minorHAnsi"/>
+          <w:color w:val="000000"/>
+          <w:sz w:val="24"/>
+          <w:szCs w:val="24"/>
+        </w:rPr>
+        <w:t>endfor</w:t>
+      </w:r>
+      <w:proofErr w:type="spellEnd"/>
+      <w:r>
+        <w:rPr>
+          <w:rFonts w:eastAsia="Times New Roman" w:cstheme="minorHAnsi"/>
+          <w:color w:val="000000"/>
+          <w:sz w:val="24"/>
+          <w:szCs w:val="24"/>
+        </w:rPr>
+        <w:t xml:space="preserve"> %}</w:t>
       </w:r>
     </w:p>
     <w:p>
@@ -1610,6 +2281,7 @@
         </w:rPr>
         <w:t xml:space="preserve">{%p if </w:t>
       </w:r>
+      <w:proofErr w:type="spellStart"/>
       <w:r>
         <w:rPr>
           <w:rFonts w:eastAsia="Times New Roman" w:cstheme="minorHAnsi"/>
@@ -1635,16 +2307,68 @@
           <w:sz w:val="24"/>
           <w:szCs w:val="24"/>
         </w:rPr>
-        <w:t xml:space="preserve">_type == 'ssi' and </w:t>
-      </w:r>
-      <w:r>
-        <w:rPr>
-          <w:rFonts w:eastAsia="Times New Roman" w:cstheme="minorHAnsi"/>
-          <w:color w:val="000000"/>
-          <w:sz w:val="24"/>
-          <w:szCs w:val="24"/>
-        </w:rPr>
-        <w:t>changes.true_values().number() &gt; 0 %}</w:t>
+        <w:t>_type</w:t>
+      </w:r>
+      <w:proofErr w:type="spellEnd"/>
+      <w:r>
+        <w:rPr>
+          <w:rFonts w:eastAsia="Times New Roman" w:cstheme="minorHAnsi"/>
+          <w:color w:val="000000"/>
+          <w:sz w:val="24"/>
+          <w:szCs w:val="24"/>
+        </w:rPr>
+        <w:t xml:space="preserve"> == '</w:t>
+      </w:r>
+      <w:proofErr w:type="spellStart"/>
+      <w:r>
+        <w:rPr>
+          <w:rFonts w:eastAsia="Times New Roman" w:cstheme="minorHAnsi"/>
+          <w:color w:val="000000"/>
+          <w:sz w:val="24"/>
+          <w:szCs w:val="24"/>
+        </w:rPr>
+        <w:t>ssi</w:t>
+      </w:r>
+      <w:proofErr w:type="spellEnd"/>
+      <w:r>
+        <w:rPr>
+          <w:rFonts w:eastAsia="Times New Roman" w:cstheme="minorHAnsi"/>
+          <w:color w:val="000000"/>
+          <w:sz w:val="24"/>
+          <w:szCs w:val="24"/>
+        </w:rPr>
+        <w:t xml:space="preserve">' and </w:t>
+      </w:r>
+      <w:proofErr w:type="spellStart"/>
+      <w:proofErr w:type="gramStart"/>
+      <w:r>
+        <w:rPr>
+          <w:rFonts w:eastAsia="Times New Roman" w:cstheme="minorHAnsi"/>
+          <w:color w:val="000000"/>
+          <w:sz w:val="24"/>
+          <w:szCs w:val="24"/>
+        </w:rPr>
+        <w:t>changes.true</w:t>
+      </w:r>
+      <w:proofErr w:type="gramEnd"/>
+      <w:r>
+        <w:rPr>
+          <w:rFonts w:eastAsia="Times New Roman" w:cstheme="minorHAnsi"/>
+          <w:color w:val="000000"/>
+          <w:sz w:val="24"/>
+          <w:szCs w:val="24"/>
+        </w:rPr>
+        <w:t>_values</w:t>
+      </w:r>
+      <w:proofErr w:type="spellEnd"/>
+      <w:r>
+        <w:rPr>
+          <w:rFonts w:eastAsia="Times New Roman" w:cstheme="minorHAnsi"/>
+          <w:color w:val="000000"/>
+          <w:sz w:val="24"/>
+          <w:szCs w:val="24"/>
+        </w:rPr>
+        <w:t>().number() &gt; 0 %}</w:t>
       </w:r>
     </w:p>
     <w:p>
@@ -1664,7 +2388,27 @@
           <w:sz w:val="24"/>
           <w:szCs w:val="24"/>
         </w:rPr>
-        <w:t>I {{'also' if working or working_for_self else ''}} need to report to Social Security that:</w:t>
+        <w:t xml:space="preserve">I {{'also' if working or </w:t>
+      </w:r>
+      <w:proofErr w:type="spellStart"/>
+      <w:r>
+        <w:rPr>
+          <w:rFonts w:eastAsia="Times New Roman" w:cstheme="minorHAnsi"/>
+          <w:color w:val="000000"/>
+          <w:sz w:val="24"/>
+          <w:szCs w:val="24"/>
+        </w:rPr>
+        <w:t>working_for_self</w:t>
+      </w:r>
+      <w:proofErr w:type="spellEnd"/>
+      <w:r>
+        <w:rPr>
+          <w:rFonts w:eastAsia="Times New Roman" w:cstheme="minorHAnsi"/>
+          <w:color w:val="000000"/>
+          <w:sz w:val="24"/>
+          <w:szCs w:val="24"/>
+        </w:rPr>
+        <w:t xml:space="preserve"> else ''}} need to report to Social Security that:</w:t>
       </w:r>
     </w:p>
     <w:p>
@@ -1689,16 +2433,47 @@
           <w:sz w:val="24"/>
           <w:szCs w:val="24"/>
         </w:rPr>
-        <w:t>{%p for change in change</w:t>
-      </w:r>
-      <w:r>
-        <w:rPr>
-          <w:rFonts w:eastAsia="Times New Roman" w:cstheme="minorHAnsi"/>
-          <w:color w:val="000000"/>
-          <w:sz w:val="24"/>
-          <w:szCs w:val="24"/>
-        </w:rPr>
-        <w:t>s.true_values()</w:t>
+        <w:t xml:space="preserve">{%p for change in </w:t>
+      </w:r>
+      <w:proofErr w:type="spellStart"/>
+      <w:proofErr w:type="gramStart"/>
+      <w:r>
+        <w:rPr>
+          <w:rFonts w:eastAsia="Times New Roman" w:cstheme="minorHAnsi"/>
+          <w:color w:val="000000"/>
+          <w:sz w:val="24"/>
+          <w:szCs w:val="24"/>
+        </w:rPr>
+        <w:t>change</w:t>
+      </w:r>
+      <w:r>
+        <w:rPr>
+          <w:rFonts w:eastAsia="Times New Roman" w:cstheme="minorHAnsi"/>
+          <w:color w:val="000000"/>
+          <w:sz w:val="24"/>
+          <w:szCs w:val="24"/>
+        </w:rPr>
+        <w:t>s.true</w:t>
+      </w:r>
+      <w:proofErr w:type="gramEnd"/>
+      <w:r>
+        <w:rPr>
+          <w:rFonts w:eastAsia="Times New Roman" w:cstheme="minorHAnsi"/>
+          <w:color w:val="000000"/>
+          <w:sz w:val="24"/>
+          <w:szCs w:val="24"/>
+        </w:rPr>
+        <w:t>_values</w:t>
+      </w:r>
+      <w:proofErr w:type="spellEnd"/>
+      <w:r>
+        <w:rPr>
+          <w:rFonts w:eastAsia="Times New Roman" w:cstheme="minorHAnsi"/>
+          <w:color w:val="000000"/>
+          <w:sz w:val="24"/>
+          <w:szCs w:val="24"/>
+        </w:rPr>
+        <w:t>()</w:t>
       </w:r>
       <w:r>
         <w:rPr>
@@ -1793,7 +2568,47 @@
           <w:sz w:val="24"/>
           <w:szCs w:val="24"/>
         </w:rPr>
-        <w:t xml:space="preserve"> on {{ change_details[change].date}}</w:t>
+        <w:t xml:space="preserve"> on </w:t>
+      </w:r>
+      <w:proofErr w:type="gramStart"/>
+      <w:r>
+        <w:rPr>
+          <w:rFonts w:eastAsia="Times New Roman" w:cstheme="minorHAnsi"/>
+          <w:color w:val="000000"/>
+          <w:sz w:val="24"/>
+          <w:szCs w:val="24"/>
+        </w:rPr>
+        <w:t xml:space="preserve">{{ </w:t>
+      </w:r>
+      <w:proofErr w:type="spellStart"/>
+      <w:r>
+        <w:rPr>
+          <w:rFonts w:eastAsia="Times New Roman" w:cstheme="minorHAnsi"/>
+          <w:color w:val="000000"/>
+          <w:sz w:val="24"/>
+          <w:szCs w:val="24"/>
+        </w:rPr>
+        <w:t>change</w:t>
+      </w:r>
+      <w:proofErr w:type="gramEnd"/>
+      <w:r>
+        <w:rPr>
+          <w:rFonts w:eastAsia="Times New Roman" w:cstheme="minorHAnsi"/>
+          <w:color w:val="000000"/>
+          <w:sz w:val="24"/>
+          <w:szCs w:val="24"/>
+        </w:rPr>
+        <w:t>_details</w:t>
+      </w:r>
+      <w:proofErr w:type="spellEnd"/>
+      <w:r>
+        <w:rPr>
+          <w:rFonts w:eastAsia="Times New Roman" w:cstheme="minorHAnsi"/>
+          <w:color w:val="000000"/>
+          <w:sz w:val="24"/>
+          <w:szCs w:val="24"/>
+        </w:rPr>
+        <w:t>[change].date}}</w:t>
       </w:r>
       <w:r>
         <w:rPr>
@@ -1811,7 +2626,38 @@
           <w:sz w:val="24"/>
           <w:szCs w:val="24"/>
         </w:rPr>
-        <w:t>{{client.address.on_one_line()}}</w:t>
+        <w:t>{{</w:t>
+      </w:r>
+      <w:proofErr w:type="spellStart"/>
+      <w:proofErr w:type="gramStart"/>
+      <w:r>
+        <w:rPr>
+          <w:rFonts w:eastAsia="Times New Roman" w:cstheme="minorHAnsi"/>
+          <w:color w:val="000000"/>
+          <w:sz w:val="24"/>
+          <w:szCs w:val="24"/>
+        </w:rPr>
+        <w:t>client.address</w:t>
+      </w:r>
+      <w:proofErr w:type="gramEnd"/>
+      <w:r>
+        <w:rPr>
+          <w:rFonts w:eastAsia="Times New Roman" w:cstheme="minorHAnsi"/>
+          <w:color w:val="000000"/>
+          <w:sz w:val="24"/>
+          <w:szCs w:val="24"/>
+        </w:rPr>
+        <w:t>.on_one_line</w:t>
+      </w:r>
+      <w:proofErr w:type="spellEnd"/>
+      <w:r>
+        <w:rPr>
+          <w:rFonts w:eastAsia="Times New Roman" w:cstheme="minorHAnsi"/>
+          <w:color w:val="000000"/>
+          <w:sz w:val="24"/>
+          <w:szCs w:val="24"/>
+        </w:rPr>
+        <w:t>()}}</w:t>
       </w:r>
     </w:p>
     <w:p>
@@ -1838,6 +2684,7 @@
         </w:rPr>
         <w:t xml:space="preserve">{%p </w:t>
       </w:r>
+      <w:proofErr w:type="spellStart"/>
       <w:r>
         <w:rPr>
           <w:rFonts w:eastAsia="Times New Roman" w:cstheme="minorHAnsi"/>
@@ -1854,7 +2701,17 @@
           <w:sz w:val="24"/>
           <w:szCs w:val="24"/>
         </w:rPr>
-        <w:t>if change =="</w:t>
+        <w:t>if</w:t>
+      </w:r>
+      <w:proofErr w:type="spellEnd"/>
+      <w:r>
+        <w:rPr>
+          <w:rFonts w:eastAsia="Times New Roman" w:cstheme="minorHAnsi"/>
+          <w:color w:val="000000"/>
+          <w:sz w:val="24"/>
+          <w:szCs w:val="24"/>
+        </w:rPr>
+        <w:t xml:space="preserve"> change =="</w:t>
       </w:r>
       <w:r>
         <w:rPr>
@@ -1906,16 +2763,56 @@
           <w:sz w:val="24"/>
           <w:szCs w:val="24"/>
         </w:rPr>
-        <w:t xml:space="preserve"> on {{</w:t>
-      </w:r>
-      <w:r>
-        <w:rPr>
-          <w:rFonts w:eastAsia="Times New Roman" w:cstheme="minorHAnsi"/>
-          <w:color w:val="000000"/>
-          <w:sz w:val="24"/>
-          <w:szCs w:val="24"/>
-        </w:rPr>
-        <w:t xml:space="preserve"> change_details[change].date </w:t>
+        <w:t xml:space="preserve"> on </w:t>
+      </w:r>
+      <w:proofErr w:type="gramStart"/>
+      <w:r>
+        <w:rPr>
+          <w:rFonts w:eastAsia="Times New Roman" w:cstheme="minorHAnsi"/>
+          <w:color w:val="000000"/>
+          <w:sz w:val="24"/>
+          <w:szCs w:val="24"/>
+        </w:rPr>
+        <w:t>{{</w:t>
+      </w:r>
+      <w:r>
+        <w:rPr>
+          <w:rFonts w:eastAsia="Times New Roman" w:cstheme="minorHAnsi"/>
+          <w:color w:val="000000"/>
+          <w:sz w:val="24"/>
+          <w:szCs w:val="24"/>
+        </w:rPr>
+        <w:t xml:space="preserve"> </w:t>
+      </w:r>
+      <w:proofErr w:type="spellStart"/>
+      <w:r>
+        <w:rPr>
+          <w:rFonts w:eastAsia="Times New Roman" w:cstheme="minorHAnsi"/>
+          <w:color w:val="000000"/>
+          <w:sz w:val="24"/>
+          <w:szCs w:val="24"/>
+        </w:rPr>
+        <w:t>change</w:t>
+      </w:r>
+      <w:proofErr w:type="gramEnd"/>
+      <w:r>
+        <w:rPr>
+          <w:rFonts w:eastAsia="Times New Roman" w:cstheme="minorHAnsi"/>
+          <w:color w:val="000000"/>
+          <w:sz w:val="24"/>
+          <w:szCs w:val="24"/>
+        </w:rPr>
+        <w:t>_details</w:t>
+      </w:r>
+      <w:proofErr w:type="spellEnd"/>
+      <w:r>
+        <w:rPr>
+          <w:rFonts w:eastAsia="Times New Roman" w:cstheme="minorHAnsi"/>
+          <w:color w:val="000000"/>
+          <w:sz w:val="24"/>
+          <w:szCs w:val="24"/>
+        </w:rPr>
+        <w:t xml:space="preserve">[change].date </w:t>
       </w:r>
       <w:r>
         <w:rPr>
@@ -1942,25 +2839,66 @@
           <w:sz w:val="24"/>
           <w:szCs w:val="24"/>
         </w:rPr>
-        <w:t xml:space="preserve"> {{</w:t>
-      </w:r>
-      <w:r>
-        <w:rPr>
-          <w:rFonts w:eastAsia="Times New Roman" w:cstheme="minorHAnsi"/>
-          <w:color w:val="000000"/>
-          <w:sz w:val="24"/>
-          <w:szCs w:val="24"/>
-        </w:rPr>
         <w:t xml:space="preserve"> </w:t>
       </w:r>
-      <w:r>
-        <w:rPr>
-          <w:rFonts w:eastAsia="Times New Roman" w:cstheme="minorHAnsi"/>
-          <w:color w:val="000000"/>
-          <w:sz w:val="24"/>
-          <w:szCs w:val="24"/>
-        </w:rPr>
-        <w:t>change_details['The number of people in my household changed'].reasons</w:t>
+      <w:proofErr w:type="gramStart"/>
+      <w:r>
+        <w:rPr>
+          <w:rFonts w:eastAsia="Times New Roman" w:cstheme="minorHAnsi"/>
+          <w:color w:val="000000"/>
+          <w:sz w:val="24"/>
+          <w:szCs w:val="24"/>
+        </w:rPr>
+        <w:t>{{</w:t>
+      </w:r>
+      <w:r>
+        <w:rPr>
+          <w:rFonts w:eastAsia="Times New Roman" w:cstheme="minorHAnsi"/>
+          <w:color w:val="000000"/>
+          <w:sz w:val="24"/>
+          <w:szCs w:val="24"/>
+        </w:rPr>
+        <w:t xml:space="preserve"> </w:t>
+      </w:r>
+      <w:proofErr w:type="spellStart"/>
+      <w:r>
+        <w:rPr>
+          <w:rFonts w:eastAsia="Times New Roman" w:cstheme="minorHAnsi"/>
+          <w:color w:val="000000"/>
+          <w:sz w:val="24"/>
+          <w:szCs w:val="24"/>
+        </w:rPr>
+        <w:t>change</w:t>
+      </w:r>
+      <w:proofErr w:type="gramEnd"/>
+      <w:r>
+        <w:rPr>
+          <w:rFonts w:eastAsia="Times New Roman" w:cstheme="minorHAnsi"/>
+          <w:color w:val="000000"/>
+          <w:sz w:val="24"/>
+          <w:szCs w:val="24"/>
+        </w:rPr>
+        <w:t>_details</w:t>
+      </w:r>
+      <w:proofErr w:type="spellEnd"/>
+      <w:r>
+        <w:rPr>
+          <w:rFonts w:eastAsia="Times New Roman" w:cstheme="minorHAnsi"/>
+          <w:color w:val="000000"/>
+          <w:sz w:val="24"/>
+          <w:szCs w:val="24"/>
+        </w:rPr>
+        <w:t>['The number of people in my household changed'].</w:t>
+      </w:r>
+      <w:proofErr w:type="spellStart"/>
+      <w:r>
+        <w:rPr>
+          <w:rFonts w:eastAsia="Times New Roman" w:cstheme="minorHAnsi"/>
+          <w:color w:val="000000"/>
+          <w:sz w:val="24"/>
+          <w:szCs w:val="24"/>
+        </w:rPr>
+        <w:t>reasons</w:t>
       </w:r>
       <w:r>
         <w:rPr>
@@ -1971,6 +2909,7 @@
         </w:rPr>
         <w:t>.true_values</w:t>
       </w:r>
+      <w:proofErr w:type="spellEnd"/>
       <w:r>
         <w:rPr>
           <w:rFonts w:eastAsia="Times New Roman" w:cstheme="minorHAnsi"/>
@@ -2039,14 +2978,25 @@
           <w:szCs w:val="24"/>
         </w:rPr>
       </w:pPr>
-      <w:r>
-        <w:rPr>
-          <w:rFonts w:eastAsia="Times New Roman" w:cstheme="minorHAnsi"/>
-          <w:color w:val="000000"/>
-          <w:sz w:val="24"/>
-          <w:szCs w:val="24"/>
-        </w:rPr>
-        <w:t>{{ change }}</w:t>
+      <w:proofErr w:type="gramStart"/>
+      <w:r>
+        <w:rPr>
+          <w:rFonts w:eastAsia="Times New Roman" w:cstheme="minorHAnsi"/>
+          <w:color w:val="000000"/>
+          <w:sz w:val="24"/>
+          <w:szCs w:val="24"/>
+        </w:rPr>
+        <w:t>{{ change</w:t>
+      </w:r>
+      <w:proofErr w:type="gramEnd"/>
+      <w:r>
+        <w:rPr>
+          <w:rFonts w:eastAsia="Times New Roman" w:cstheme="minorHAnsi"/>
+          <w:color w:val="000000"/>
+          <w:sz w:val="24"/>
+          <w:szCs w:val="24"/>
+        </w:rPr>
+        <w:t xml:space="preserve"> }}</w:t>
       </w:r>
       <w:r>
         <w:rPr>
@@ -2057,14 +3007,25 @@
         </w:rPr>
         <w:t xml:space="preserve"> on {{</w:t>
       </w:r>
-      <w:r>
-        <w:rPr>
-          <w:rFonts w:eastAsia="Times New Roman" w:cstheme="minorHAnsi"/>
-          <w:color w:val="000000"/>
-          <w:sz w:val="24"/>
-          <w:szCs w:val="24"/>
-        </w:rPr>
-        <w:t xml:space="preserve">change_details[change].date </w:t>
+      <w:proofErr w:type="spellStart"/>
+      <w:r>
+        <w:rPr>
+          <w:rFonts w:eastAsia="Times New Roman" w:cstheme="minorHAnsi"/>
+          <w:color w:val="000000"/>
+          <w:sz w:val="24"/>
+          <w:szCs w:val="24"/>
+        </w:rPr>
+        <w:t>change_details</w:t>
+      </w:r>
+      <w:proofErr w:type="spellEnd"/>
+      <w:r>
+        <w:rPr>
+          <w:rFonts w:eastAsia="Times New Roman" w:cstheme="minorHAnsi"/>
+          <w:color w:val="000000"/>
+          <w:sz w:val="24"/>
+          <w:szCs w:val="24"/>
+        </w:rPr>
+        <w:t xml:space="preserve">[change].date </w:t>
       </w:r>
       <w:r>
         <w:rPr>
@@ -2133,7 +3094,27 @@
           <w:sz w:val="24"/>
           <w:szCs w:val="24"/>
         </w:rPr>
-        <w:t>{%p endfor %}</w:t>
+        <w:t xml:space="preserve">{%p </w:t>
+      </w:r>
+      <w:proofErr w:type="spellStart"/>
+      <w:r>
+        <w:rPr>
+          <w:rFonts w:eastAsia="Times New Roman" w:cstheme="minorHAnsi"/>
+          <w:color w:val="000000"/>
+          <w:sz w:val="24"/>
+          <w:szCs w:val="24"/>
+        </w:rPr>
+        <w:t>endfor</w:t>
+      </w:r>
+      <w:proofErr w:type="spellEnd"/>
+      <w:r>
+        <w:rPr>
+          <w:rFonts w:eastAsia="Times New Roman" w:cstheme="minorHAnsi"/>
+          <w:color w:val="000000"/>
+          <w:sz w:val="24"/>
+          <w:szCs w:val="24"/>
+        </w:rPr>
+        <w:t xml:space="preserve"> %}</w:t>
       </w:r>
     </w:p>
     <w:p>
@@ -2186,15 +3167,45 @@
           <w:sz w:val="24"/>
           <w:szCs w:val="24"/>
         </w:rPr>
-        <w:t>{{showifdef('</w:t>
-      </w:r>
-      <w:r>
-        <w:rPr>
-          <w:rFonts w:eastAsia="Times New Roman" w:cstheme="minorHAnsi"/>
-          <w:sz w:val="24"/>
-          <w:szCs w:val="24"/>
-        </w:rPr>
-        <w:t>other_changes'</w:t>
+        <w:t>{{</w:t>
+      </w:r>
+      <w:proofErr w:type="spellStart"/>
+      <w:r>
+        <w:rPr>
+          <w:rFonts w:eastAsia="Times New Roman" w:cstheme="minorHAnsi"/>
+          <w:color w:val="000000"/>
+          <w:sz w:val="24"/>
+          <w:szCs w:val="24"/>
+        </w:rPr>
+        <w:t>showifdef</w:t>
+      </w:r>
+      <w:proofErr w:type="spellEnd"/>
+      <w:r>
+        <w:rPr>
+          <w:rFonts w:eastAsia="Times New Roman" w:cstheme="minorHAnsi"/>
+          <w:color w:val="000000"/>
+          <w:sz w:val="24"/>
+          <w:szCs w:val="24"/>
+        </w:rPr>
+        <w:t>('</w:t>
+      </w:r>
+      <w:proofErr w:type="spellStart"/>
+      <w:r>
+        <w:rPr>
+          <w:rFonts w:eastAsia="Times New Roman" w:cstheme="minorHAnsi"/>
+          <w:sz w:val="24"/>
+          <w:szCs w:val="24"/>
+        </w:rPr>
+        <w:t>other_changes</w:t>
+      </w:r>
+      <w:proofErr w:type="spellEnd"/>
+      <w:r>
+        <w:rPr>
+          <w:rFonts w:eastAsia="Times New Roman" w:cstheme="minorHAnsi"/>
+          <w:sz w:val="24"/>
+          <w:szCs w:val="24"/>
+        </w:rPr>
+        <w:t>'</w:t>
       </w:r>
       <w:r>
         <w:rPr>
@@ -2229,6 +3240,7 @@
           <w:szCs w:val="24"/>
         </w:rPr>
       </w:pPr>
+      <w:proofErr w:type="gramStart"/>
       <w:r>
         <w:rPr>
           <w:rFonts w:eastAsia="Times New Roman" w:cstheme="minorHAnsi"/>
@@ -2238,6 +3250,7 @@
         </w:rPr>
         <w:t xml:space="preserve">{{ </w:t>
       </w:r>
+      <w:proofErr w:type="spellStart"/>
       <w:r>
         <w:rPr>
           <w:rFonts w:eastAsia="Times New Roman" w:cstheme="minorHAnsi"/>
@@ -2247,6 +3260,8 @@
         </w:rPr>
         <w:t>showifdef</w:t>
       </w:r>
+      <w:proofErr w:type="spellEnd"/>
+      <w:proofErr w:type="gramEnd"/>
       <w:r>
         <w:rPr>
           <w:rFonts w:eastAsia="Times New Roman" w:cstheme="minorHAnsi"/>
@@ -2256,6 +3271,7 @@
         </w:rPr>
         <w:t>('</w:t>
       </w:r>
+      <w:proofErr w:type="spellStart"/>
       <w:r>
         <w:rPr>
           <w:rFonts w:eastAsia="Times New Roman" w:cstheme="minorHAnsi"/>
@@ -2265,6 +3281,7 @@
         </w:rPr>
         <w:t>changes_details</w:t>
       </w:r>
+      <w:proofErr w:type="spellEnd"/>
       <w:r>
         <w:rPr>
           <w:rFonts w:eastAsia="Times New Roman" w:cstheme="minorHAnsi"/>
@@ -2475,6 +3492,7 @@
         </w:rPr>
         <w:tab/>
       </w:r>
+      <w:proofErr w:type="gramStart"/>
       <w:r>
         <w:rPr>
           <w:rFonts w:eastAsia="Times New Roman" w:cstheme="minorHAnsi"/>
@@ -2489,7 +3507,44 @@
           <w:sz w:val="24"/>
           <w:szCs w:val="24"/>
         </w:rPr>
-        <w:t>{ showifdef('client.signature') }</w:t>
+        <w:t xml:space="preserve">{ </w:t>
+      </w:r>
+      <w:proofErr w:type="spellStart"/>
+      <w:r>
+        <w:rPr>
+          <w:rFonts w:eastAsia="Times New Roman" w:cstheme="minorHAnsi"/>
+          <w:sz w:val="24"/>
+          <w:szCs w:val="24"/>
+        </w:rPr>
+        <w:t>showifdef</w:t>
+      </w:r>
+      <w:proofErr w:type="spellEnd"/>
+      <w:proofErr w:type="gramEnd"/>
+      <w:r>
+        <w:rPr>
+          <w:rFonts w:eastAsia="Times New Roman" w:cstheme="minorHAnsi"/>
+          <w:sz w:val="24"/>
+          <w:szCs w:val="24"/>
+        </w:rPr>
+        <w:t>('</w:t>
+      </w:r>
+      <w:proofErr w:type="spellStart"/>
+      <w:r>
+        <w:rPr>
+          <w:rFonts w:eastAsia="Times New Roman" w:cstheme="minorHAnsi"/>
+          <w:sz w:val="24"/>
+          <w:szCs w:val="24"/>
+        </w:rPr>
+        <w:t>client.signature</w:t>
+      </w:r>
+      <w:proofErr w:type="spellEnd"/>
+      <w:r>
+        <w:rPr>
+          <w:rFonts w:eastAsia="Times New Roman" w:cstheme="minorHAnsi"/>
+          <w:sz w:val="24"/>
+          <w:szCs w:val="24"/>
+        </w:rPr>
+        <w:t>') }</w:t>
       </w:r>
       <w:r>
         <w:rPr>
@@ -2608,7 +3663,58 @@
           <w:sz w:val="24"/>
           <w:szCs w:val="24"/>
         </w:rPr>
-        <w:t>{{showifdef('client.phone_number')}}</w:t>
+        <w:t>{{</w:t>
+      </w:r>
+      <w:proofErr w:type="spellStart"/>
+      <w:r>
+        <w:rPr>
+          <w:rFonts w:eastAsia="Times New Roman" w:cstheme="minorHAnsi"/>
+          <w:color w:val="000000"/>
+          <w:sz w:val="24"/>
+          <w:szCs w:val="24"/>
+        </w:rPr>
+        <w:t>showifdef</w:t>
+      </w:r>
+      <w:proofErr w:type="spellEnd"/>
+      <w:r>
+        <w:rPr>
+          <w:rFonts w:eastAsia="Times New Roman" w:cstheme="minorHAnsi"/>
+          <w:color w:val="000000"/>
+          <w:sz w:val="24"/>
+          <w:szCs w:val="24"/>
+        </w:rPr>
+        <w:t>('</w:t>
+      </w:r>
+      <w:proofErr w:type="spellStart"/>
+      <w:proofErr w:type="gramStart"/>
+      <w:r>
+        <w:rPr>
+          <w:rFonts w:eastAsia="Times New Roman" w:cstheme="minorHAnsi"/>
+          <w:color w:val="000000"/>
+          <w:sz w:val="24"/>
+          <w:szCs w:val="24"/>
+        </w:rPr>
+        <w:t>client.phone</w:t>
+      </w:r>
+      <w:proofErr w:type="gramEnd"/>
+      <w:r>
+        <w:rPr>
+          <w:rFonts w:eastAsia="Times New Roman" w:cstheme="minorHAnsi"/>
+          <w:color w:val="000000"/>
+          <w:sz w:val="24"/>
+          <w:szCs w:val="24"/>
+        </w:rPr>
+        <w:t>_number</w:t>
+      </w:r>
+      <w:proofErr w:type="spellEnd"/>
+      <w:r>
+        <w:rPr>
+          <w:rFonts w:eastAsia="Times New Roman" w:cstheme="minorHAnsi"/>
+          <w:color w:val="000000"/>
+          <w:sz w:val="24"/>
+          <w:szCs w:val="24"/>
+        </w:rPr>
+        <w:t>')}}</w:t>
       </w:r>
     </w:p>
     <w:p>
@@ -2628,7 +3734,49 @@
           <w:sz w:val="24"/>
           <w:szCs w:val="24"/>
         </w:rPr>
-        <w:t>{{showifdef('client.email')}}</w:t>
+        <w:t>{{</w:t>
+      </w:r>
+      <w:proofErr w:type="spellStart"/>
+      <w:r>
+        <w:rPr>
+          <w:rFonts w:eastAsia="Times New Roman" w:cstheme="minorHAnsi"/>
+          <w:color w:val="000000"/>
+          <w:sz w:val="24"/>
+          <w:szCs w:val="24"/>
+        </w:rPr>
+        <w:t>showifdef</w:t>
+      </w:r>
+      <w:proofErr w:type="spellEnd"/>
+      <w:r>
+        <w:rPr>
+          <w:rFonts w:eastAsia="Times New Roman" w:cstheme="minorHAnsi"/>
+          <w:color w:val="000000"/>
+          <w:sz w:val="24"/>
+          <w:szCs w:val="24"/>
+        </w:rPr>
+        <w:t>('</w:t>
+      </w:r>
+      <w:proofErr w:type="spellStart"/>
+      <w:proofErr w:type="gramStart"/>
+      <w:r>
+        <w:rPr>
+          <w:rFonts w:eastAsia="Times New Roman" w:cstheme="minorHAnsi"/>
+          <w:color w:val="000000"/>
+          <w:sz w:val="24"/>
+          <w:szCs w:val="24"/>
+        </w:rPr>
+        <w:t>client.email</w:t>
+      </w:r>
+      <w:proofErr w:type="spellEnd"/>
+      <w:proofErr w:type="gramEnd"/>
+      <w:r>
+        <w:rPr>
+          <w:rFonts w:eastAsia="Times New Roman" w:cstheme="minorHAnsi"/>
+          <w:color w:val="000000"/>
+          <w:sz w:val="24"/>
+          <w:szCs w:val="24"/>
+        </w:rPr>
+        <w:t>')}}</w:t>
       </w:r>
     </w:p>
     <w:sectPr>
@@ -2642,7 +3790,7 @@
 </file>
 
 <file path=word/numbering.xml><?xml version="1.0" encoding="utf-8"?>
-<w:numbering xmlns:wpc="http://schemas.microsoft.com/office/word/2010/wordprocessingCanvas" xmlns:cx="http://schemas.microsoft.com/office/drawing/2014/chartex" xmlns:cx1="http://schemas.microsoft.com/office/drawing/2015/9/8/chartex" xmlns:cx2="http://schemas.microsoft.com/office/drawing/2015/10/21/chartex" xmlns:cx3="http://schemas.microsoft.com/office/drawing/2016/5/9/chartex" xmlns:cx4="http://schemas.microsoft.com/office/drawing/2016/5/10/chartex" xmlns:cx5="http://schemas.microsoft.com/office/drawing/2016/5/11/chartex" xmlns:cx6="http://schemas.microsoft.com/office/drawing/2016/5/12/chartex" xmlns:cx7="http://schemas.microsoft.com/office/drawing/2016/5/13/chartex" xmlns:cx8="http://schemas.microsoft.com/office/drawing/2016/5/14/chartex" xmlns:mc="http://schemas.openxmlformats.org/markup-compatibility/2006" xmlns:aink="http://schemas.microsoft.com/office/drawing/2016/ink" xmlns:am3d="http://schemas.microsoft.com/office/drawing/2017/model3d" xmlns:o="urn:schemas-microsoft-com:office:office" xmlns:r="http://schemas.openxmlformats.org/officeDocument/2006/relationships" xmlns:m="http://schemas.openxmlformats.org/officeDocument/2006/math" xmlns:v="urn:schemas-microsoft-com:vml" xmlns:wp14="http://schemas.microsoft.com/office/word/2010/wordprocessingDrawing" xmlns:wp="http://schemas.openxmlformats.org/drawingml/2006/wordprocessingDrawing" xmlns:w10="urn:schemas-microsoft-com:office:word" xmlns:w="http://schemas.openxmlformats.org/wordprocessingml/2006/main" xmlns:w14="http://schemas.microsoft.com/office/word/2010/wordml" xmlns:w15="http://schemas.microsoft.com/office/word/2012/wordml" xmlns:w16cex="http://schemas.microsoft.com/office/word/2018/wordml/cex" xmlns:w16cid="http://schemas.microsoft.com/office/word/2016/wordml/cid" xmlns:w16="http://schemas.microsoft.com/office/word/2018/wordml" xmlns:w16sdtdh="http://schemas.microsoft.com/office/word/2020/wordml/sdtdatahash" xmlns:w16se="http://schemas.microsoft.com/office/word/2015/wordml/symex" xmlns:wpg="http://schemas.microsoft.com/office/word/2010/wordprocessingGroup" xmlns:wpi="http://schemas.microsoft.com/office/word/2010/wordprocessingInk" xmlns:wne="http://schemas.microsoft.com/office/word/2006/wordml" xmlns:wps="http://schemas.microsoft.com/office/word/2010/wordprocessingShape" mc:Ignorable="w14 w15 w16se w16cid w16 w16cex w16sdtdh wp14">
+<w:numbering xmlns:wpc="http://schemas.microsoft.com/office/word/2010/wordprocessingCanvas" xmlns:cx="http://schemas.microsoft.com/office/drawing/2014/chartex" xmlns:cx1="http://schemas.microsoft.com/office/drawing/2015/9/8/chartex" xmlns:cx2="http://schemas.microsoft.com/office/drawing/2015/10/21/chartex" xmlns:cx3="http://schemas.microsoft.com/office/drawing/2016/5/9/chartex" xmlns:cx4="http://schemas.microsoft.com/office/drawing/2016/5/10/chartex" xmlns:cx5="http://schemas.microsoft.com/office/drawing/2016/5/11/chartex" xmlns:cx6="http://schemas.microsoft.com/office/drawing/2016/5/12/chartex" xmlns:cx7="http://schemas.microsoft.com/office/drawing/2016/5/13/chartex" xmlns:cx8="http://schemas.microsoft.com/office/drawing/2016/5/14/chartex" xmlns:mc="http://schemas.openxmlformats.org/markup-compatibility/2006" xmlns:aink="http://schemas.microsoft.com/office/drawing/2016/ink" xmlns:am3d="http://schemas.microsoft.com/office/drawing/2017/model3d" xmlns:o="urn:schemas-microsoft-com:office:office" xmlns:oel="http://schemas.microsoft.com/office/2019/extlst" xmlns:r="http://schemas.openxmlformats.org/officeDocument/2006/relationships" xmlns:m="http://schemas.openxmlformats.org/officeDocument/2006/math" xmlns:v="urn:schemas-microsoft-com:vml" xmlns:wp14="http://schemas.microsoft.com/office/word/2010/wordprocessingDrawing" xmlns:wp="http://schemas.openxmlformats.org/drawingml/2006/wordprocessingDrawing" xmlns:w10="urn:schemas-microsoft-com:office:word" xmlns:w="http://schemas.openxmlformats.org/wordprocessingml/2006/main" xmlns:w14="http://schemas.microsoft.com/office/word/2010/wordml" xmlns:w15="http://schemas.microsoft.com/office/word/2012/wordml" xmlns:w16cex="http://schemas.microsoft.com/office/word/2018/wordml/cex" xmlns:w16cid="http://schemas.microsoft.com/office/word/2016/wordml/cid" xmlns:w16="http://schemas.microsoft.com/office/word/2018/wordml" xmlns:w16du="http://schemas.microsoft.com/office/word/2023/wordml/word16du" xmlns:w16sdtdh="http://schemas.microsoft.com/office/word/2020/wordml/sdtdatahash" xmlns:w16se="http://schemas.microsoft.com/office/word/2015/wordml/symex" xmlns:wpg="http://schemas.microsoft.com/office/word/2010/wordprocessingGroup" xmlns:wpi="http://schemas.microsoft.com/office/word/2010/wordprocessingInk" xmlns:wne="http://schemas.microsoft.com/office/word/2006/wordml" xmlns:wps="http://schemas.microsoft.com/office/word/2010/wordprocessingShape" mc:Ignorable="w14 w15 w16se w16cid w16 w16cex w16sdtdh w16du wp14">
   <w:abstractNum w:abstractNumId="0" w15:restartNumberingAfterBreak="0">
     <w:nsid w:val="48066054"/>
     <w:multiLevelType w:val="multilevel"/>
@@ -2905,17 +4053,17 @@
       </w:rPr>
     </w:lvl>
   </w:abstractNum>
-  <w:num w:numId="1">
+  <w:num w:numId="1" w16cid:durableId="103230535">
     <w:abstractNumId w:val="0"/>
   </w:num>
-  <w:num w:numId="2">
+  <w:num w:numId="2" w16cid:durableId="1740517818">
     <w:abstractNumId w:val="1"/>
   </w:num>
 </w:numbering>
 </file>
 
 <file path=word/styles.xml><?xml version="1.0" encoding="utf-8"?>
-<w:styles xmlns:mc="http://schemas.openxmlformats.org/markup-compatibility/2006" xmlns:r="http://schemas.openxmlformats.org/officeDocument/2006/relationships" xmlns:w="http://schemas.openxmlformats.org/wordprocessingml/2006/main" xmlns:w14="http://schemas.microsoft.com/office/word/2010/wordml" xmlns:w15="http://schemas.microsoft.com/office/word/2012/wordml" xmlns:w16cex="http://schemas.microsoft.com/office/word/2018/wordml/cex" xmlns:w16cid="http://schemas.microsoft.com/office/word/2016/wordml/cid" xmlns:w16="http://schemas.microsoft.com/office/word/2018/wordml" xmlns:w16sdtdh="http://schemas.microsoft.com/office/word/2020/wordml/sdtdatahash" xmlns:w16se="http://schemas.microsoft.com/office/word/2015/wordml/symex" mc:Ignorable="w14 w15 w16se w16cid w16 w16cex w16sdtdh">
+<w:styles xmlns:mc="http://schemas.openxmlformats.org/markup-compatibility/2006" xmlns:r="http://schemas.openxmlformats.org/officeDocument/2006/relationships" xmlns:w="http://schemas.openxmlformats.org/wordprocessingml/2006/main" xmlns:w14="http://schemas.microsoft.com/office/word/2010/wordml" xmlns:w15="http://schemas.microsoft.com/office/word/2012/wordml" xmlns:w16cex="http://schemas.microsoft.com/office/word/2018/wordml/cex" xmlns:w16cid="http://schemas.microsoft.com/office/word/2016/wordml/cid" xmlns:w16="http://schemas.microsoft.com/office/word/2018/wordml" xmlns:w16du="http://schemas.microsoft.com/office/word/2023/wordml/word16du" xmlns:w16sdtdh="http://schemas.microsoft.com/office/word/2020/wordml/sdtdatahash" xmlns:w16se="http://schemas.microsoft.com/office/word/2015/wordml/symex" mc:Ignorable="w14 w15 w16se w16cid w16 w16cex w16sdtdh w16du">
   <w:docDefaults>
     <w:rPrDefault>
       <w:rPr>

</xml_diff>